<commit_message>
Misc changes to formatting
</commit_message>
<xml_diff>
--- a/Assignment report.docx
+++ b/Assignment report.docx
@@ -262,11 +262,17 @@
             <w:hideMark/>
           </w:tcPr>
           <w:p>
+            <w:pPr>
+              <w:jc w:val="center"/>
+            </w:pPr>
             <w:r>
               <w:t>Packet Loss</w:t>
             </w:r>
           </w:p>
           <w:p>
+            <w:pPr>
+              <w:jc w:val="center"/>
+            </w:pPr>
             <w:r>
               <w:t>Probability</w:t>
             </w:r>
@@ -400,6 +406,9 @@
             <w:hideMark/>
           </w:tcPr>
           <w:p>
+            <w:pPr>
+              <w:jc w:val="center"/>
+            </w:pPr>
             <w:r>
               <w:t>Packets Sent</w:t>
             </w:r>
@@ -532,7 +541,11 @@
             <w:vAlign w:val="center"/>
             <w:hideMark/>
           </w:tcPr>
-          <w:p/>
+          <w:p>
+            <w:pPr>
+              <w:jc w:val="center"/>
+            </w:pPr>
+          </w:p>
         </w:tc>
         <w:tc>
           <w:tcPr>
@@ -661,7 +674,11 @@
             <w:vAlign w:val="center"/>
             <w:hideMark/>
           </w:tcPr>
-          <w:p/>
+          <w:p>
+            <w:pPr>
+              <w:jc w:val="center"/>
+            </w:pPr>
+          </w:p>
         </w:tc>
         <w:tc>
           <w:tcPr>
@@ -790,7 +807,11 @@
             <w:vAlign w:val="center"/>
             <w:hideMark/>
           </w:tcPr>
-          <w:p/>
+          <w:p>
+            <w:pPr>
+              <w:jc w:val="center"/>
+            </w:pPr>
+          </w:p>
         </w:tc>
         <w:tc>
           <w:tcPr>
@@ -919,7 +940,11 @@
             <w:vAlign w:val="center"/>
             <w:hideMark/>
           </w:tcPr>
-          <w:p/>
+          <w:p>
+            <w:pPr>
+              <w:jc w:val="center"/>
+            </w:pPr>
+          </w:p>
         </w:tc>
         <w:tc>
           <w:tcPr>
@@ -1048,7 +1073,11 @@
             <w:vAlign w:val="center"/>
             <w:hideMark/>
           </w:tcPr>
-          <w:p/>
+          <w:p>
+            <w:pPr>
+              <w:jc w:val="center"/>
+            </w:pPr>
+          </w:p>
         </w:tc>
         <w:tc>
           <w:tcPr>
@@ -1177,7 +1206,11 @@
             <w:vAlign w:val="center"/>
             <w:hideMark/>
           </w:tcPr>
-          <w:p/>
+          <w:p>
+            <w:pPr>
+              <w:jc w:val="center"/>
+            </w:pPr>
+          </w:p>
         </w:tc>
         <w:tc>
           <w:tcPr>
@@ -1306,7 +1339,11 @@
             <w:vAlign w:val="center"/>
             <w:hideMark/>
           </w:tcPr>
-          <w:p/>
+          <w:p>
+            <w:pPr>
+              <w:jc w:val="center"/>
+            </w:pPr>
+          </w:p>
         </w:tc>
         <w:tc>
           <w:tcPr>
@@ -1435,7 +1472,11 @@
             <w:vAlign w:val="center"/>
             <w:hideMark/>
           </w:tcPr>
-          <w:p/>
+          <w:p>
+            <w:pPr>
+              <w:jc w:val="center"/>
+            </w:pPr>
+          </w:p>
         </w:tc>
         <w:tc>
           <w:tcPr>
@@ -1548,7 +1589,7 @@
       </w:tr>
       <w:tr>
         <w:trPr>
-          <w:trHeight w:val="315"/>
+          <w:trHeight w:val="311"/>
           <w:jc w:val="center"/>
         </w:trPr>
         <w:tc>
@@ -1564,7 +1605,11 @@
             <w:vAlign w:val="center"/>
             <w:hideMark/>
           </w:tcPr>
-          <w:p/>
+          <w:p>
+            <w:pPr>
+              <w:jc w:val="center"/>
+            </w:pPr>
+          </w:p>
         </w:tc>
         <w:tc>
           <w:tcPr>
@@ -1575,7 +1620,6 @@
               <w:bottom w:val="double" w:sz="4" w:space="0" w:color="auto"/>
               <w:right w:val="nil"/>
             </w:tcBorders>
-            <w:vAlign w:val="center"/>
             <w:hideMark/>
           </w:tcPr>
           <w:p>
@@ -1593,7 +1637,6 @@
               <w:bottom w:val="double" w:sz="4" w:space="0" w:color="auto"/>
               <w:right w:val="nil"/>
             </w:tcBorders>
-            <w:vAlign w:val="center"/>
             <w:hideMark/>
           </w:tcPr>
           <w:p>
@@ -1611,7 +1654,6 @@
               <w:bottom w:val="double" w:sz="4" w:space="0" w:color="auto"/>
               <w:right w:val="nil"/>
             </w:tcBorders>
-            <w:vAlign w:val="center"/>
             <w:hideMark/>
           </w:tcPr>
           <w:p>
@@ -1629,7 +1671,6 @@
               <w:bottom w:val="double" w:sz="4" w:space="0" w:color="auto"/>
               <w:right w:val="nil"/>
             </w:tcBorders>
-            <w:vAlign w:val="center"/>
             <w:hideMark/>
           </w:tcPr>
           <w:p>
@@ -1647,7 +1688,6 @@
               <w:bottom w:val="double" w:sz="4" w:space="0" w:color="auto"/>
               <w:right w:val="nil"/>
             </w:tcBorders>
-            <w:vAlign w:val="center"/>
             <w:hideMark/>
           </w:tcPr>
           <w:p>
@@ -1665,7 +1705,6 @@
               <w:bottom w:val="double" w:sz="4" w:space="0" w:color="auto"/>
               <w:right w:val="nil"/>
             </w:tcBorders>
-            <w:vAlign w:val="center"/>
             <w:hideMark/>
           </w:tcPr>
           <w:p>
@@ -1677,7 +1716,7 @@
       </w:tr>
       <w:tr>
         <w:trPr>
-          <w:trHeight w:val="315"/>
+          <w:trHeight w:val="384"/>
           <w:jc w:val="center"/>
         </w:trPr>
         <w:tc>
@@ -1693,6 +1732,9 @@
             <w:hideMark/>
           </w:tcPr>
           <w:p>
+            <w:pPr>
+              <w:jc w:val="center"/>
+            </w:pPr>
             <w:r>
               <w:t>Average</w:t>
             </w:r>
@@ -3441,6 +3483,7 @@
     </w:p>
     <w:p>
       <w:pPr>
+        <w:ind w:firstLine="720"/>
         <w:rPr>
           <w:sz w:val="24"/>
           <w:szCs w:val="24"/>
@@ -3471,6 +3514,7 @@
     </w:p>
     <w:p>
       <w:pPr>
+        <w:ind w:firstLine="720"/>
         <w:rPr>
           <w:sz w:val="24"/>
           <w:szCs w:val="24"/>
@@ -3515,11 +3559,14 @@
     </w:p>
     <w:p>
       <w:pPr>
+        <w:ind w:firstLine="720"/>
         <w:rPr>
           <w:sz w:val="24"/>
           <w:szCs w:val="24"/>
         </w:rPr>
       </w:pPr>
+      <w:bookmarkStart w:id="0" w:name="_GoBack"/>
+      <w:bookmarkEnd w:id="0"/>
       <w:r>
         <w:t>http://mathworld.wolfram.com/NegativeBinomialDistribution.html</w:t>
       </w:r>
@@ -10734,11 +10781,407 @@
           <w:highlight w:val="white"/>
           <w:lang w:eastAsia="en-US"/>
         </w:rPr>
+        <w:t xml:space="preserve"> self</w:t>
+      </w:r>
+      <w:r>
+        <w:rPr>
+          <w:rFonts w:ascii="Courier New" w:eastAsiaTheme="minorHAnsi" w:hAnsi="Courier New" w:cs="Courier New"/>
+          <w:b/>
+          <w:bCs/>
+          <w:color w:val="000080"/>
+          <w:sz w:val="20"/>
+          <w:szCs w:val="20"/>
+          <w:highlight w:val="white"/>
+          <w:lang w:eastAsia="en-US"/>
+        </w:rPr>
+        <w:t>.</w:t>
+      </w:r>
+      <w:r>
+        <w:rPr>
+          <w:rFonts w:ascii="Courier New" w:eastAsiaTheme="minorHAnsi" w:hAnsi="Courier New" w:cs="Courier New"/>
+          <w:color w:val="000000"/>
+          <w:sz w:val="20"/>
+          <w:szCs w:val="20"/>
+          <w:highlight w:val="white"/>
+          <w:lang w:eastAsia="en-US"/>
+        </w:rPr>
+        <w:t xml:space="preserve">seq_no </w:t>
+      </w:r>
+      <w:r>
+        <w:rPr>
+          <w:rFonts w:ascii="Courier New" w:eastAsiaTheme="minorHAnsi" w:hAnsi="Courier New" w:cs="Courier New"/>
+          <w:b/>
+          <w:bCs/>
+          <w:color w:val="000080"/>
+          <w:sz w:val="20"/>
+          <w:szCs w:val="20"/>
+          <w:highlight w:val="white"/>
+          <w:lang w:eastAsia="en-US"/>
+        </w:rPr>
+        <w:t>+</w:t>
+      </w:r>
+      <w:r>
+        <w:rPr>
+          <w:rFonts w:ascii="Courier New" w:eastAsiaTheme="minorHAnsi" w:hAnsi="Courier New" w:cs="Courier New"/>
+          <w:color w:val="000000"/>
+          <w:sz w:val="20"/>
+          <w:szCs w:val="20"/>
+          <w:highlight w:val="white"/>
+          <w:lang w:eastAsia="en-US"/>
+        </w:rPr>
+        <w:t xml:space="preserve"> self</w:t>
+      </w:r>
+      <w:r>
+        <w:rPr>
+          <w:rFonts w:ascii="Courier New" w:eastAsiaTheme="minorHAnsi" w:hAnsi="Courier New" w:cs="Courier New"/>
+          <w:b/>
+          <w:bCs/>
+          <w:color w:val="000080"/>
+          <w:sz w:val="20"/>
+          <w:szCs w:val="20"/>
+          <w:highlight w:val="white"/>
+          <w:lang w:eastAsia="en-US"/>
+        </w:rPr>
+        <w:t>.</w:t>
+      </w:r>
+      <w:r>
+        <w:rPr>
+          <w:rFonts w:ascii="Courier New" w:eastAsiaTheme="minorHAnsi" w:hAnsi="Courier New" w:cs="Courier New"/>
+          <w:color w:val="000000"/>
+          <w:sz w:val="20"/>
+          <w:szCs w:val="20"/>
+          <w:highlight w:val="white"/>
+          <w:lang w:eastAsia="en-US"/>
+        </w:rPr>
+        <w:t>data_len</w:t>
+      </w:r>
+      <w:r>
+        <w:rPr>
+          <w:rFonts w:ascii="Courier New" w:eastAsiaTheme="minorHAnsi" w:hAnsi="Courier New" w:cs="Courier New"/>
+          <w:b/>
+          <w:bCs/>
+          <w:color w:val="000080"/>
+          <w:sz w:val="20"/>
+          <w:szCs w:val="20"/>
+          <w:highlight w:val="white"/>
+          <w:lang w:eastAsia="en-US"/>
+        </w:rPr>
+        <w:t>)</w:t>
+      </w:r>
+      <w:r>
+        <w:rPr>
+          <w:rFonts w:ascii="Courier New" w:eastAsiaTheme="minorHAnsi" w:hAnsi="Courier New" w:cs="Courier New"/>
+          <w:color w:val="000000"/>
+          <w:sz w:val="20"/>
+          <w:szCs w:val="20"/>
+          <w:highlight w:val="white"/>
+          <w:lang w:eastAsia="en-US"/>
+        </w:rPr>
         <w:t xml:space="preserve"> </w:t>
       </w:r>
       <w:r>
         <w:rPr>
           <w:rFonts w:ascii="Courier New" w:eastAsiaTheme="minorHAnsi" w:hAnsi="Courier New" w:cs="Courier New"/>
+          <w:b/>
+          <w:bCs/>
+          <w:color w:val="000080"/>
+          <w:sz w:val="20"/>
+          <w:szCs w:val="20"/>
+          <w:highlight w:val="white"/>
+          <w:lang w:eastAsia="en-US"/>
+        </w:rPr>
+        <w:t>%</w:t>
+      </w:r>
+      <w:r>
+        <w:rPr>
+          <w:rFonts w:ascii="Courier New" w:eastAsiaTheme="minorHAnsi" w:hAnsi="Courier New" w:cs="Courier New"/>
+          <w:color w:val="000000"/>
+          <w:sz w:val="20"/>
+          <w:szCs w:val="20"/>
+          <w:highlight w:val="white"/>
+          <w:lang w:eastAsia="en-US"/>
+        </w:rPr>
+        <w:t xml:space="preserve"> </w:t>
+      </w:r>
+      <w:r>
+        <w:rPr>
+          <w:rFonts w:ascii="Courier New" w:eastAsiaTheme="minorHAnsi" w:hAnsi="Courier New" w:cs="Courier New"/>
+          <w:color w:val="FF0000"/>
+          <w:sz w:val="20"/>
+          <w:szCs w:val="20"/>
+          <w:highlight w:val="white"/>
+          <w:lang w:eastAsia="en-US"/>
+        </w:rPr>
+        <w:t>1000</w:t>
+      </w:r>
+    </w:p>
+    <w:p>
+      <w:pPr>
+        <w:autoSpaceDE w:val="0"/>
+        <w:autoSpaceDN w:val="0"/>
+        <w:adjustRightInd w:val="0"/>
+        <w:rPr>
+          <w:rFonts w:ascii="Courier New" w:eastAsiaTheme="minorHAnsi" w:hAnsi="Courier New" w:cs="Courier New"/>
+          <w:color w:val="000000"/>
+          <w:sz w:val="20"/>
+          <w:szCs w:val="20"/>
+          <w:highlight w:val="white"/>
+          <w:lang w:eastAsia="en-US"/>
+        </w:rPr>
+      </w:pPr>
+    </w:p>
+    <w:p>
+      <w:pPr>
+        <w:autoSpaceDE w:val="0"/>
+        <w:autoSpaceDN w:val="0"/>
+        <w:adjustRightInd w:val="0"/>
+        <w:rPr>
+          <w:rFonts w:ascii="Courier New" w:eastAsiaTheme="minorHAnsi" w:hAnsi="Courier New" w:cs="Courier New"/>
+          <w:color w:val="000000"/>
+          <w:sz w:val="20"/>
+          <w:szCs w:val="20"/>
+          <w:highlight w:val="white"/>
+          <w:lang w:eastAsia="en-US"/>
+        </w:rPr>
+      </w:pPr>
+      <w:r>
+        <w:rPr>
+          <w:rFonts w:ascii="Courier New" w:eastAsiaTheme="minorHAnsi" w:hAnsi="Courier New" w:cs="Courier New"/>
+          <w:color w:val="000000"/>
+          <w:sz w:val="20"/>
+          <w:szCs w:val="20"/>
+          <w:highlight w:val="white"/>
+          <w:lang w:eastAsia="en-US"/>
+        </w:rPr>
+        <w:t xml:space="preserve">        </w:t>
+      </w:r>
+      <w:r>
+        <w:rPr>
+          <w:rFonts w:ascii="Courier New" w:eastAsiaTheme="minorHAnsi" w:hAnsi="Courier New" w:cs="Courier New"/>
+          <w:b/>
+          <w:bCs/>
+          <w:color w:val="0000FF"/>
+          <w:sz w:val="20"/>
+          <w:szCs w:val="20"/>
+          <w:highlight w:val="white"/>
+          <w:lang w:eastAsia="en-US"/>
+        </w:rPr>
+        <w:t>return</w:t>
+      </w:r>
+      <w:r>
+        <w:rPr>
+          <w:rFonts w:ascii="Courier New" w:eastAsiaTheme="minorHAnsi" w:hAnsi="Courier New" w:cs="Courier New"/>
+          <w:color w:val="000000"/>
+          <w:sz w:val="20"/>
+          <w:szCs w:val="20"/>
+          <w:highlight w:val="white"/>
+          <w:lang w:eastAsia="en-US"/>
+        </w:rPr>
+        <w:t xml:space="preserve"> valid_magic </w:t>
+      </w:r>
+      <w:r>
+        <w:rPr>
+          <w:rFonts w:ascii="Courier New" w:eastAsiaTheme="minorHAnsi" w:hAnsi="Courier New" w:cs="Courier New"/>
+          <w:b/>
+          <w:bCs/>
+          <w:color w:val="0000FF"/>
+          <w:sz w:val="20"/>
+          <w:szCs w:val="20"/>
+          <w:highlight w:val="white"/>
+          <w:lang w:eastAsia="en-US"/>
+        </w:rPr>
+        <w:t>and</w:t>
+      </w:r>
+      <w:r>
+        <w:rPr>
+          <w:rFonts w:ascii="Courier New" w:eastAsiaTheme="minorHAnsi" w:hAnsi="Courier New" w:cs="Courier New"/>
+          <w:color w:val="000000"/>
+          <w:sz w:val="20"/>
+          <w:szCs w:val="20"/>
+          <w:highlight w:val="white"/>
+          <w:lang w:eastAsia="en-US"/>
+        </w:rPr>
+        <w:t xml:space="preserve"> valid_type </w:t>
+      </w:r>
+      <w:r>
+        <w:rPr>
+          <w:rFonts w:ascii="Courier New" w:eastAsiaTheme="minorHAnsi" w:hAnsi="Courier New" w:cs="Courier New"/>
+          <w:b/>
+          <w:bCs/>
+          <w:color w:val="0000FF"/>
+          <w:sz w:val="20"/>
+          <w:szCs w:val="20"/>
+          <w:highlight w:val="white"/>
+          <w:lang w:eastAsia="en-US"/>
+        </w:rPr>
+        <w:t>and</w:t>
+      </w:r>
+      <w:r>
+        <w:rPr>
+          <w:rFonts w:ascii="Courier New" w:eastAsiaTheme="minorHAnsi" w:hAnsi="Courier New" w:cs="Courier New"/>
+          <w:color w:val="000000"/>
+          <w:sz w:val="20"/>
+          <w:szCs w:val="20"/>
+          <w:highlight w:val="white"/>
+          <w:lang w:eastAsia="en-US"/>
+        </w:rPr>
+        <w:t xml:space="preserve"> valid_length </w:t>
+      </w:r>
+      <w:r>
+        <w:rPr>
+          <w:rFonts w:ascii="Courier New" w:eastAsiaTheme="minorHAnsi" w:hAnsi="Courier New" w:cs="Courier New"/>
+          <w:b/>
+          <w:bCs/>
+          <w:color w:val="0000FF"/>
+          <w:sz w:val="20"/>
+          <w:szCs w:val="20"/>
+          <w:highlight w:val="white"/>
+          <w:lang w:eastAsia="en-US"/>
+        </w:rPr>
+        <w:t>and</w:t>
+      </w:r>
+      <w:r>
+        <w:rPr>
+          <w:rFonts w:ascii="Courier New" w:eastAsiaTheme="minorHAnsi" w:hAnsi="Courier New" w:cs="Courier New"/>
+          <w:color w:val="000000"/>
+          <w:sz w:val="20"/>
+          <w:szCs w:val="20"/>
+          <w:highlight w:val="white"/>
+          <w:lang w:eastAsia="en-US"/>
+        </w:rPr>
+        <w:t xml:space="preserve"> valid_seq_no </w:t>
+      </w:r>
+      <w:r>
+        <w:rPr>
+          <w:rFonts w:ascii="Courier New" w:eastAsiaTheme="minorHAnsi" w:hAnsi="Courier New" w:cs="Courier New"/>
+          <w:b/>
+          <w:bCs/>
+          <w:color w:val="0000FF"/>
+          <w:sz w:val="20"/>
+          <w:szCs w:val="20"/>
+          <w:highlight w:val="white"/>
+          <w:lang w:eastAsia="en-US"/>
+        </w:rPr>
+        <w:t>and</w:t>
+      </w:r>
+      <w:r>
+        <w:rPr>
+          <w:rFonts w:ascii="Courier New" w:eastAsiaTheme="minorHAnsi" w:hAnsi="Courier New" w:cs="Courier New"/>
+          <w:color w:val="000000"/>
+          <w:sz w:val="20"/>
+          <w:szCs w:val="20"/>
+          <w:highlight w:val="white"/>
+          <w:lang w:eastAsia="en-US"/>
+        </w:rPr>
+        <w:t xml:space="preserve"> valid_checksum</w:t>
+      </w:r>
+    </w:p>
+    <w:p>
+      <w:pPr>
+        <w:autoSpaceDE w:val="0"/>
+        <w:autoSpaceDN w:val="0"/>
+        <w:adjustRightInd w:val="0"/>
+        <w:rPr>
+          <w:rFonts w:ascii="Courier New" w:eastAsiaTheme="minorHAnsi" w:hAnsi="Courier New" w:cs="Courier New"/>
+          <w:color w:val="000000"/>
+          <w:sz w:val="20"/>
+          <w:szCs w:val="20"/>
+          <w:highlight w:val="white"/>
+          <w:lang w:eastAsia="en-US"/>
+        </w:rPr>
+      </w:pPr>
+    </w:p>
+    <w:p>
+      <w:pPr>
+        <w:autoSpaceDE w:val="0"/>
+        <w:autoSpaceDN w:val="0"/>
+        <w:adjustRightInd w:val="0"/>
+        <w:rPr>
+          <w:rFonts w:ascii="Courier New" w:eastAsiaTheme="minorHAnsi" w:hAnsi="Courier New" w:cs="Courier New"/>
+          <w:color w:val="000000"/>
+          <w:sz w:val="20"/>
+          <w:szCs w:val="20"/>
+          <w:highlight w:val="white"/>
+          <w:lang w:eastAsia="en-US"/>
+        </w:rPr>
+      </w:pPr>
+    </w:p>
+    <w:p>
+      <w:pPr>
+        <w:autoSpaceDE w:val="0"/>
+        <w:autoSpaceDN w:val="0"/>
+        <w:adjustRightInd w:val="0"/>
+        <w:rPr>
+          <w:rFonts w:ascii="Courier New" w:eastAsiaTheme="minorHAnsi" w:hAnsi="Courier New" w:cs="Courier New"/>
+          <w:color w:val="000000"/>
+          <w:sz w:val="20"/>
+          <w:szCs w:val="20"/>
+          <w:highlight w:val="white"/>
+          <w:lang w:eastAsia="en-US"/>
+        </w:rPr>
+      </w:pPr>
+      <w:r>
+        <w:rPr>
+          <w:rFonts w:ascii="Courier New" w:eastAsiaTheme="minorHAnsi" w:hAnsi="Courier New" w:cs="Courier New"/>
+          <w:color w:val="000000"/>
+          <w:sz w:val="20"/>
+          <w:szCs w:val="20"/>
+          <w:highlight w:val="white"/>
+          <w:lang w:eastAsia="en-US"/>
+        </w:rPr>
+        <w:t xml:space="preserve">    </w:t>
+      </w:r>
+      <w:r>
+        <w:rPr>
+          <w:rFonts w:ascii="Courier New" w:eastAsiaTheme="minorHAnsi" w:hAnsi="Courier New" w:cs="Courier New"/>
+          <w:b/>
+          <w:bCs/>
+          <w:color w:val="0000FF"/>
+          <w:sz w:val="20"/>
+          <w:szCs w:val="20"/>
+          <w:highlight w:val="white"/>
+          <w:lang w:eastAsia="en-US"/>
+        </w:rPr>
+        <w:t>def</w:t>
+      </w:r>
+      <w:r>
+        <w:rPr>
+          <w:rFonts w:ascii="Courier New" w:eastAsiaTheme="minorHAnsi" w:hAnsi="Courier New" w:cs="Courier New"/>
+          <w:color w:val="000000"/>
+          <w:sz w:val="20"/>
+          <w:szCs w:val="20"/>
+          <w:highlight w:val="white"/>
+          <w:lang w:eastAsia="en-US"/>
+        </w:rPr>
+        <w:t xml:space="preserve"> </w:t>
+      </w:r>
+      <w:r>
+        <w:rPr>
+          <w:rFonts w:ascii="Courier New" w:eastAsiaTheme="minorHAnsi" w:hAnsi="Courier New" w:cs="Courier New"/>
+          <w:color w:val="FF00FF"/>
+          <w:sz w:val="20"/>
+          <w:szCs w:val="20"/>
+          <w:highlight w:val="white"/>
+          <w:lang w:eastAsia="en-US"/>
+        </w:rPr>
+        <w:t>is_valid_data</w:t>
+      </w:r>
+      <w:r>
+        <w:rPr>
+          <w:rFonts w:ascii="Courier New" w:eastAsiaTheme="minorHAnsi" w:hAnsi="Courier New" w:cs="Courier New"/>
+          <w:b/>
+          <w:bCs/>
+          <w:color w:val="000080"/>
+          <w:sz w:val="20"/>
+          <w:szCs w:val="20"/>
+          <w:highlight w:val="white"/>
+          <w:lang w:eastAsia="en-US"/>
+        </w:rPr>
+        <w:t>(</w:t>
+      </w:r>
+      <w:r>
+        <w:rPr>
+          <w:rFonts w:ascii="Courier New" w:eastAsiaTheme="minorHAnsi" w:hAnsi="Courier New" w:cs="Courier New"/>
           <w:color w:val="000000"/>
           <w:sz w:val="20"/>
           <w:szCs w:val="20"/>
@@ -10758,6 +11201,106 @@
           <w:highlight w:val="white"/>
           <w:lang w:eastAsia="en-US"/>
         </w:rPr>
+        <w:t>):</w:t>
+      </w:r>
+    </w:p>
+    <w:p>
+      <w:pPr>
+        <w:autoSpaceDE w:val="0"/>
+        <w:autoSpaceDN w:val="0"/>
+        <w:adjustRightInd w:val="0"/>
+        <w:rPr>
+          <w:rFonts w:ascii="Courier New" w:eastAsiaTheme="minorHAnsi" w:hAnsi="Courier New" w:cs="Courier New"/>
+          <w:color w:val="000000"/>
+          <w:sz w:val="20"/>
+          <w:szCs w:val="20"/>
+          <w:highlight w:val="white"/>
+          <w:lang w:eastAsia="en-US"/>
+        </w:rPr>
+      </w:pPr>
+      <w:r>
+        <w:rPr>
+          <w:rFonts w:ascii="Courier New" w:eastAsiaTheme="minorHAnsi" w:hAnsi="Courier New" w:cs="Courier New"/>
+          <w:color w:val="000000"/>
+          <w:sz w:val="20"/>
+          <w:szCs w:val="20"/>
+          <w:highlight w:val="white"/>
+          <w:lang w:eastAsia="en-US"/>
+        </w:rPr>
+        <w:t xml:space="preserve">        </w:t>
+      </w:r>
+      <w:r>
+        <w:rPr>
+          <w:rFonts w:ascii="Courier New" w:eastAsiaTheme="minorHAnsi" w:hAnsi="Courier New" w:cs="Courier New"/>
+          <w:color w:val="FF8000"/>
+          <w:sz w:val="20"/>
+          <w:szCs w:val="20"/>
+          <w:highlight w:val="white"/>
+          <w:lang w:eastAsia="en-US"/>
+        </w:rPr>
+        <w:t>""" Checks if the packet is a valid data packet. """</w:t>
+      </w:r>
+    </w:p>
+    <w:p>
+      <w:pPr>
+        <w:autoSpaceDE w:val="0"/>
+        <w:autoSpaceDN w:val="0"/>
+        <w:adjustRightInd w:val="0"/>
+        <w:rPr>
+          <w:rFonts w:ascii="Courier New" w:eastAsiaTheme="minorHAnsi" w:hAnsi="Courier New" w:cs="Courier New"/>
+          <w:color w:val="000000"/>
+          <w:sz w:val="20"/>
+          <w:szCs w:val="20"/>
+          <w:highlight w:val="white"/>
+          <w:lang w:eastAsia="en-US"/>
+        </w:rPr>
+      </w:pPr>
+      <w:r>
+        <w:rPr>
+          <w:rFonts w:ascii="Courier New" w:eastAsiaTheme="minorHAnsi" w:hAnsi="Courier New" w:cs="Courier New"/>
+          <w:color w:val="000000"/>
+          <w:sz w:val="20"/>
+          <w:szCs w:val="20"/>
+          <w:highlight w:val="white"/>
+          <w:lang w:eastAsia="en-US"/>
+        </w:rPr>
+        <w:t xml:space="preserve">        valid_magic </w:t>
+      </w:r>
+      <w:r>
+        <w:rPr>
+          <w:rFonts w:ascii="Courier New" w:eastAsiaTheme="minorHAnsi" w:hAnsi="Courier New" w:cs="Courier New"/>
+          <w:b/>
+          <w:bCs/>
+          <w:color w:val="000080"/>
+          <w:sz w:val="20"/>
+          <w:szCs w:val="20"/>
+          <w:highlight w:val="white"/>
+          <w:lang w:eastAsia="en-US"/>
+        </w:rPr>
+        <w:t>=</w:t>
+      </w:r>
+      <w:r>
+        <w:rPr>
+          <w:rFonts w:ascii="Courier New" w:eastAsiaTheme="minorHAnsi" w:hAnsi="Courier New" w:cs="Courier New"/>
+          <w:color w:val="000000"/>
+          <w:sz w:val="20"/>
+          <w:szCs w:val="20"/>
+          <w:highlight w:val="white"/>
+          <w:lang w:eastAsia="en-US"/>
+        </w:rPr>
+        <w:t xml:space="preserve"> self</w:t>
+      </w:r>
+      <w:r>
+        <w:rPr>
+          <w:rFonts w:ascii="Courier New" w:eastAsiaTheme="minorHAnsi" w:hAnsi="Courier New" w:cs="Courier New"/>
+          <w:b/>
+          <w:bCs/>
+          <w:color w:val="000080"/>
+          <w:sz w:val="20"/>
+          <w:szCs w:val="20"/>
+          <w:highlight w:val="white"/>
+          <w:lang w:eastAsia="en-US"/>
+        </w:rPr>
         <w:t>.</w:t>
       </w:r>
       <w:r>
@@ -10769,6 +11312,370 @@
           <w:highlight w:val="white"/>
           <w:lang w:eastAsia="en-US"/>
         </w:rPr>
+        <w:t xml:space="preserve">magic_no </w:t>
+      </w:r>
+      <w:r>
+        <w:rPr>
+          <w:rFonts w:ascii="Courier New" w:eastAsiaTheme="minorHAnsi" w:hAnsi="Courier New" w:cs="Courier New"/>
+          <w:b/>
+          <w:bCs/>
+          <w:color w:val="000080"/>
+          <w:sz w:val="20"/>
+          <w:szCs w:val="20"/>
+          <w:highlight w:val="white"/>
+          <w:lang w:eastAsia="en-US"/>
+        </w:rPr>
+        <w:t>==</w:t>
+      </w:r>
+      <w:r>
+        <w:rPr>
+          <w:rFonts w:ascii="Courier New" w:eastAsiaTheme="minorHAnsi" w:hAnsi="Courier New" w:cs="Courier New"/>
+          <w:color w:val="000000"/>
+          <w:sz w:val="20"/>
+          <w:szCs w:val="20"/>
+          <w:highlight w:val="white"/>
+          <w:lang w:eastAsia="en-US"/>
+        </w:rPr>
+        <w:t xml:space="preserve"> MAGIC_NO</w:t>
+      </w:r>
+    </w:p>
+    <w:p>
+      <w:pPr>
+        <w:autoSpaceDE w:val="0"/>
+        <w:autoSpaceDN w:val="0"/>
+        <w:adjustRightInd w:val="0"/>
+        <w:rPr>
+          <w:rFonts w:ascii="Courier New" w:eastAsiaTheme="minorHAnsi" w:hAnsi="Courier New" w:cs="Courier New"/>
+          <w:color w:val="000000"/>
+          <w:sz w:val="20"/>
+          <w:szCs w:val="20"/>
+          <w:highlight w:val="white"/>
+          <w:lang w:eastAsia="en-US"/>
+        </w:rPr>
+      </w:pPr>
+      <w:r>
+        <w:rPr>
+          <w:rFonts w:ascii="Courier New" w:eastAsiaTheme="minorHAnsi" w:hAnsi="Courier New" w:cs="Courier New"/>
+          <w:color w:val="000000"/>
+          <w:sz w:val="20"/>
+          <w:szCs w:val="20"/>
+          <w:highlight w:val="white"/>
+          <w:lang w:eastAsia="en-US"/>
+        </w:rPr>
+        <w:t xml:space="preserve">        valid_type </w:t>
+      </w:r>
+      <w:r>
+        <w:rPr>
+          <w:rFonts w:ascii="Courier New" w:eastAsiaTheme="minorHAnsi" w:hAnsi="Courier New" w:cs="Courier New"/>
+          <w:b/>
+          <w:bCs/>
+          <w:color w:val="000080"/>
+          <w:sz w:val="20"/>
+          <w:szCs w:val="20"/>
+          <w:highlight w:val="white"/>
+          <w:lang w:eastAsia="en-US"/>
+        </w:rPr>
+        <w:t>=</w:t>
+      </w:r>
+      <w:r>
+        <w:rPr>
+          <w:rFonts w:ascii="Courier New" w:eastAsiaTheme="minorHAnsi" w:hAnsi="Courier New" w:cs="Courier New"/>
+          <w:color w:val="000000"/>
+          <w:sz w:val="20"/>
+          <w:szCs w:val="20"/>
+          <w:highlight w:val="white"/>
+          <w:lang w:eastAsia="en-US"/>
+        </w:rPr>
+        <w:t xml:space="preserve"> self</w:t>
+      </w:r>
+      <w:r>
+        <w:rPr>
+          <w:rFonts w:ascii="Courier New" w:eastAsiaTheme="minorHAnsi" w:hAnsi="Courier New" w:cs="Courier New"/>
+          <w:b/>
+          <w:bCs/>
+          <w:color w:val="000080"/>
+          <w:sz w:val="20"/>
+          <w:szCs w:val="20"/>
+          <w:highlight w:val="white"/>
+          <w:lang w:eastAsia="en-US"/>
+        </w:rPr>
+        <w:t>.</w:t>
+      </w:r>
+      <w:r>
+        <w:rPr>
+          <w:rFonts w:ascii="Courier New" w:eastAsiaTheme="minorHAnsi" w:hAnsi="Courier New" w:cs="Courier New"/>
+          <w:color w:val="000000"/>
+          <w:sz w:val="20"/>
+          <w:szCs w:val="20"/>
+          <w:highlight w:val="white"/>
+          <w:lang w:eastAsia="en-US"/>
+        </w:rPr>
+        <w:t xml:space="preserve">packet_type </w:t>
+      </w:r>
+      <w:r>
+        <w:rPr>
+          <w:rFonts w:ascii="Courier New" w:eastAsiaTheme="minorHAnsi" w:hAnsi="Courier New" w:cs="Courier New"/>
+          <w:b/>
+          <w:bCs/>
+          <w:color w:val="000080"/>
+          <w:sz w:val="20"/>
+          <w:szCs w:val="20"/>
+          <w:highlight w:val="white"/>
+          <w:lang w:eastAsia="en-US"/>
+        </w:rPr>
+        <w:t>==</w:t>
+      </w:r>
+      <w:r>
+        <w:rPr>
+          <w:rFonts w:ascii="Courier New" w:eastAsiaTheme="minorHAnsi" w:hAnsi="Courier New" w:cs="Courier New"/>
+          <w:color w:val="000000"/>
+          <w:sz w:val="20"/>
+          <w:szCs w:val="20"/>
+          <w:highlight w:val="white"/>
+          <w:lang w:eastAsia="en-US"/>
+        </w:rPr>
+        <w:t xml:space="preserve"> PTYPE_DATA</w:t>
+      </w:r>
+    </w:p>
+    <w:p>
+      <w:pPr>
+        <w:autoSpaceDE w:val="0"/>
+        <w:autoSpaceDN w:val="0"/>
+        <w:adjustRightInd w:val="0"/>
+        <w:rPr>
+          <w:rFonts w:ascii="Courier New" w:eastAsiaTheme="minorHAnsi" w:hAnsi="Courier New" w:cs="Courier New"/>
+          <w:color w:val="FF0000"/>
+          <w:sz w:val="20"/>
+          <w:szCs w:val="20"/>
+          <w:highlight w:val="white"/>
+          <w:lang w:eastAsia="en-US"/>
+        </w:rPr>
+      </w:pPr>
+      <w:r>
+        <w:rPr>
+          <w:rFonts w:ascii="Courier New" w:eastAsiaTheme="minorHAnsi" w:hAnsi="Courier New" w:cs="Courier New"/>
+          <w:color w:val="000000"/>
+          <w:sz w:val="20"/>
+          <w:szCs w:val="20"/>
+          <w:highlight w:val="white"/>
+          <w:lang w:eastAsia="en-US"/>
+        </w:rPr>
+        <w:t xml:space="preserve">        valid_checksum </w:t>
+      </w:r>
+      <w:r>
+        <w:rPr>
+          <w:rFonts w:ascii="Courier New" w:eastAsiaTheme="minorHAnsi" w:hAnsi="Courier New" w:cs="Courier New"/>
+          <w:b/>
+          <w:bCs/>
+          <w:color w:val="000080"/>
+          <w:sz w:val="20"/>
+          <w:szCs w:val="20"/>
+          <w:highlight w:val="white"/>
+          <w:lang w:eastAsia="en-US"/>
+        </w:rPr>
+        <w:t>=</w:t>
+      </w:r>
+      <w:r>
+        <w:rPr>
+          <w:rFonts w:ascii="Courier New" w:eastAsiaTheme="minorHAnsi" w:hAnsi="Courier New" w:cs="Courier New"/>
+          <w:color w:val="000000"/>
+          <w:sz w:val="20"/>
+          <w:szCs w:val="20"/>
+          <w:highlight w:val="white"/>
+          <w:lang w:eastAsia="en-US"/>
+        </w:rPr>
+        <w:t xml:space="preserve"> self</w:t>
+      </w:r>
+      <w:r>
+        <w:rPr>
+          <w:rFonts w:ascii="Courier New" w:eastAsiaTheme="minorHAnsi" w:hAnsi="Courier New" w:cs="Courier New"/>
+          <w:b/>
+          <w:bCs/>
+          <w:color w:val="000080"/>
+          <w:sz w:val="20"/>
+          <w:szCs w:val="20"/>
+          <w:highlight w:val="white"/>
+          <w:lang w:eastAsia="en-US"/>
+        </w:rPr>
+        <w:t>.</w:t>
+      </w:r>
+      <w:r>
+        <w:rPr>
+          <w:rFonts w:ascii="Courier New" w:eastAsiaTheme="minorHAnsi" w:hAnsi="Courier New" w:cs="Courier New"/>
+          <w:color w:val="000000"/>
+          <w:sz w:val="20"/>
+          <w:szCs w:val="20"/>
+          <w:highlight w:val="white"/>
+          <w:lang w:eastAsia="en-US"/>
+        </w:rPr>
+        <w:t xml:space="preserve">checksum </w:t>
+      </w:r>
+      <w:r>
+        <w:rPr>
+          <w:rFonts w:ascii="Courier New" w:eastAsiaTheme="minorHAnsi" w:hAnsi="Courier New" w:cs="Courier New"/>
+          <w:b/>
+          <w:bCs/>
+          <w:color w:val="000080"/>
+          <w:sz w:val="20"/>
+          <w:szCs w:val="20"/>
+          <w:highlight w:val="white"/>
+          <w:lang w:eastAsia="en-US"/>
+        </w:rPr>
+        <w:t>==</w:t>
+      </w:r>
+      <w:r>
+        <w:rPr>
+          <w:rFonts w:ascii="Courier New" w:eastAsiaTheme="minorHAnsi" w:hAnsi="Courier New" w:cs="Courier New"/>
+          <w:color w:val="000000"/>
+          <w:sz w:val="20"/>
+          <w:szCs w:val="20"/>
+          <w:highlight w:val="white"/>
+          <w:lang w:eastAsia="en-US"/>
+        </w:rPr>
+        <w:t xml:space="preserve"> </w:t>
+      </w:r>
+      <w:r>
+        <w:rPr>
+          <w:rFonts w:ascii="Courier New" w:eastAsiaTheme="minorHAnsi" w:hAnsi="Courier New" w:cs="Courier New"/>
+          <w:b/>
+          <w:bCs/>
+          <w:color w:val="000080"/>
+          <w:sz w:val="20"/>
+          <w:szCs w:val="20"/>
+          <w:highlight w:val="white"/>
+          <w:lang w:eastAsia="en-US"/>
+        </w:rPr>
+        <w:t>(</w:t>
+      </w:r>
+      <w:r>
+        <w:rPr>
+          <w:rFonts w:ascii="Courier New" w:eastAsiaTheme="minorHAnsi" w:hAnsi="Courier New" w:cs="Courier New"/>
+          <w:color w:val="000000"/>
+          <w:sz w:val="20"/>
+          <w:szCs w:val="20"/>
+          <w:highlight w:val="white"/>
+          <w:lang w:eastAsia="en-US"/>
+        </w:rPr>
+        <w:t>self</w:t>
+      </w:r>
+      <w:r>
+        <w:rPr>
+          <w:rFonts w:ascii="Courier New" w:eastAsiaTheme="minorHAnsi" w:hAnsi="Courier New" w:cs="Courier New"/>
+          <w:b/>
+          <w:bCs/>
+          <w:color w:val="000080"/>
+          <w:sz w:val="20"/>
+          <w:szCs w:val="20"/>
+          <w:highlight w:val="white"/>
+          <w:lang w:eastAsia="en-US"/>
+        </w:rPr>
+        <w:t>.</w:t>
+      </w:r>
+      <w:r>
+        <w:rPr>
+          <w:rFonts w:ascii="Courier New" w:eastAsiaTheme="minorHAnsi" w:hAnsi="Courier New" w:cs="Courier New"/>
+          <w:color w:val="000000"/>
+          <w:sz w:val="20"/>
+          <w:szCs w:val="20"/>
+          <w:highlight w:val="white"/>
+          <w:lang w:eastAsia="en-US"/>
+        </w:rPr>
+        <w:t xml:space="preserve">magic_no </w:t>
+      </w:r>
+      <w:r>
+        <w:rPr>
+          <w:rFonts w:ascii="Courier New" w:eastAsiaTheme="minorHAnsi" w:hAnsi="Courier New" w:cs="Courier New"/>
+          <w:b/>
+          <w:bCs/>
+          <w:color w:val="000080"/>
+          <w:sz w:val="20"/>
+          <w:szCs w:val="20"/>
+          <w:highlight w:val="white"/>
+          <w:lang w:eastAsia="en-US"/>
+        </w:rPr>
+        <w:t>+</w:t>
+      </w:r>
+      <w:r>
+        <w:rPr>
+          <w:rFonts w:ascii="Courier New" w:eastAsiaTheme="minorHAnsi" w:hAnsi="Courier New" w:cs="Courier New"/>
+          <w:color w:val="000000"/>
+          <w:sz w:val="20"/>
+          <w:szCs w:val="20"/>
+          <w:highlight w:val="white"/>
+          <w:lang w:eastAsia="en-US"/>
+        </w:rPr>
+        <w:t xml:space="preserve"> self</w:t>
+      </w:r>
+      <w:r>
+        <w:rPr>
+          <w:rFonts w:ascii="Courier New" w:eastAsiaTheme="minorHAnsi" w:hAnsi="Courier New" w:cs="Courier New"/>
+          <w:b/>
+          <w:bCs/>
+          <w:color w:val="000080"/>
+          <w:sz w:val="20"/>
+          <w:szCs w:val="20"/>
+          <w:highlight w:val="white"/>
+          <w:lang w:eastAsia="en-US"/>
+        </w:rPr>
+        <w:t>.</w:t>
+      </w:r>
+      <w:r>
+        <w:rPr>
+          <w:rFonts w:ascii="Courier New" w:eastAsiaTheme="minorHAnsi" w:hAnsi="Courier New" w:cs="Courier New"/>
+          <w:color w:val="000000"/>
+          <w:sz w:val="20"/>
+          <w:szCs w:val="20"/>
+          <w:highlight w:val="white"/>
+          <w:lang w:eastAsia="en-US"/>
+        </w:rPr>
+        <w:t xml:space="preserve">packet_type </w:t>
+      </w:r>
+      <w:r>
+        <w:rPr>
+          <w:rFonts w:ascii="Courier New" w:eastAsiaTheme="minorHAnsi" w:hAnsi="Courier New" w:cs="Courier New"/>
+          <w:b/>
+          <w:bCs/>
+          <w:color w:val="000080"/>
+          <w:sz w:val="20"/>
+          <w:szCs w:val="20"/>
+          <w:highlight w:val="white"/>
+          <w:lang w:eastAsia="en-US"/>
+        </w:rPr>
+        <w:t>+</w:t>
+      </w:r>
+      <w:r>
+        <w:rPr>
+          <w:rFonts w:ascii="Courier New" w:eastAsiaTheme="minorHAnsi" w:hAnsi="Courier New" w:cs="Courier New"/>
+          <w:color w:val="000000"/>
+          <w:sz w:val="20"/>
+          <w:szCs w:val="20"/>
+          <w:highlight w:val="white"/>
+          <w:lang w:eastAsia="en-US"/>
+        </w:rPr>
+        <w:t>self</w:t>
+      </w:r>
+      <w:r>
+        <w:rPr>
+          <w:rFonts w:ascii="Courier New" w:eastAsiaTheme="minorHAnsi" w:hAnsi="Courier New" w:cs="Courier New"/>
+          <w:b/>
+          <w:bCs/>
+          <w:color w:val="000080"/>
+          <w:sz w:val="20"/>
+          <w:szCs w:val="20"/>
+          <w:highlight w:val="white"/>
+          <w:lang w:eastAsia="en-US"/>
+        </w:rPr>
+        <w:t>.</w:t>
+      </w:r>
+      <w:r>
+        <w:rPr>
+          <w:rFonts w:ascii="Courier New" w:eastAsiaTheme="minorHAnsi" w:hAnsi="Courier New" w:cs="Courier New"/>
+          <w:color w:val="000000"/>
+          <w:sz w:val="20"/>
+          <w:szCs w:val="20"/>
+          <w:highlight w:val="white"/>
+          <w:lang w:eastAsia="en-US"/>
+        </w:rPr>
         <w:t xml:space="preserve">seq_no </w:t>
       </w:r>
       <w:r>
@@ -10896,15 +11803,11 @@
     </w:p>
     <w:p>
       <w:pPr>
-        <w:autoSpaceDE w:val="0"/>
-        <w:autoSpaceDN w:val="0"/>
-        <w:adjustRightInd w:val="0"/>
-        <w:rPr>
-          <w:rFonts w:ascii="Courier New" w:eastAsiaTheme="minorHAnsi" w:hAnsi="Courier New" w:cs="Courier New"/>
-          <w:color w:val="000000"/>
-          <w:sz w:val="20"/>
-          <w:szCs w:val="20"/>
-          <w:highlight w:val="white"/>
+        <w:rPr>
+          <w:rFonts w:ascii="Courier New" w:eastAsiaTheme="minorHAnsi" w:hAnsi="Courier New" w:cs="Courier New"/>
+          <w:color w:val="000000"/>
+          <w:sz w:val="20"/>
+          <w:szCs w:val="20"/>
           <w:lang w:eastAsia="en-US"/>
         </w:rPr>
       </w:pPr>
@@ -10989,8 +11892,232 @@
           <w:highlight w:val="white"/>
           <w:lang w:eastAsia="en-US"/>
         </w:rPr>
-        <w:t xml:space="preserve"> valid_length </w:t>
-      </w:r>
+        <w:t xml:space="preserve"> valid_checksum</w:t>
+      </w:r>
+    </w:p>
+    <w:p>
+      <w:pPr>
+        <w:spacing w:after="160" w:line="259" w:lineRule="auto"/>
+        <w:rPr>
+          <w:rFonts w:ascii="Courier New" w:eastAsiaTheme="minorHAnsi" w:hAnsi="Courier New" w:cs="Courier New"/>
+          <w:color w:val="000000"/>
+          <w:sz w:val="20"/>
+          <w:szCs w:val="20"/>
+          <w:lang w:eastAsia="en-US"/>
+        </w:rPr>
+      </w:pPr>
+      <w:r>
+        <w:rPr>
+          <w:rFonts w:ascii="Courier New" w:eastAsiaTheme="minorHAnsi" w:hAnsi="Courier New" w:cs="Courier New"/>
+          <w:color w:val="000000"/>
+          <w:sz w:val="20"/>
+          <w:szCs w:val="20"/>
+          <w:lang w:eastAsia="en-US"/>
+        </w:rPr>
+        <w:br w:type="page"/>
+      </w:r>
+    </w:p>
+    <w:p>
+      <w:pPr>
+        <w:pStyle w:val="Heading1"/>
+        <w:rPr>
+          <w:rFonts w:eastAsiaTheme="minorHAnsi"/>
+          <w:lang w:eastAsia="en-US"/>
+        </w:rPr>
+      </w:pPr>
+      <w:r>
+        <w:rPr>
+          <w:rFonts w:eastAsiaTheme="minorHAnsi"/>
+          <w:lang w:eastAsia="en-US"/>
+        </w:rPr>
+        <w:lastRenderedPageBreak/>
+        <w:t>Appendix 2 – socket</w:t>
+      </w:r>
+      <w:r>
+        <w:rPr>
+          <w:rFonts w:eastAsiaTheme="minorHAnsi"/>
+          <w:lang w:eastAsia="en-US"/>
+        </w:rPr>
+        <w:t>_g</w:t>
+      </w:r>
+      <w:r>
+        <w:rPr>
+          <w:rFonts w:eastAsiaTheme="minorHAnsi"/>
+          <w:lang w:eastAsia="en-US"/>
+        </w:rPr>
+        <w:t>enerator.py</w:t>
+      </w:r>
+    </w:p>
+    <w:p>
+      <w:pPr>
+        <w:autoSpaceDE w:val="0"/>
+        <w:autoSpaceDN w:val="0"/>
+        <w:adjustRightInd w:val="0"/>
+        <w:rPr>
+          <w:rFonts w:ascii="Courier New" w:eastAsiaTheme="minorHAnsi" w:hAnsi="Courier New" w:cs="Courier New"/>
+          <w:color w:val="FF8000"/>
+          <w:sz w:val="20"/>
+          <w:szCs w:val="20"/>
+          <w:highlight w:val="white"/>
+          <w:lang w:eastAsia="en-US"/>
+        </w:rPr>
+      </w:pPr>
+      <w:r>
+        <w:rPr>
+          <w:rFonts w:ascii="Courier New" w:eastAsiaTheme="minorHAnsi" w:hAnsi="Courier New" w:cs="Courier New"/>
+          <w:color w:val="FF8000"/>
+          <w:sz w:val="20"/>
+          <w:szCs w:val="20"/>
+          <w:highlight w:val="white"/>
+          <w:lang w:eastAsia="en-US"/>
+        </w:rPr>
+        <w:t>"""</w:t>
+      </w:r>
+    </w:p>
+    <w:p>
+      <w:pPr>
+        <w:autoSpaceDE w:val="0"/>
+        <w:autoSpaceDN w:val="0"/>
+        <w:adjustRightInd w:val="0"/>
+        <w:rPr>
+          <w:rFonts w:ascii="Courier New" w:eastAsiaTheme="minorHAnsi" w:hAnsi="Courier New" w:cs="Courier New"/>
+          <w:color w:val="FF8000"/>
+          <w:sz w:val="20"/>
+          <w:szCs w:val="20"/>
+          <w:highlight w:val="white"/>
+          <w:lang w:eastAsia="en-US"/>
+        </w:rPr>
+      </w:pPr>
+      <w:r>
+        <w:rPr>
+          <w:rFonts w:ascii="Courier New" w:eastAsiaTheme="minorHAnsi" w:hAnsi="Courier New" w:cs="Courier New"/>
+          <w:color w:val="FF8000"/>
+          <w:sz w:val="20"/>
+          <w:szCs w:val="20"/>
+          <w:highlight w:val="white"/>
+          <w:lang w:eastAsia="en-US"/>
+        </w:rPr>
+        <w:t xml:space="preserve">   Socket generator</w:t>
+      </w:r>
+    </w:p>
+    <w:p>
+      <w:pPr>
+        <w:autoSpaceDE w:val="0"/>
+        <w:autoSpaceDN w:val="0"/>
+        <w:adjustRightInd w:val="0"/>
+        <w:rPr>
+          <w:rFonts w:ascii="Courier New" w:eastAsiaTheme="minorHAnsi" w:hAnsi="Courier New" w:cs="Courier New"/>
+          <w:color w:val="FF8000"/>
+          <w:sz w:val="20"/>
+          <w:szCs w:val="20"/>
+          <w:highlight w:val="white"/>
+          <w:lang w:eastAsia="en-US"/>
+        </w:rPr>
+      </w:pPr>
+      <w:r>
+        <w:rPr>
+          <w:rFonts w:ascii="Courier New" w:eastAsiaTheme="minorHAnsi" w:hAnsi="Courier New" w:cs="Courier New"/>
+          <w:color w:val="FF8000"/>
+          <w:sz w:val="20"/>
+          <w:szCs w:val="20"/>
+          <w:highlight w:val="white"/>
+          <w:lang w:eastAsia="en-US"/>
+        </w:rPr>
+        <w:t xml:space="preserve">   Program to generate sending and listening sockets.</w:t>
+      </w:r>
+    </w:p>
+    <w:p>
+      <w:pPr>
+        <w:autoSpaceDE w:val="0"/>
+        <w:autoSpaceDN w:val="0"/>
+        <w:adjustRightInd w:val="0"/>
+        <w:rPr>
+          <w:rFonts w:ascii="Courier New" w:eastAsiaTheme="minorHAnsi" w:hAnsi="Courier New" w:cs="Courier New"/>
+          <w:color w:val="FF8000"/>
+          <w:sz w:val="20"/>
+          <w:szCs w:val="20"/>
+          <w:highlight w:val="white"/>
+          <w:lang w:eastAsia="en-US"/>
+        </w:rPr>
+      </w:pPr>
+      <w:r>
+        <w:rPr>
+          <w:rFonts w:ascii="Courier New" w:eastAsiaTheme="minorHAnsi" w:hAnsi="Courier New" w:cs="Courier New"/>
+          <w:color w:val="FF8000"/>
+          <w:sz w:val="20"/>
+          <w:szCs w:val="20"/>
+          <w:highlight w:val="white"/>
+          <w:lang w:eastAsia="en-US"/>
+        </w:rPr>
+        <w:t xml:space="preserve">   Authors: Samuel Pell and Ollie Chick</w:t>
+      </w:r>
+    </w:p>
+    <w:p>
+      <w:pPr>
+        <w:autoSpaceDE w:val="0"/>
+        <w:autoSpaceDN w:val="0"/>
+        <w:adjustRightInd w:val="0"/>
+        <w:rPr>
+          <w:rFonts w:ascii="Courier New" w:eastAsiaTheme="minorHAnsi" w:hAnsi="Courier New" w:cs="Courier New"/>
+          <w:color w:val="FF8000"/>
+          <w:sz w:val="20"/>
+          <w:szCs w:val="20"/>
+          <w:highlight w:val="white"/>
+          <w:lang w:eastAsia="en-US"/>
+        </w:rPr>
+      </w:pPr>
+      <w:r>
+        <w:rPr>
+          <w:rFonts w:ascii="Courier New" w:eastAsiaTheme="minorHAnsi" w:hAnsi="Courier New" w:cs="Courier New"/>
+          <w:color w:val="FF8000"/>
+          <w:sz w:val="20"/>
+          <w:szCs w:val="20"/>
+          <w:highlight w:val="white"/>
+          <w:lang w:eastAsia="en-US"/>
+        </w:rPr>
+        <w:t xml:space="preserve">   Date modified: 29 August 2017</w:t>
+      </w:r>
+    </w:p>
+    <w:p>
+      <w:pPr>
+        <w:autoSpaceDE w:val="0"/>
+        <w:autoSpaceDN w:val="0"/>
+        <w:adjustRightInd w:val="0"/>
+        <w:rPr>
+          <w:rFonts w:ascii="Courier New" w:eastAsiaTheme="minorHAnsi" w:hAnsi="Courier New" w:cs="Courier New"/>
+          <w:color w:val="000000"/>
+          <w:sz w:val="20"/>
+          <w:szCs w:val="20"/>
+          <w:highlight w:val="white"/>
+          <w:lang w:eastAsia="en-US"/>
+        </w:rPr>
+      </w:pPr>
+      <w:r>
+        <w:rPr>
+          <w:rFonts w:ascii="Courier New" w:eastAsiaTheme="minorHAnsi" w:hAnsi="Courier New" w:cs="Courier New"/>
+          <w:color w:val="FF8000"/>
+          <w:sz w:val="20"/>
+          <w:szCs w:val="20"/>
+          <w:highlight w:val="white"/>
+          <w:lang w:eastAsia="en-US"/>
+        </w:rPr>
+        <w:t>"""</w:t>
+      </w:r>
+    </w:p>
+    <w:p>
+      <w:pPr>
+        <w:autoSpaceDE w:val="0"/>
+        <w:autoSpaceDN w:val="0"/>
+        <w:adjustRightInd w:val="0"/>
+        <w:rPr>
+          <w:rFonts w:ascii="Courier New" w:eastAsiaTheme="minorHAnsi" w:hAnsi="Courier New" w:cs="Courier New"/>
+          <w:color w:val="000000"/>
+          <w:sz w:val="20"/>
+          <w:szCs w:val="20"/>
+          <w:highlight w:val="white"/>
+          <w:lang w:eastAsia="en-US"/>
+        </w:rPr>
+      </w:pPr>
       <w:r>
         <w:rPr>
           <w:rFonts w:ascii="Courier New" w:eastAsiaTheme="minorHAnsi" w:hAnsi="Courier New" w:cs="Courier New"/>
@@ -11002,19 +12129,125 @@
           <w:highlight w:val="white"/>
           <w:lang w:eastAsia="en-US"/>
         </w:rPr>
-        <w:t>and</w:t>
-      </w:r>
-      <w:r>
-        <w:rPr>
-          <w:rFonts w:ascii="Courier New" w:eastAsiaTheme="minorHAnsi" w:hAnsi="Courier New" w:cs="Courier New"/>
-          <w:color w:val="000000"/>
-          <w:sz w:val="20"/>
-          <w:szCs w:val="20"/>
-          <w:highlight w:val="white"/>
-          <w:lang w:eastAsia="en-US"/>
-        </w:rPr>
-        <w:t xml:space="preserve"> valid_seq_no </w:t>
-      </w:r>
+        <w:t>import</w:t>
+      </w:r>
+      <w:r>
+        <w:rPr>
+          <w:rFonts w:ascii="Courier New" w:eastAsiaTheme="minorHAnsi" w:hAnsi="Courier New" w:cs="Courier New"/>
+          <w:color w:val="000000"/>
+          <w:sz w:val="20"/>
+          <w:szCs w:val="20"/>
+          <w:highlight w:val="white"/>
+          <w:lang w:eastAsia="en-US"/>
+        </w:rPr>
+        <w:t xml:space="preserve"> socket</w:t>
+      </w:r>
+    </w:p>
+    <w:p>
+      <w:pPr>
+        <w:autoSpaceDE w:val="0"/>
+        <w:autoSpaceDN w:val="0"/>
+        <w:adjustRightInd w:val="0"/>
+        <w:rPr>
+          <w:rFonts w:ascii="Courier New" w:eastAsiaTheme="minorHAnsi" w:hAnsi="Courier New" w:cs="Courier New"/>
+          <w:color w:val="000000"/>
+          <w:sz w:val="20"/>
+          <w:szCs w:val="20"/>
+          <w:highlight w:val="white"/>
+          <w:lang w:eastAsia="en-US"/>
+        </w:rPr>
+      </w:pPr>
+    </w:p>
+    <w:p>
+      <w:pPr>
+        <w:autoSpaceDE w:val="0"/>
+        <w:autoSpaceDN w:val="0"/>
+        <w:adjustRightInd w:val="0"/>
+        <w:rPr>
+          <w:rFonts w:ascii="Courier New" w:eastAsiaTheme="minorHAnsi" w:hAnsi="Courier New" w:cs="Courier New"/>
+          <w:color w:val="000000"/>
+          <w:sz w:val="20"/>
+          <w:szCs w:val="20"/>
+          <w:highlight w:val="white"/>
+          <w:lang w:eastAsia="en-US"/>
+        </w:rPr>
+      </w:pPr>
+      <w:r>
+        <w:rPr>
+          <w:rFonts w:ascii="Courier New" w:eastAsiaTheme="minorHAnsi" w:hAnsi="Courier New" w:cs="Courier New"/>
+          <w:color w:val="000000"/>
+          <w:sz w:val="20"/>
+          <w:szCs w:val="20"/>
+          <w:highlight w:val="white"/>
+          <w:lang w:eastAsia="en-US"/>
+        </w:rPr>
+        <w:t xml:space="preserve">IP </w:t>
+      </w:r>
+      <w:r>
+        <w:rPr>
+          <w:rFonts w:ascii="Courier New" w:eastAsiaTheme="minorHAnsi" w:hAnsi="Courier New" w:cs="Courier New"/>
+          <w:b/>
+          <w:bCs/>
+          <w:color w:val="000080"/>
+          <w:sz w:val="20"/>
+          <w:szCs w:val="20"/>
+          <w:highlight w:val="white"/>
+          <w:lang w:eastAsia="en-US"/>
+        </w:rPr>
+        <w:t>=</w:t>
+      </w:r>
+      <w:r>
+        <w:rPr>
+          <w:rFonts w:ascii="Courier New" w:eastAsiaTheme="minorHAnsi" w:hAnsi="Courier New" w:cs="Courier New"/>
+          <w:color w:val="000000"/>
+          <w:sz w:val="20"/>
+          <w:szCs w:val="20"/>
+          <w:highlight w:val="white"/>
+          <w:lang w:eastAsia="en-US"/>
+        </w:rPr>
+        <w:t xml:space="preserve"> </w:t>
+      </w:r>
+      <w:r>
+        <w:rPr>
+          <w:rFonts w:ascii="Courier New" w:eastAsiaTheme="minorHAnsi" w:hAnsi="Courier New" w:cs="Courier New"/>
+          <w:color w:val="808080"/>
+          <w:sz w:val="20"/>
+          <w:szCs w:val="20"/>
+          <w:highlight w:val="white"/>
+          <w:lang w:eastAsia="en-US"/>
+        </w:rPr>
+        <w:t>'127.0.0.1'</w:t>
+      </w:r>
+    </w:p>
+    <w:p>
+      <w:pPr>
+        <w:autoSpaceDE w:val="0"/>
+        <w:autoSpaceDN w:val="0"/>
+        <w:adjustRightInd w:val="0"/>
+        <w:rPr>
+          <w:rFonts w:ascii="Courier New" w:eastAsiaTheme="minorHAnsi" w:hAnsi="Courier New" w:cs="Courier New"/>
+          <w:color w:val="000000"/>
+          <w:sz w:val="20"/>
+          <w:szCs w:val="20"/>
+          <w:highlight w:val="white"/>
+          <w:lang w:eastAsia="en-US"/>
+        </w:rPr>
+      </w:pPr>
+    </w:p>
+    <w:p>
+      <w:pPr>
+        <w:autoSpaceDE w:val="0"/>
+        <w:autoSpaceDN w:val="0"/>
+        <w:adjustRightInd w:val="0"/>
+        <w:rPr>
+          <w:rFonts w:ascii="Courier New" w:eastAsiaTheme="minorHAnsi" w:hAnsi="Courier New" w:cs="Courier New"/>
+          <w:color w:val="000000"/>
+          <w:sz w:val="20"/>
+          <w:szCs w:val="20"/>
+          <w:highlight w:val="white"/>
+          <w:lang w:eastAsia="en-US"/>
+        </w:rPr>
+      </w:pPr>
       <w:r>
         <w:rPr>
           <w:rFonts w:ascii="Courier New" w:eastAsiaTheme="minorHAnsi" w:hAnsi="Courier New" w:cs="Courier New"/>
@@ -11026,58 +12259,100 @@
           <w:highlight w:val="white"/>
           <w:lang w:eastAsia="en-US"/>
         </w:rPr>
-        <w:t>and</w:t>
-      </w:r>
-      <w:r>
-        <w:rPr>
-          <w:rFonts w:ascii="Courier New" w:eastAsiaTheme="minorHAnsi" w:hAnsi="Courier New" w:cs="Courier New"/>
-          <w:color w:val="000000"/>
-          <w:sz w:val="20"/>
-          <w:szCs w:val="20"/>
-          <w:highlight w:val="white"/>
-          <w:lang w:eastAsia="en-US"/>
-        </w:rPr>
-        <w:t xml:space="preserve"> valid_checksum</w:t>
-      </w:r>
-    </w:p>
-    <w:p>
-      <w:pPr>
-        <w:autoSpaceDE w:val="0"/>
-        <w:autoSpaceDN w:val="0"/>
-        <w:adjustRightInd w:val="0"/>
-        <w:rPr>
-          <w:rFonts w:ascii="Courier New" w:eastAsiaTheme="minorHAnsi" w:hAnsi="Courier New" w:cs="Courier New"/>
-          <w:color w:val="000000"/>
-          <w:sz w:val="20"/>
-          <w:szCs w:val="20"/>
-          <w:highlight w:val="white"/>
-          <w:lang w:eastAsia="en-US"/>
-        </w:rPr>
-      </w:pPr>
-    </w:p>
-    <w:p>
-      <w:pPr>
-        <w:autoSpaceDE w:val="0"/>
-        <w:autoSpaceDN w:val="0"/>
-        <w:adjustRightInd w:val="0"/>
-        <w:rPr>
-          <w:rFonts w:ascii="Courier New" w:eastAsiaTheme="minorHAnsi" w:hAnsi="Courier New" w:cs="Courier New"/>
-          <w:color w:val="000000"/>
-          <w:sz w:val="20"/>
-          <w:szCs w:val="20"/>
-          <w:highlight w:val="white"/>
-          <w:lang w:eastAsia="en-US"/>
-        </w:rPr>
-      </w:pPr>
-    </w:p>
-    <w:p>
-      <w:pPr>
-        <w:autoSpaceDE w:val="0"/>
-        <w:autoSpaceDN w:val="0"/>
-        <w:adjustRightInd w:val="0"/>
-        <w:rPr>
-          <w:rFonts w:ascii="Courier New" w:eastAsiaTheme="minorHAnsi" w:hAnsi="Courier New" w:cs="Courier New"/>
-          <w:color w:val="000000"/>
+        <w:t>def</w:t>
+      </w:r>
+      <w:r>
+        <w:rPr>
+          <w:rFonts w:ascii="Courier New" w:eastAsiaTheme="minorHAnsi" w:hAnsi="Courier New" w:cs="Courier New"/>
+          <w:color w:val="000000"/>
+          <w:sz w:val="20"/>
+          <w:szCs w:val="20"/>
+          <w:highlight w:val="white"/>
+          <w:lang w:eastAsia="en-US"/>
+        </w:rPr>
+        <w:t xml:space="preserve"> </w:t>
+      </w:r>
+      <w:r>
+        <w:rPr>
+          <w:rFonts w:ascii="Courier New" w:eastAsiaTheme="minorHAnsi" w:hAnsi="Courier New" w:cs="Courier New"/>
+          <w:color w:val="FF00FF"/>
+          <w:sz w:val="20"/>
+          <w:szCs w:val="20"/>
+          <w:highlight w:val="white"/>
+          <w:lang w:eastAsia="en-US"/>
+        </w:rPr>
+        <w:t>create_sending_socket</w:t>
+      </w:r>
+      <w:r>
+        <w:rPr>
+          <w:rFonts w:ascii="Courier New" w:eastAsiaTheme="minorHAnsi" w:hAnsi="Courier New" w:cs="Courier New"/>
+          <w:b/>
+          <w:bCs/>
+          <w:color w:val="000080"/>
+          <w:sz w:val="20"/>
+          <w:szCs w:val="20"/>
+          <w:highlight w:val="white"/>
+          <w:lang w:eastAsia="en-US"/>
+        </w:rPr>
+        <w:t>(</w:t>
+      </w:r>
+      <w:r>
+        <w:rPr>
+          <w:rFonts w:ascii="Courier New" w:eastAsiaTheme="minorHAnsi" w:hAnsi="Courier New" w:cs="Courier New"/>
+          <w:color w:val="000000"/>
+          <w:sz w:val="20"/>
+          <w:szCs w:val="20"/>
+          <w:highlight w:val="white"/>
+          <w:lang w:eastAsia="en-US"/>
+        </w:rPr>
+        <w:t>local_port</w:t>
+      </w:r>
+      <w:r>
+        <w:rPr>
+          <w:rFonts w:ascii="Courier New" w:eastAsiaTheme="minorHAnsi" w:hAnsi="Courier New" w:cs="Courier New"/>
+          <w:b/>
+          <w:bCs/>
+          <w:color w:val="000080"/>
+          <w:sz w:val="20"/>
+          <w:szCs w:val="20"/>
+          <w:highlight w:val="white"/>
+          <w:lang w:eastAsia="en-US"/>
+        </w:rPr>
+        <w:t>,</w:t>
+      </w:r>
+      <w:r>
+        <w:rPr>
+          <w:rFonts w:ascii="Courier New" w:eastAsiaTheme="minorHAnsi" w:hAnsi="Courier New" w:cs="Courier New"/>
+          <w:color w:val="000000"/>
+          <w:sz w:val="20"/>
+          <w:szCs w:val="20"/>
+          <w:highlight w:val="white"/>
+          <w:lang w:eastAsia="en-US"/>
+        </w:rPr>
+        <w:t xml:space="preserve"> remote_port</w:t>
+      </w:r>
+      <w:r>
+        <w:rPr>
+          <w:rFonts w:ascii="Courier New" w:eastAsiaTheme="minorHAnsi" w:hAnsi="Courier New" w:cs="Courier New"/>
+          <w:b/>
+          <w:bCs/>
+          <w:color w:val="000080"/>
+          <w:sz w:val="20"/>
+          <w:szCs w:val="20"/>
+          <w:highlight w:val="white"/>
+          <w:lang w:eastAsia="en-US"/>
+        </w:rPr>
+        <w:t>):</w:t>
+      </w:r>
+    </w:p>
+    <w:p>
+      <w:pPr>
+        <w:autoSpaceDE w:val="0"/>
+        <w:autoSpaceDN w:val="0"/>
+        <w:adjustRightInd w:val="0"/>
+        <w:rPr>
+          <w:rFonts w:ascii="Courier New" w:eastAsiaTheme="minorHAnsi" w:hAnsi="Courier New" w:cs="Courier New"/>
+          <w:color w:val="FF8000"/>
           <w:sz w:val="20"/>
           <w:szCs w:val="20"/>
           <w:highlight w:val="white"/>
@@ -11098,6 +12373,147 @@
       <w:r>
         <w:rPr>
           <w:rFonts w:ascii="Courier New" w:eastAsiaTheme="minorHAnsi" w:hAnsi="Courier New" w:cs="Courier New"/>
+          <w:color w:val="FF8000"/>
+          <w:sz w:val="20"/>
+          <w:szCs w:val="20"/>
+          <w:highlight w:val="white"/>
+          <w:lang w:eastAsia="en-US"/>
+        </w:rPr>
+        <w:t>"""</w:t>
+      </w:r>
+    </w:p>
+    <w:p>
+      <w:pPr>
+        <w:autoSpaceDE w:val="0"/>
+        <w:autoSpaceDN w:val="0"/>
+        <w:adjustRightInd w:val="0"/>
+        <w:rPr>
+          <w:rFonts w:ascii="Courier New" w:eastAsiaTheme="minorHAnsi" w:hAnsi="Courier New" w:cs="Courier New"/>
+          <w:color w:val="FF8000"/>
+          <w:sz w:val="20"/>
+          <w:szCs w:val="20"/>
+          <w:highlight w:val="white"/>
+          <w:lang w:eastAsia="en-US"/>
+        </w:rPr>
+      </w:pPr>
+      <w:r>
+        <w:rPr>
+          <w:rFonts w:ascii="Courier New" w:eastAsiaTheme="minorHAnsi" w:hAnsi="Courier New" w:cs="Courier New"/>
+          <w:color w:val="FF8000"/>
+          <w:sz w:val="20"/>
+          <w:szCs w:val="20"/>
+          <w:highlight w:val="white"/>
+          <w:lang w:eastAsia="en-US"/>
+        </w:rPr>
+        <w:t xml:space="preserve">       Creates a socket on the local_port and connects it to the</w:t>
+      </w:r>
+    </w:p>
+    <w:p>
+      <w:pPr>
+        <w:autoSpaceDE w:val="0"/>
+        <w:autoSpaceDN w:val="0"/>
+        <w:adjustRightInd w:val="0"/>
+        <w:rPr>
+          <w:rFonts w:ascii="Courier New" w:eastAsiaTheme="minorHAnsi" w:hAnsi="Courier New" w:cs="Courier New"/>
+          <w:color w:val="FF8000"/>
+          <w:sz w:val="20"/>
+          <w:szCs w:val="20"/>
+          <w:highlight w:val="white"/>
+          <w:lang w:eastAsia="en-US"/>
+        </w:rPr>
+      </w:pPr>
+      <w:r>
+        <w:rPr>
+          <w:rFonts w:ascii="Courier New" w:eastAsiaTheme="minorHAnsi" w:hAnsi="Courier New" w:cs="Courier New"/>
+          <w:color w:val="FF8000"/>
+          <w:sz w:val="20"/>
+          <w:szCs w:val="20"/>
+          <w:highlight w:val="white"/>
+          <w:lang w:eastAsia="en-US"/>
+        </w:rPr>
+        <w:t xml:space="preserve">       remote_port socket, then returns that socket.</w:t>
+      </w:r>
+    </w:p>
+    <w:p>
+      <w:pPr>
+        <w:autoSpaceDE w:val="0"/>
+        <w:autoSpaceDN w:val="0"/>
+        <w:adjustRightInd w:val="0"/>
+        <w:rPr>
+          <w:rFonts w:ascii="Courier New" w:eastAsiaTheme="minorHAnsi" w:hAnsi="Courier New" w:cs="Courier New"/>
+          <w:color w:val="FF8000"/>
+          <w:sz w:val="20"/>
+          <w:szCs w:val="20"/>
+          <w:highlight w:val="white"/>
+          <w:lang w:eastAsia="en-US"/>
+        </w:rPr>
+      </w:pPr>
+      <w:r>
+        <w:rPr>
+          <w:rFonts w:ascii="Courier New" w:eastAsiaTheme="minorHAnsi" w:hAnsi="Courier New" w:cs="Courier New"/>
+          <w:color w:val="FF8000"/>
+          <w:sz w:val="20"/>
+          <w:szCs w:val="20"/>
+          <w:highlight w:val="white"/>
+          <w:lang w:eastAsia="en-US"/>
+        </w:rPr>
+        <w:t xml:space="preserve">       If it fails, returns None.</w:t>
+      </w:r>
+    </w:p>
+    <w:p>
+      <w:pPr>
+        <w:autoSpaceDE w:val="0"/>
+        <w:autoSpaceDN w:val="0"/>
+        <w:adjustRightInd w:val="0"/>
+        <w:rPr>
+          <w:rFonts w:ascii="Courier New" w:eastAsiaTheme="minorHAnsi" w:hAnsi="Courier New" w:cs="Courier New"/>
+          <w:color w:val="000000"/>
+          <w:sz w:val="20"/>
+          <w:szCs w:val="20"/>
+          <w:highlight w:val="white"/>
+          <w:lang w:eastAsia="en-US"/>
+        </w:rPr>
+      </w:pPr>
+      <w:r>
+        <w:rPr>
+          <w:rFonts w:ascii="Courier New" w:eastAsiaTheme="minorHAnsi" w:hAnsi="Courier New" w:cs="Courier New"/>
+          <w:color w:val="FF8000"/>
+          <w:sz w:val="20"/>
+          <w:szCs w:val="20"/>
+          <w:highlight w:val="white"/>
+          <w:lang w:eastAsia="en-US"/>
+        </w:rPr>
+        <w:t xml:space="preserve">    """</w:t>
+      </w:r>
+    </w:p>
+    <w:p>
+      <w:pPr>
+        <w:autoSpaceDE w:val="0"/>
+        <w:autoSpaceDN w:val="0"/>
+        <w:adjustRightInd w:val="0"/>
+        <w:rPr>
+          <w:rFonts w:ascii="Courier New" w:eastAsiaTheme="minorHAnsi" w:hAnsi="Courier New" w:cs="Courier New"/>
+          <w:color w:val="000000"/>
+          <w:sz w:val="20"/>
+          <w:szCs w:val="20"/>
+          <w:highlight w:val="white"/>
+          <w:lang w:eastAsia="en-US"/>
+        </w:rPr>
+      </w:pPr>
+      <w:r>
+        <w:rPr>
+          <w:rFonts w:ascii="Courier New" w:eastAsiaTheme="minorHAnsi" w:hAnsi="Courier New" w:cs="Courier New"/>
+          <w:color w:val="000000"/>
+          <w:sz w:val="20"/>
+          <w:szCs w:val="20"/>
+          <w:highlight w:val="white"/>
+          <w:lang w:eastAsia="en-US"/>
+        </w:rPr>
+        <w:t xml:space="preserve">    </w:t>
+      </w:r>
+      <w:r>
+        <w:rPr>
+          <w:rFonts w:ascii="Courier New" w:eastAsiaTheme="minorHAnsi" w:hAnsi="Courier New" w:cs="Courier New"/>
           <w:b/>
           <w:bCs/>
           <w:color w:val="0000FF"/>
@@ -11106,6 +12522,684 @@
           <w:highlight w:val="white"/>
           <w:lang w:eastAsia="en-US"/>
         </w:rPr>
+        <w:t>try</w:t>
+      </w:r>
+      <w:r>
+        <w:rPr>
+          <w:rFonts w:ascii="Courier New" w:eastAsiaTheme="minorHAnsi" w:hAnsi="Courier New" w:cs="Courier New"/>
+          <w:b/>
+          <w:bCs/>
+          <w:color w:val="000080"/>
+          <w:sz w:val="20"/>
+          <w:szCs w:val="20"/>
+          <w:highlight w:val="white"/>
+          <w:lang w:eastAsia="en-US"/>
+        </w:rPr>
+        <w:t>:</w:t>
+      </w:r>
+    </w:p>
+    <w:p>
+      <w:pPr>
+        <w:autoSpaceDE w:val="0"/>
+        <w:autoSpaceDN w:val="0"/>
+        <w:adjustRightInd w:val="0"/>
+        <w:rPr>
+          <w:rFonts w:ascii="Courier New" w:eastAsiaTheme="minorHAnsi" w:hAnsi="Courier New" w:cs="Courier New"/>
+          <w:color w:val="000000"/>
+          <w:sz w:val="20"/>
+          <w:szCs w:val="20"/>
+          <w:highlight w:val="white"/>
+          <w:lang w:eastAsia="en-US"/>
+        </w:rPr>
+      </w:pPr>
+      <w:r>
+        <w:rPr>
+          <w:rFonts w:ascii="Courier New" w:eastAsiaTheme="minorHAnsi" w:hAnsi="Courier New" w:cs="Courier New"/>
+          <w:color w:val="000000"/>
+          <w:sz w:val="20"/>
+          <w:szCs w:val="20"/>
+          <w:highlight w:val="white"/>
+          <w:lang w:eastAsia="en-US"/>
+        </w:rPr>
+        <w:t xml:space="preserve">        new_socket </w:t>
+      </w:r>
+      <w:r>
+        <w:rPr>
+          <w:rFonts w:ascii="Courier New" w:eastAsiaTheme="minorHAnsi" w:hAnsi="Courier New" w:cs="Courier New"/>
+          <w:b/>
+          <w:bCs/>
+          <w:color w:val="000080"/>
+          <w:sz w:val="20"/>
+          <w:szCs w:val="20"/>
+          <w:highlight w:val="white"/>
+          <w:lang w:eastAsia="en-US"/>
+        </w:rPr>
+        <w:t>=</w:t>
+      </w:r>
+      <w:r>
+        <w:rPr>
+          <w:rFonts w:ascii="Courier New" w:eastAsiaTheme="minorHAnsi" w:hAnsi="Courier New" w:cs="Courier New"/>
+          <w:color w:val="000000"/>
+          <w:sz w:val="20"/>
+          <w:szCs w:val="20"/>
+          <w:highlight w:val="white"/>
+          <w:lang w:eastAsia="en-US"/>
+        </w:rPr>
+        <w:t xml:space="preserve"> socket</w:t>
+      </w:r>
+      <w:r>
+        <w:rPr>
+          <w:rFonts w:ascii="Courier New" w:eastAsiaTheme="minorHAnsi" w:hAnsi="Courier New" w:cs="Courier New"/>
+          <w:b/>
+          <w:bCs/>
+          <w:color w:val="000080"/>
+          <w:sz w:val="20"/>
+          <w:szCs w:val="20"/>
+          <w:highlight w:val="white"/>
+          <w:lang w:eastAsia="en-US"/>
+        </w:rPr>
+        <w:t>.</w:t>
+      </w:r>
+      <w:r>
+        <w:rPr>
+          <w:rFonts w:ascii="Courier New" w:eastAsiaTheme="minorHAnsi" w:hAnsi="Courier New" w:cs="Courier New"/>
+          <w:color w:val="000000"/>
+          <w:sz w:val="20"/>
+          <w:szCs w:val="20"/>
+          <w:highlight w:val="white"/>
+          <w:lang w:eastAsia="en-US"/>
+        </w:rPr>
+        <w:t>socket</w:t>
+      </w:r>
+      <w:r>
+        <w:rPr>
+          <w:rFonts w:ascii="Courier New" w:eastAsiaTheme="minorHAnsi" w:hAnsi="Courier New" w:cs="Courier New"/>
+          <w:b/>
+          <w:bCs/>
+          <w:color w:val="000080"/>
+          <w:sz w:val="20"/>
+          <w:szCs w:val="20"/>
+          <w:highlight w:val="white"/>
+          <w:lang w:eastAsia="en-US"/>
+        </w:rPr>
+        <w:t>(</w:t>
+      </w:r>
+      <w:r>
+        <w:rPr>
+          <w:rFonts w:ascii="Courier New" w:eastAsiaTheme="minorHAnsi" w:hAnsi="Courier New" w:cs="Courier New"/>
+          <w:color w:val="000000"/>
+          <w:sz w:val="20"/>
+          <w:szCs w:val="20"/>
+          <w:highlight w:val="white"/>
+          <w:lang w:eastAsia="en-US"/>
+        </w:rPr>
+        <w:t>socket</w:t>
+      </w:r>
+      <w:r>
+        <w:rPr>
+          <w:rFonts w:ascii="Courier New" w:eastAsiaTheme="minorHAnsi" w:hAnsi="Courier New" w:cs="Courier New"/>
+          <w:b/>
+          <w:bCs/>
+          <w:color w:val="000080"/>
+          <w:sz w:val="20"/>
+          <w:szCs w:val="20"/>
+          <w:highlight w:val="white"/>
+          <w:lang w:eastAsia="en-US"/>
+        </w:rPr>
+        <w:t>.</w:t>
+      </w:r>
+      <w:r>
+        <w:rPr>
+          <w:rFonts w:ascii="Courier New" w:eastAsiaTheme="minorHAnsi" w:hAnsi="Courier New" w:cs="Courier New"/>
+          <w:color w:val="000000"/>
+          <w:sz w:val="20"/>
+          <w:szCs w:val="20"/>
+          <w:highlight w:val="white"/>
+          <w:lang w:eastAsia="en-US"/>
+        </w:rPr>
+        <w:t>AF_INET</w:t>
+      </w:r>
+      <w:r>
+        <w:rPr>
+          <w:rFonts w:ascii="Courier New" w:eastAsiaTheme="minorHAnsi" w:hAnsi="Courier New" w:cs="Courier New"/>
+          <w:b/>
+          <w:bCs/>
+          <w:color w:val="000080"/>
+          <w:sz w:val="20"/>
+          <w:szCs w:val="20"/>
+          <w:highlight w:val="white"/>
+          <w:lang w:eastAsia="en-US"/>
+        </w:rPr>
+        <w:t>,</w:t>
+      </w:r>
+      <w:r>
+        <w:rPr>
+          <w:rFonts w:ascii="Courier New" w:eastAsiaTheme="minorHAnsi" w:hAnsi="Courier New" w:cs="Courier New"/>
+          <w:color w:val="000000"/>
+          <w:sz w:val="20"/>
+          <w:szCs w:val="20"/>
+          <w:highlight w:val="white"/>
+          <w:lang w:eastAsia="en-US"/>
+        </w:rPr>
+        <w:t xml:space="preserve"> socket</w:t>
+      </w:r>
+      <w:r>
+        <w:rPr>
+          <w:rFonts w:ascii="Courier New" w:eastAsiaTheme="minorHAnsi" w:hAnsi="Courier New" w:cs="Courier New"/>
+          <w:b/>
+          <w:bCs/>
+          <w:color w:val="000080"/>
+          <w:sz w:val="20"/>
+          <w:szCs w:val="20"/>
+          <w:highlight w:val="white"/>
+          <w:lang w:eastAsia="en-US"/>
+        </w:rPr>
+        <w:t>.</w:t>
+      </w:r>
+      <w:r>
+        <w:rPr>
+          <w:rFonts w:ascii="Courier New" w:eastAsiaTheme="minorHAnsi" w:hAnsi="Courier New" w:cs="Courier New"/>
+          <w:color w:val="000000"/>
+          <w:sz w:val="20"/>
+          <w:szCs w:val="20"/>
+          <w:highlight w:val="white"/>
+          <w:lang w:eastAsia="en-US"/>
+        </w:rPr>
+        <w:t>SOCK_STREAM</w:t>
+      </w:r>
+      <w:r>
+        <w:rPr>
+          <w:rFonts w:ascii="Courier New" w:eastAsiaTheme="minorHAnsi" w:hAnsi="Courier New" w:cs="Courier New"/>
+          <w:b/>
+          <w:bCs/>
+          <w:color w:val="000080"/>
+          <w:sz w:val="20"/>
+          <w:szCs w:val="20"/>
+          <w:highlight w:val="white"/>
+          <w:lang w:eastAsia="en-US"/>
+        </w:rPr>
+        <w:t>)</w:t>
+      </w:r>
+    </w:p>
+    <w:p>
+      <w:pPr>
+        <w:autoSpaceDE w:val="0"/>
+        <w:autoSpaceDN w:val="0"/>
+        <w:adjustRightInd w:val="0"/>
+        <w:rPr>
+          <w:rFonts w:ascii="Courier New" w:eastAsiaTheme="minorHAnsi" w:hAnsi="Courier New" w:cs="Courier New"/>
+          <w:color w:val="000000"/>
+          <w:sz w:val="20"/>
+          <w:szCs w:val="20"/>
+          <w:highlight w:val="white"/>
+          <w:lang w:eastAsia="en-US"/>
+        </w:rPr>
+      </w:pPr>
+      <w:r>
+        <w:rPr>
+          <w:rFonts w:ascii="Courier New" w:eastAsiaTheme="minorHAnsi" w:hAnsi="Courier New" w:cs="Courier New"/>
+          <w:color w:val="000000"/>
+          <w:sz w:val="20"/>
+          <w:szCs w:val="20"/>
+          <w:highlight w:val="white"/>
+          <w:lang w:eastAsia="en-US"/>
+        </w:rPr>
+        <w:t xml:space="preserve">        new_socket</w:t>
+      </w:r>
+      <w:r>
+        <w:rPr>
+          <w:rFonts w:ascii="Courier New" w:eastAsiaTheme="minorHAnsi" w:hAnsi="Courier New" w:cs="Courier New"/>
+          <w:b/>
+          <w:bCs/>
+          <w:color w:val="000080"/>
+          <w:sz w:val="20"/>
+          <w:szCs w:val="20"/>
+          <w:highlight w:val="white"/>
+          <w:lang w:eastAsia="en-US"/>
+        </w:rPr>
+        <w:t>.</w:t>
+      </w:r>
+      <w:r>
+        <w:rPr>
+          <w:rFonts w:ascii="Courier New" w:eastAsiaTheme="minorHAnsi" w:hAnsi="Courier New" w:cs="Courier New"/>
+          <w:color w:val="000000"/>
+          <w:sz w:val="20"/>
+          <w:szCs w:val="20"/>
+          <w:highlight w:val="white"/>
+          <w:lang w:eastAsia="en-US"/>
+        </w:rPr>
+        <w:t>bind</w:t>
+      </w:r>
+      <w:r>
+        <w:rPr>
+          <w:rFonts w:ascii="Courier New" w:eastAsiaTheme="minorHAnsi" w:hAnsi="Courier New" w:cs="Courier New"/>
+          <w:b/>
+          <w:bCs/>
+          <w:color w:val="000080"/>
+          <w:sz w:val="20"/>
+          <w:szCs w:val="20"/>
+          <w:highlight w:val="white"/>
+          <w:lang w:eastAsia="en-US"/>
+        </w:rPr>
+        <w:t>((</w:t>
+      </w:r>
+      <w:r>
+        <w:rPr>
+          <w:rFonts w:ascii="Courier New" w:eastAsiaTheme="minorHAnsi" w:hAnsi="Courier New" w:cs="Courier New"/>
+          <w:color w:val="000000"/>
+          <w:sz w:val="20"/>
+          <w:szCs w:val="20"/>
+          <w:highlight w:val="white"/>
+          <w:lang w:eastAsia="en-US"/>
+        </w:rPr>
+        <w:t>IP</w:t>
+      </w:r>
+      <w:r>
+        <w:rPr>
+          <w:rFonts w:ascii="Courier New" w:eastAsiaTheme="minorHAnsi" w:hAnsi="Courier New" w:cs="Courier New"/>
+          <w:b/>
+          <w:bCs/>
+          <w:color w:val="000080"/>
+          <w:sz w:val="20"/>
+          <w:szCs w:val="20"/>
+          <w:highlight w:val="white"/>
+          <w:lang w:eastAsia="en-US"/>
+        </w:rPr>
+        <w:t>,</w:t>
+      </w:r>
+      <w:r>
+        <w:rPr>
+          <w:rFonts w:ascii="Courier New" w:eastAsiaTheme="minorHAnsi" w:hAnsi="Courier New" w:cs="Courier New"/>
+          <w:color w:val="000000"/>
+          <w:sz w:val="20"/>
+          <w:szCs w:val="20"/>
+          <w:highlight w:val="white"/>
+          <w:lang w:eastAsia="en-US"/>
+        </w:rPr>
+        <w:t xml:space="preserve"> local_port</w:t>
+      </w:r>
+      <w:r>
+        <w:rPr>
+          <w:rFonts w:ascii="Courier New" w:eastAsiaTheme="minorHAnsi" w:hAnsi="Courier New" w:cs="Courier New"/>
+          <w:b/>
+          <w:bCs/>
+          <w:color w:val="000080"/>
+          <w:sz w:val="20"/>
+          <w:szCs w:val="20"/>
+          <w:highlight w:val="white"/>
+          <w:lang w:eastAsia="en-US"/>
+        </w:rPr>
+        <w:t>))</w:t>
+      </w:r>
+    </w:p>
+    <w:p>
+      <w:pPr>
+        <w:autoSpaceDE w:val="0"/>
+        <w:autoSpaceDN w:val="0"/>
+        <w:adjustRightInd w:val="0"/>
+        <w:rPr>
+          <w:rFonts w:ascii="Courier New" w:eastAsiaTheme="minorHAnsi" w:hAnsi="Courier New" w:cs="Courier New"/>
+          <w:color w:val="000000"/>
+          <w:sz w:val="20"/>
+          <w:szCs w:val="20"/>
+          <w:highlight w:val="white"/>
+          <w:lang w:eastAsia="en-US"/>
+        </w:rPr>
+      </w:pPr>
+      <w:r>
+        <w:rPr>
+          <w:rFonts w:ascii="Courier New" w:eastAsiaTheme="minorHAnsi" w:hAnsi="Courier New" w:cs="Courier New"/>
+          <w:color w:val="000000"/>
+          <w:sz w:val="20"/>
+          <w:szCs w:val="20"/>
+          <w:highlight w:val="white"/>
+          <w:lang w:eastAsia="en-US"/>
+        </w:rPr>
+        <w:t xml:space="preserve">        new_socket</w:t>
+      </w:r>
+      <w:r>
+        <w:rPr>
+          <w:rFonts w:ascii="Courier New" w:eastAsiaTheme="minorHAnsi" w:hAnsi="Courier New" w:cs="Courier New"/>
+          <w:b/>
+          <w:bCs/>
+          <w:color w:val="000080"/>
+          <w:sz w:val="20"/>
+          <w:szCs w:val="20"/>
+          <w:highlight w:val="white"/>
+          <w:lang w:eastAsia="en-US"/>
+        </w:rPr>
+        <w:t>.</w:t>
+      </w:r>
+      <w:r>
+        <w:rPr>
+          <w:rFonts w:ascii="Courier New" w:eastAsiaTheme="minorHAnsi" w:hAnsi="Courier New" w:cs="Courier New"/>
+          <w:color w:val="000000"/>
+          <w:sz w:val="20"/>
+          <w:szCs w:val="20"/>
+          <w:highlight w:val="white"/>
+          <w:lang w:eastAsia="en-US"/>
+        </w:rPr>
+        <w:t>connect</w:t>
+      </w:r>
+      <w:r>
+        <w:rPr>
+          <w:rFonts w:ascii="Courier New" w:eastAsiaTheme="minorHAnsi" w:hAnsi="Courier New" w:cs="Courier New"/>
+          <w:b/>
+          <w:bCs/>
+          <w:color w:val="000080"/>
+          <w:sz w:val="20"/>
+          <w:szCs w:val="20"/>
+          <w:highlight w:val="white"/>
+          <w:lang w:eastAsia="en-US"/>
+        </w:rPr>
+        <w:t>((</w:t>
+      </w:r>
+      <w:r>
+        <w:rPr>
+          <w:rFonts w:ascii="Courier New" w:eastAsiaTheme="minorHAnsi" w:hAnsi="Courier New" w:cs="Courier New"/>
+          <w:color w:val="000000"/>
+          <w:sz w:val="20"/>
+          <w:szCs w:val="20"/>
+          <w:highlight w:val="white"/>
+          <w:lang w:eastAsia="en-US"/>
+        </w:rPr>
+        <w:t>IP</w:t>
+      </w:r>
+      <w:r>
+        <w:rPr>
+          <w:rFonts w:ascii="Courier New" w:eastAsiaTheme="minorHAnsi" w:hAnsi="Courier New" w:cs="Courier New"/>
+          <w:b/>
+          <w:bCs/>
+          <w:color w:val="000080"/>
+          <w:sz w:val="20"/>
+          <w:szCs w:val="20"/>
+          <w:highlight w:val="white"/>
+          <w:lang w:eastAsia="en-US"/>
+        </w:rPr>
+        <w:t>,</w:t>
+      </w:r>
+      <w:r>
+        <w:rPr>
+          <w:rFonts w:ascii="Courier New" w:eastAsiaTheme="minorHAnsi" w:hAnsi="Courier New" w:cs="Courier New"/>
+          <w:color w:val="000000"/>
+          <w:sz w:val="20"/>
+          <w:szCs w:val="20"/>
+          <w:highlight w:val="white"/>
+          <w:lang w:eastAsia="en-US"/>
+        </w:rPr>
+        <w:t xml:space="preserve"> remote_port</w:t>
+      </w:r>
+      <w:r>
+        <w:rPr>
+          <w:rFonts w:ascii="Courier New" w:eastAsiaTheme="minorHAnsi" w:hAnsi="Courier New" w:cs="Courier New"/>
+          <w:b/>
+          <w:bCs/>
+          <w:color w:val="000080"/>
+          <w:sz w:val="20"/>
+          <w:szCs w:val="20"/>
+          <w:highlight w:val="white"/>
+          <w:lang w:eastAsia="en-US"/>
+        </w:rPr>
+        <w:t>))</w:t>
+      </w:r>
+    </w:p>
+    <w:p>
+      <w:pPr>
+        <w:autoSpaceDE w:val="0"/>
+        <w:autoSpaceDN w:val="0"/>
+        <w:adjustRightInd w:val="0"/>
+        <w:rPr>
+          <w:rFonts w:ascii="Courier New" w:eastAsiaTheme="minorHAnsi" w:hAnsi="Courier New" w:cs="Courier New"/>
+          <w:color w:val="000000"/>
+          <w:sz w:val="20"/>
+          <w:szCs w:val="20"/>
+          <w:highlight w:val="white"/>
+          <w:lang w:eastAsia="en-US"/>
+        </w:rPr>
+      </w:pPr>
+      <w:r>
+        <w:rPr>
+          <w:rFonts w:ascii="Courier New" w:eastAsiaTheme="minorHAnsi" w:hAnsi="Courier New" w:cs="Courier New"/>
+          <w:color w:val="000000"/>
+          <w:sz w:val="20"/>
+          <w:szCs w:val="20"/>
+          <w:highlight w:val="white"/>
+          <w:lang w:eastAsia="en-US"/>
+        </w:rPr>
+        <w:t xml:space="preserve">    </w:t>
+      </w:r>
+      <w:r>
+        <w:rPr>
+          <w:rFonts w:ascii="Courier New" w:eastAsiaTheme="minorHAnsi" w:hAnsi="Courier New" w:cs="Courier New"/>
+          <w:b/>
+          <w:bCs/>
+          <w:color w:val="0000FF"/>
+          <w:sz w:val="20"/>
+          <w:szCs w:val="20"/>
+          <w:highlight w:val="white"/>
+          <w:lang w:eastAsia="en-US"/>
+        </w:rPr>
+        <w:t>except</w:t>
+      </w:r>
+      <w:r>
+        <w:rPr>
+          <w:rFonts w:ascii="Courier New" w:eastAsiaTheme="minorHAnsi" w:hAnsi="Courier New" w:cs="Courier New"/>
+          <w:color w:val="000000"/>
+          <w:sz w:val="20"/>
+          <w:szCs w:val="20"/>
+          <w:highlight w:val="white"/>
+          <w:lang w:eastAsia="en-US"/>
+        </w:rPr>
+        <w:t xml:space="preserve"> IOError</w:t>
+      </w:r>
+      <w:r>
+        <w:rPr>
+          <w:rFonts w:ascii="Courier New" w:eastAsiaTheme="minorHAnsi" w:hAnsi="Courier New" w:cs="Courier New"/>
+          <w:b/>
+          <w:bCs/>
+          <w:color w:val="000080"/>
+          <w:sz w:val="20"/>
+          <w:szCs w:val="20"/>
+          <w:highlight w:val="white"/>
+          <w:lang w:eastAsia="en-US"/>
+        </w:rPr>
+        <w:t>:</w:t>
+      </w:r>
+      <w:r>
+        <w:rPr>
+          <w:rFonts w:ascii="Courier New" w:eastAsiaTheme="minorHAnsi" w:hAnsi="Courier New" w:cs="Courier New"/>
+          <w:color w:val="000000"/>
+          <w:sz w:val="20"/>
+          <w:szCs w:val="20"/>
+          <w:highlight w:val="white"/>
+          <w:lang w:eastAsia="en-US"/>
+        </w:rPr>
+        <w:t xml:space="preserve"> </w:t>
+      </w:r>
+    </w:p>
+    <w:p>
+      <w:pPr>
+        <w:autoSpaceDE w:val="0"/>
+        <w:autoSpaceDN w:val="0"/>
+        <w:adjustRightInd w:val="0"/>
+        <w:rPr>
+          <w:rFonts w:ascii="Courier New" w:eastAsiaTheme="minorHAnsi" w:hAnsi="Courier New" w:cs="Courier New"/>
+          <w:color w:val="000000"/>
+          <w:sz w:val="20"/>
+          <w:szCs w:val="20"/>
+          <w:highlight w:val="white"/>
+          <w:lang w:eastAsia="en-US"/>
+        </w:rPr>
+      </w:pPr>
+      <w:r>
+        <w:rPr>
+          <w:rFonts w:ascii="Courier New" w:eastAsiaTheme="minorHAnsi" w:hAnsi="Courier New" w:cs="Courier New"/>
+          <w:color w:val="000000"/>
+          <w:sz w:val="20"/>
+          <w:szCs w:val="20"/>
+          <w:highlight w:val="white"/>
+          <w:lang w:eastAsia="en-US"/>
+        </w:rPr>
+        <w:t xml:space="preserve">        new_socket </w:t>
+      </w:r>
+      <w:r>
+        <w:rPr>
+          <w:rFonts w:ascii="Courier New" w:eastAsiaTheme="minorHAnsi" w:hAnsi="Courier New" w:cs="Courier New"/>
+          <w:b/>
+          <w:bCs/>
+          <w:color w:val="000080"/>
+          <w:sz w:val="20"/>
+          <w:szCs w:val="20"/>
+          <w:highlight w:val="white"/>
+          <w:lang w:eastAsia="en-US"/>
+        </w:rPr>
+        <w:t>=</w:t>
+      </w:r>
+      <w:r>
+        <w:rPr>
+          <w:rFonts w:ascii="Courier New" w:eastAsiaTheme="minorHAnsi" w:hAnsi="Courier New" w:cs="Courier New"/>
+          <w:color w:val="000000"/>
+          <w:sz w:val="20"/>
+          <w:szCs w:val="20"/>
+          <w:highlight w:val="white"/>
+          <w:lang w:eastAsia="en-US"/>
+        </w:rPr>
+        <w:t xml:space="preserve"> </w:t>
+      </w:r>
+      <w:r>
+        <w:rPr>
+          <w:rFonts w:ascii="Courier New" w:eastAsiaTheme="minorHAnsi" w:hAnsi="Courier New" w:cs="Courier New"/>
+          <w:b/>
+          <w:bCs/>
+          <w:color w:val="0000FF"/>
+          <w:sz w:val="20"/>
+          <w:szCs w:val="20"/>
+          <w:highlight w:val="white"/>
+          <w:lang w:eastAsia="en-US"/>
+        </w:rPr>
+        <w:t>None</w:t>
+      </w:r>
+    </w:p>
+    <w:p>
+      <w:pPr>
+        <w:autoSpaceDE w:val="0"/>
+        <w:autoSpaceDN w:val="0"/>
+        <w:adjustRightInd w:val="0"/>
+        <w:rPr>
+          <w:rFonts w:ascii="Courier New" w:eastAsiaTheme="minorHAnsi" w:hAnsi="Courier New" w:cs="Courier New"/>
+          <w:color w:val="000000"/>
+          <w:sz w:val="20"/>
+          <w:szCs w:val="20"/>
+          <w:highlight w:val="white"/>
+          <w:lang w:eastAsia="en-US"/>
+        </w:rPr>
+      </w:pPr>
+    </w:p>
+    <w:p>
+      <w:pPr>
+        <w:autoSpaceDE w:val="0"/>
+        <w:autoSpaceDN w:val="0"/>
+        <w:adjustRightInd w:val="0"/>
+        <w:rPr>
+          <w:rFonts w:ascii="Courier New" w:eastAsiaTheme="minorHAnsi" w:hAnsi="Courier New" w:cs="Courier New"/>
+          <w:color w:val="000000"/>
+          <w:sz w:val="20"/>
+          <w:szCs w:val="20"/>
+          <w:highlight w:val="white"/>
+          <w:lang w:eastAsia="en-US"/>
+        </w:rPr>
+      </w:pPr>
+      <w:r>
+        <w:rPr>
+          <w:rFonts w:ascii="Courier New" w:eastAsiaTheme="minorHAnsi" w:hAnsi="Courier New" w:cs="Courier New"/>
+          <w:color w:val="000000"/>
+          <w:sz w:val="20"/>
+          <w:szCs w:val="20"/>
+          <w:highlight w:val="white"/>
+          <w:lang w:eastAsia="en-US"/>
+        </w:rPr>
+        <w:t xml:space="preserve">    </w:t>
+      </w:r>
+      <w:r>
+        <w:rPr>
+          <w:rFonts w:ascii="Courier New" w:eastAsiaTheme="minorHAnsi" w:hAnsi="Courier New" w:cs="Courier New"/>
+          <w:b/>
+          <w:bCs/>
+          <w:color w:val="0000FF"/>
+          <w:sz w:val="20"/>
+          <w:szCs w:val="20"/>
+          <w:highlight w:val="white"/>
+          <w:lang w:eastAsia="en-US"/>
+        </w:rPr>
+        <w:t>return</w:t>
+      </w:r>
+      <w:r>
+        <w:rPr>
+          <w:rFonts w:ascii="Courier New" w:eastAsiaTheme="minorHAnsi" w:hAnsi="Courier New" w:cs="Courier New"/>
+          <w:color w:val="000000"/>
+          <w:sz w:val="20"/>
+          <w:szCs w:val="20"/>
+          <w:highlight w:val="white"/>
+          <w:lang w:eastAsia="en-US"/>
+        </w:rPr>
+        <w:t xml:space="preserve"> new_socket</w:t>
+      </w:r>
+    </w:p>
+    <w:p>
+      <w:pPr>
+        <w:autoSpaceDE w:val="0"/>
+        <w:autoSpaceDN w:val="0"/>
+        <w:adjustRightInd w:val="0"/>
+        <w:rPr>
+          <w:rFonts w:ascii="Courier New" w:eastAsiaTheme="minorHAnsi" w:hAnsi="Courier New" w:cs="Courier New"/>
+          <w:color w:val="000000"/>
+          <w:sz w:val="20"/>
+          <w:szCs w:val="20"/>
+          <w:highlight w:val="white"/>
+          <w:lang w:eastAsia="en-US"/>
+        </w:rPr>
+      </w:pPr>
+    </w:p>
+    <w:p>
+      <w:pPr>
+        <w:autoSpaceDE w:val="0"/>
+        <w:autoSpaceDN w:val="0"/>
+        <w:adjustRightInd w:val="0"/>
+        <w:rPr>
+          <w:rFonts w:ascii="Courier New" w:eastAsiaTheme="minorHAnsi" w:hAnsi="Courier New" w:cs="Courier New"/>
+          <w:color w:val="000000"/>
+          <w:sz w:val="20"/>
+          <w:szCs w:val="20"/>
+          <w:highlight w:val="white"/>
+          <w:lang w:eastAsia="en-US"/>
+        </w:rPr>
+      </w:pPr>
+    </w:p>
+    <w:p>
+      <w:pPr>
+        <w:autoSpaceDE w:val="0"/>
+        <w:autoSpaceDN w:val="0"/>
+        <w:adjustRightInd w:val="0"/>
+        <w:rPr>
+          <w:rFonts w:ascii="Courier New" w:eastAsiaTheme="minorHAnsi" w:hAnsi="Courier New" w:cs="Courier New"/>
+          <w:color w:val="000000"/>
+          <w:sz w:val="20"/>
+          <w:szCs w:val="20"/>
+          <w:highlight w:val="white"/>
+          <w:lang w:eastAsia="en-US"/>
+        </w:rPr>
+      </w:pPr>
+      <w:r>
+        <w:rPr>
+          <w:rFonts w:ascii="Courier New" w:eastAsiaTheme="minorHAnsi" w:hAnsi="Courier New" w:cs="Courier New"/>
+          <w:b/>
+          <w:bCs/>
+          <w:color w:val="0000FF"/>
+          <w:sz w:val="20"/>
+          <w:szCs w:val="20"/>
+          <w:highlight w:val="white"/>
+          <w:lang w:eastAsia="en-US"/>
+        </w:rPr>
         <w:t>def</w:t>
       </w:r>
       <w:r>
@@ -11128,7 +13222,7 @@
           <w:highlight w:val="white"/>
           <w:lang w:eastAsia="en-US"/>
         </w:rPr>
-        <w:t>is_valid_data</w:t>
+        <w:t>create_listening_socket</w:t>
       </w:r>
       <w:r>
         <w:rPr>
@@ -11152,7 +13246,7 @@
           <w:highlight w:val="white"/>
           <w:lang w:eastAsia="en-US"/>
         </w:rPr>
-        <w:t>self</w:t>
+        <w:t>port</w:t>
       </w:r>
       <w:r>
         <w:rPr>
@@ -11175,322 +13269,113 @@
         <w:adjustRightInd w:val="0"/>
         <w:rPr>
           <w:rFonts w:ascii="Courier New" w:eastAsiaTheme="minorHAnsi" w:hAnsi="Courier New" w:cs="Courier New"/>
-          <w:color w:val="000000"/>
-          <w:sz w:val="20"/>
-          <w:szCs w:val="20"/>
-          <w:highlight w:val="white"/>
-          <w:lang w:eastAsia="en-US"/>
-        </w:rPr>
-      </w:pPr>
-      <w:r>
-        <w:rPr>
-          <w:rFonts w:ascii="Courier New" w:eastAsiaTheme="minorHAnsi" w:hAnsi="Courier New" w:cs="Courier New"/>
-          <w:color w:val="000000"/>
-          <w:sz w:val="20"/>
-          <w:szCs w:val="20"/>
-          <w:highlight w:val="white"/>
-          <w:lang w:eastAsia="en-US"/>
-        </w:rPr>
-        <w:t xml:space="preserve">        </w:t>
-      </w:r>
-      <w:r>
-        <w:rPr>
-          <w:rFonts w:ascii="Courier New" w:eastAsiaTheme="minorHAnsi" w:hAnsi="Courier New" w:cs="Courier New"/>
           <w:color w:val="FF8000"/>
           <w:sz w:val="20"/>
           <w:szCs w:val="20"/>
           <w:highlight w:val="white"/>
           <w:lang w:eastAsia="en-US"/>
         </w:rPr>
-        <w:t>""" Checks if the packet is a valid data packet. """</w:t>
-      </w:r>
-    </w:p>
-    <w:p>
-      <w:pPr>
-        <w:autoSpaceDE w:val="0"/>
-        <w:autoSpaceDN w:val="0"/>
-        <w:adjustRightInd w:val="0"/>
-        <w:rPr>
-          <w:rFonts w:ascii="Courier New" w:eastAsiaTheme="minorHAnsi" w:hAnsi="Courier New" w:cs="Courier New"/>
-          <w:color w:val="000000"/>
-          <w:sz w:val="20"/>
-          <w:szCs w:val="20"/>
-          <w:highlight w:val="white"/>
-          <w:lang w:eastAsia="en-US"/>
-        </w:rPr>
-      </w:pPr>
-      <w:r>
-        <w:rPr>
-          <w:rFonts w:ascii="Courier New" w:eastAsiaTheme="minorHAnsi" w:hAnsi="Courier New" w:cs="Courier New"/>
-          <w:color w:val="000000"/>
-          <w:sz w:val="20"/>
-          <w:szCs w:val="20"/>
-          <w:highlight w:val="white"/>
-          <w:lang w:eastAsia="en-US"/>
-        </w:rPr>
-        <w:t xml:space="preserve">        valid_magic </w:t>
-      </w:r>
-      <w:r>
-        <w:rPr>
-          <w:rFonts w:ascii="Courier New" w:eastAsiaTheme="minorHAnsi" w:hAnsi="Courier New" w:cs="Courier New"/>
-          <w:b/>
-          <w:bCs/>
-          <w:color w:val="000080"/>
-          <w:sz w:val="20"/>
-          <w:szCs w:val="20"/>
-          <w:highlight w:val="white"/>
-          <w:lang w:eastAsia="en-US"/>
-        </w:rPr>
-        <w:t>=</w:t>
-      </w:r>
-      <w:r>
-        <w:rPr>
-          <w:rFonts w:ascii="Courier New" w:eastAsiaTheme="minorHAnsi" w:hAnsi="Courier New" w:cs="Courier New"/>
-          <w:color w:val="000000"/>
-          <w:sz w:val="20"/>
-          <w:szCs w:val="20"/>
-          <w:highlight w:val="white"/>
-          <w:lang w:eastAsia="en-US"/>
-        </w:rPr>
-        <w:t xml:space="preserve"> self</w:t>
-      </w:r>
-      <w:r>
-        <w:rPr>
-          <w:rFonts w:ascii="Courier New" w:eastAsiaTheme="minorHAnsi" w:hAnsi="Courier New" w:cs="Courier New"/>
-          <w:b/>
-          <w:bCs/>
-          <w:color w:val="000080"/>
-          <w:sz w:val="20"/>
-          <w:szCs w:val="20"/>
-          <w:highlight w:val="white"/>
-          <w:lang w:eastAsia="en-US"/>
-        </w:rPr>
-        <w:t>.</w:t>
-      </w:r>
-      <w:r>
-        <w:rPr>
-          <w:rFonts w:ascii="Courier New" w:eastAsiaTheme="minorHAnsi" w:hAnsi="Courier New" w:cs="Courier New"/>
-          <w:color w:val="000000"/>
-          <w:sz w:val="20"/>
-          <w:szCs w:val="20"/>
-          <w:highlight w:val="white"/>
-          <w:lang w:eastAsia="en-US"/>
-        </w:rPr>
-        <w:t xml:space="preserve">magic_no </w:t>
-      </w:r>
-      <w:r>
-        <w:rPr>
-          <w:rFonts w:ascii="Courier New" w:eastAsiaTheme="minorHAnsi" w:hAnsi="Courier New" w:cs="Courier New"/>
-          <w:b/>
-          <w:bCs/>
-          <w:color w:val="000080"/>
-          <w:sz w:val="20"/>
-          <w:szCs w:val="20"/>
-          <w:highlight w:val="white"/>
-          <w:lang w:eastAsia="en-US"/>
-        </w:rPr>
-        <w:t>==</w:t>
-      </w:r>
-      <w:r>
-        <w:rPr>
-          <w:rFonts w:ascii="Courier New" w:eastAsiaTheme="minorHAnsi" w:hAnsi="Courier New" w:cs="Courier New"/>
-          <w:color w:val="000000"/>
-          <w:sz w:val="20"/>
-          <w:szCs w:val="20"/>
-          <w:highlight w:val="white"/>
-          <w:lang w:eastAsia="en-US"/>
-        </w:rPr>
-        <w:t xml:space="preserve"> MAGIC_NO</w:t>
-      </w:r>
-    </w:p>
-    <w:p>
-      <w:pPr>
-        <w:autoSpaceDE w:val="0"/>
-        <w:autoSpaceDN w:val="0"/>
-        <w:adjustRightInd w:val="0"/>
-        <w:rPr>
-          <w:rFonts w:ascii="Courier New" w:eastAsiaTheme="minorHAnsi" w:hAnsi="Courier New" w:cs="Courier New"/>
-          <w:color w:val="000000"/>
-          <w:sz w:val="20"/>
-          <w:szCs w:val="20"/>
-          <w:highlight w:val="white"/>
-          <w:lang w:eastAsia="en-US"/>
-        </w:rPr>
-      </w:pPr>
-      <w:r>
-        <w:rPr>
-          <w:rFonts w:ascii="Courier New" w:eastAsiaTheme="minorHAnsi" w:hAnsi="Courier New" w:cs="Courier New"/>
-          <w:color w:val="000000"/>
-          <w:sz w:val="20"/>
-          <w:szCs w:val="20"/>
-          <w:highlight w:val="white"/>
-          <w:lang w:eastAsia="en-US"/>
-        </w:rPr>
-        <w:t xml:space="preserve">        valid_type </w:t>
-      </w:r>
-      <w:r>
-        <w:rPr>
-          <w:rFonts w:ascii="Courier New" w:eastAsiaTheme="minorHAnsi" w:hAnsi="Courier New" w:cs="Courier New"/>
-          <w:b/>
-          <w:bCs/>
-          <w:color w:val="000080"/>
-          <w:sz w:val="20"/>
-          <w:szCs w:val="20"/>
-          <w:highlight w:val="white"/>
-          <w:lang w:eastAsia="en-US"/>
-        </w:rPr>
-        <w:t>=</w:t>
-      </w:r>
-      <w:r>
-        <w:rPr>
-          <w:rFonts w:ascii="Courier New" w:eastAsiaTheme="minorHAnsi" w:hAnsi="Courier New" w:cs="Courier New"/>
-          <w:color w:val="000000"/>
-          <w:sz w:val="20"/>
-          <w:szCs w:val="20"/>
-          <w:highlight w:val="white"/>
-          <w:lang w:eastAsia="en-US"/>
-        </w:rPr>
-        <w:t xml:space="preserve"> self</w:t>
-      </w:r>
-      <w:r>
-        <w:rPr>
-          <w:rFonts w:ascii="Courier New" w:eastAsiaTheme="minorHAnsi" w:hAnsi="Courier New" w:cs="Courier New"/>
-          <w:b/>
-          <w:bCs/>
-          <w:color w:val="000080"/>
-          <w:sz w:val="20"/>
-          <w:szCs w:val="20"/>
-          <w:highlight w:val="white"/>
-          <w:lang w:eastAsia="en-US"/>
-        </w:rPr>
-        <w:t>.</w:t>
-      </w:r>
-      <w:r>
-        <w:rPr>
-          <w:rFonts w:ascii="Courier New" w:eastAsiaTheme="minorHAnsi" w:hAnsi="Courier New" w:cs="Courier New"/>
-          <w:color w:val="000000"/>
-          <w:sz w:val="20"/>
-          <w:szCs w:val="20"/>
-          <w:highlight w:val="white"/>
-          <w:lang w:eastAsia="en-US"/>
-        </w:rPr>
-        <w:t xml:space="preserve">packet_type </w:t>
-      </w:r>
-      <w:r>
-        <w:rPr>
-          <w:rFonts w:ascii="Courier New" w:eastAsiaTheme="minorHAnsi" w:hAnsi="Courier New" w:cs="Courier New"/>
-          <w:b/>
-          <w:bCs/>
-          <w:color w:val="000080"/>
-          <w:sz w:val="20"/>
-          <w:szCs w:val="20"/>
-          <w:highlight w:val="white"/>
-          <w:lang w:eastAsia="en-US"/>
-        </w:rPr>
-        <w:t>==</w:t>
-      </w:r>
-      <w:r>
-        <w:rPr>
-          <w:rFonts w:ascii="Courier New" w:eastAsiaTheme="minorHAnsi" w:hAnsi="Courier New" w:cs="Courier New"/>
-          <w:color w:val="000000"/>
-          <w:sz w:val="20"/>
-          <w:szCs w:val="20"/>
-          <w:highlight w:val="white"/>
-          <w:lang w:eastAsia="en-US"/>
-        </w:rPr>
-        <w:t xml:space="preserve"> PTYPE_DATA</w:t>
-      </w:r>
-    </w:p>
-    <w:p>
-      <w:pPr>
-        <w:autoSpaceDE w:val="0"/>
-        <w:autoSpaceDN w:val="0"/>
-        <w:adjustRightInd w:val="0"/>
-        <w:rPr>
-          <w:rFonts w:ascii="Courier New" w:eastAsiaTheme="minorHAnsi" w:hAnsi="Courier New" w:cs="Courier New"/>
-          <w:color w:val="FF0000"/>
-          <w:sz w:val="20"/>
-          <w:szCs w:val="20"/>
-          <w:highlight w:val="white"/>
-          <w:lang w:eastAsia="en-US"/>
-        </w:rPr>
-      </w:pPr>
-      <w:r>
-        <w:rPr>
-          <w:rFonts w:ascii="Courier New" w:eastAsiaTheme="minorHAnsi" w:hAnsi="Courier New" w:cs="Courier New"/>
-          <w:color w:val="000000"/>
-          <w:sz w:val="20"/>
-          <w:szCs w:val="20"/>
-          <w:highlight w:val="white"/>
-          <w:lang w:eastAsia="en-US"/>
-        </w:rPr>
-        <w:t xml:space="preserve">        valid_checksum </w:t>
-      </w:r>
-      <w:r>
-        <w:rPr>
-          <w:rFonts w:ascii="Courier New" w:eastAsiaTheme="minorHAnsi" w:hAnsi="Courier New" w:cs="Courier New"/>
-          <w:b/>
-          <w:bCs/>
-          <w:color w:val="000080"/>
-          <w:sz w:val="20"/>
-          <w:szCs w:val="20"/>
-          <w:highlight w:val="white"/>
-          <w:lang w:eastAsia="en-US"/>
-        </w:rPr>
-        <w:t>=</w:t>
-      </w:r>
-      <w:r>
-        <w:rPr>
-          <w:rFonts w:ascii="Courier New" w:eastAsiaTheme="minorHAnsi" w:hAnsi="Courier New" w:cs="Courier New"/>
-          <w:color w:val="000000"/>
-          <w:sz w:val="20"/>
-          <w:szCs w:val="20"/>
-          <w:highlight w:val="white"/>
-          <w:lang w:eastAsia="en-US"/>
-        </w:rPr>
-        <w:t xml:space="preserve"> self</w:t>
-      </w:r>
-      <w:r>
-        <w:rPr>
-          <w:rFonts w:ascii="Courier New" w:eastAsiaTheme="minorHAnsi" w:hAnsi="Courier New" w:cs="Courier New"/>
-          <w:b/>
-          <w:bCs/>
-          <w:color w:val="000080"/>
-          <w:sz w:val="20"/>
-          <w:szCs w:val="20"/>
-          <w:highlight w:val="white"/>
-          <w:lang w:eastAsia="en-US"/>
-        </w:rPr>
-        <w:t>.</w:t>
-      </w:r>
-      <w:r>
-        <w:rPr>
-          <w:rFonts w:ascii="Courier New" w:eastAsiaTheme="minorHAnsi" w:hAnsi="Courier New" w:cs="Courier New"/>
-          <w:color w:val="000000"/>
-          <w:sz w:val="20"/>
-          <w:szCs w:val="20"/>
-          <w:highlight w:val="white"/>
-          <w:lang w:eastAsia="en-US"/>
-        </w:rPr>
-        <w:t xml:space="preserve">checksum </w:t>
-      </w:r>
-      <w:r>
-        <w:rPr>
-          <w:rFonts w:ascii="Courier New" w:eastAsiaTheme="minorHAnsi" w:hAnsi="Courier New" w:cs="Courier New"/>
-          <w:b/>
-          <w:bCs/>
-          <w:color w:val="000080"/>
-          <w:sz w:val="20"/>
-          <w:szCs w:val="20"/>
-          <w:highlight w:val="white"/>
-          <w:lang w:eastAsia="en-US"/>
-        </w:rPr>
-        <w:t>==</w:t>
-      </w:r>
-      <w:r>
-        <w:rPr>
-          <w:rFonts w:ascii="Courier New" w:eastAsiaTheme="minorHAnsi" w:hAnsi="Courier New" w:cs="Courier New"/>
-          <w:color w:val="000000"/>
+      </w:pPr>
+      <w:r>
+        <w:rPr>
+          <w:rFonts w:ascii="Courier New" w:eastAsiaTheme="minorHAnsi" w:hAnsi="Courier New" w:cs="Courier New"/>
+          <w:color w:val="000000"/>
+          <w:sz w:val="20"/>
+          <w:szCs w:val="20"/>
+          <w:highlight w:val="white"/>
+          <w:lang w:eastAsia="en-US"/>
+        </w:rPr>
+        <w:t xml:space="preserve">    </w:t>
+      </w:r>
+      <w:r>
+        <w:rPr>
+          <w:rFonts w:ascii="Courier New" w:eastAsiaTheme="minorHAnsi" w:hAnsi="Courier New" w:cs="Courier New"/>
+          <w:color w:val="FF8000"/>
+          <w:sz w:val="20"/>
+          <w:szCs w:val="20"/>
+          <w:highlight w:val="white"/>
+          <w:lang w:eastAsia="en-US"/>
+        </w:rPr>
+        <w:t>"""</w:t>
+      </w:r>
+    </w:p>
+    <w:p>
+      <w:pPr>
+        <w:autoSpaceDE w:val="0"/>
+        <w:autoSpaceDN w:val="0"/>
+        <w:adjustRightInd w:val="0"/>
+        <w:rPr>
+          <w:rFonts w:ascii="Courier New" w:eastAsiaTheme="minorHAnsi" w:hAnsi="Courier New" w:cs="Courier New"/>
+          <w:color w:val="FF8000"/>
+          <w:sz w:val="20"/>
+          <w:szCs w:val="20"/>
+          <w:highlight w:val="white"/>
+          <w:lang w:eastAsia="en-US"/>
+        </w:rPr>
+      </w:pPr>
+      <w:r>
+        <w:rPr>
+          <w:rFonts w:ascii="Courier New" w:eastAsiaTheme="minorHAnsi" w:hAnsi="Courier New" w:cs="Courier New"/>
+          <w:color w:val="FF8000"/>
+          <w:sz w:val="20"/>
+          <w:szCs w:val="20"/>
+          <w:highlight w:val="white"/>
+          <w:lang w:eastAsia="en-US"/>
+        </w:rPr>
+        <w:t xml:space="preserve">       Creates a socket to listen on th</w:t>
+      </w:r>
+      <w:r>
+        <w:rPr>
+          <w:rFonts w:ascii="Courier New" w:eastAsiaTheme="minorHAnsi" w:hAnsi="Courier New" w:cs="Courier New"/>
+          <w:color w:val="FF8000"/>
+          <w:sz w:val="20"/>
+          <w:szCs w:val="20"/>
+          <w:highlight w:val="white"/>
+          <w:lang w:eastAsia="en-US"/>
+        </w:rPr>
+        <w:t xml:space="preserve">e port given, then returns that </w:t>
+      </w:r>
+    </w:p>
+    <w:p>
+      <w:pPr>
+        <w:autoSpaceDE w:val="0"/>
+        <w:autoSpaceDN w:val="0"/>
+        <w:adjustRightInd w:val="0"/>
+        <w:rPr>
+          <w:rFonts w:ascii="Courier New" w:eastAsiaTheme="minorHAnsi" w:hAnsi="Courier New" w:cs="Courier New"/>
+          <w:color w:val="FF8000"/>
+          <w:sz w:val="20"/>
+          <w:szCs w:val="20"/>
+          <w:highlight w:val="white"/>
+          <w:lang w:eastAsia="en-US"/>
+        </w:rPr>
+      </w:pPr>
+      <w:r>
+        <w:rPr>
+          <w:rFonts w:ascii="Courier New" w:eastAsiaTheme="minorHAnsi" w:hAnsi="Courier New" w:cs="Courier New"/>
+          <w:color w:val="FF8000"/>
+          <w:sz w:val="20"/>
+          <w:szCs w:val="20"/>
+          <w:highlight w:val="white"/>
+          <w:lang w:eastAsia="en-US"/>
+        </w:rPr>
+        <w:t xml:space="preserve">       </w:t>
+      </w:r>
+      <w:r>
+        <w:rPr>
+          <w:rFonts w:ascii="Courier New" w:eastAsiaTheme="minorHAnsi" w:hAnsi="Courier New" w:cs="Courier New"/>
+          <w:color w:val="FF8000"/>
+          <w:sz w:val="20"/>
+          <w:szCs w:val="20"/>
+          <w:highlight w:val="white"/>
+          <w:lang w:eastAsia="en-US"/>
+        </w:rPr>
+        <w:t>socket.</w:t>
+      </w:r>
+      <w:r>
+        <w:rPr>
+          <w:rFonts w:ascii="Courier New" w:eastAsiaTheme="minorHAnsi" w:hAnsi="Courier New" w:cs="Courier New"/>
+          <w:color w:val="FF8000"/>
           <w:sz w:val="20"/>
           <w:szCs w:val="20"/>
           <w:highlight w:val="white"/>
@@ -11501,1804 +13386,13 @@
       <w:r>
         <w:rPr>
           <w:rFonts w:ascii="Courier New" w:eastAsiaTheme="minorHAnsi" w:hAnsi="Courier New" w:cs="Courier New"/>
-          <w:b/>
-          <w:bCs/>
-          <w:color w:val="000080"/>
-          <w:sz w:val="20"/>
-          <w:szCs w:val="20"/>
-          <w:highlight w:val="white"/>
-          <w:lang w:eastAsia="en-US"/>
-        </w:rPr>
-        <w:t>(</w:t>
-      </w:r>
-      <w:r>
-        <w:rPr>
-          <w:rFonts w:ascii="Courier New" w:eastAsiaTheme="minorHAnsi" w:hAnsi="Courier New" w:cs="Courier New"/>
-          <w:color w:val="000000"/>
-          <w:sz w:val="20"/>
-          <w:szCs w:val="20"/>
-          <w:highlight w:val="white"/>
-          <w:lang w:eastAsia="en-US"/>
-        </w:rPr>
-        <w:t>self</w:t>
-      </w:r>
-      <w:r>
-        <w:rPr>
-          <w:rFonts w:ascii="Courier New" w:eastAsiaTheme="minorHAnsi" w:hAnsi="Courier New" w:cs="Courier New"/>
-          <w:b/>
-          <w:bCs/>
-          <w:color w:val="000080"/>
-          <w:sz w:val="20"/>
-          <w:szCs w:val="20"/>
-          <w:highlight w:val="white"/>
-          <w:lang w:eastAsia="en-US"/>
-        </w:rPr>
-        <w:t>.</w:t>
-      </w:r>
-      <w:r>
-        <w:rPr>
-          <w:rFonts w:ascii="Courier New" w:eastAsiaTheme="minorHAnsi" w:hAnsi="Courier New" w:cs="Courier New"/>
-          <w:color w:val="000000"/>
-          <w:sz w:val="20"/>
-          <w:szCs w:val="20"/>
-          <w:highlight w:val="white"/>
-          <w:lang w:eastAsia="en-US"/>
-        </w:rPr>
-        <w:t xml:space="preserve">magic_no </w:t>
-      </w:r>
-      <w:r>
-        <w:rPr>
-          <w:rFonts w:ascii="Courier New" w:eastAsiaTheme="minorHAnsi" w:hAnsi="Courier New" w:cs="Courier New"/>
-          <w:b/>
-          <w:bCs/>
-          <w:color w:val="000080"/>
-          <w:sz w:val="20"/>
-          <w:szCs w:val="20"/>
-          <w:highlight w:val="white"/>
-          <w:lang w:eastAsia="en-US"/>
-        </w:rPr>
-        <w:t>+</w:t>
-      </w:r>
-      <w:r>
-        <w:rPr>
-          <w:rFonts w:ascii="Courier New" w:eastAsiaTheme="minorHAnsi" w:hAnsi="Courier New" w:cs="Courier New"/>
-          <w:color w:val="000000"/>
-          <w:sz w:val="20"/>
-          <w:szCs w:val="20"/>
-          <w:highlight w:val="white"/>
-          <w:lang w:eastAsia="en-US"/>
-        </w:rPr>
-        <w:t xml:space="preserve"> self</w:t>
-      </w:r>
-      <w:r>
-        <w:rPr>
-          <w:rFonts w:ascii="Courier New" w:eastAsiaTheme="minorHAnsi" w:hAnsi="Courier New" w:cs="Courier New"/>
-          <w:b/>
-          <w:bCs/>
-          <w:color w:val="000080"/>
-          <w:sz w:val="20"/>
-          <w:szCs w:val="20"/>
-          <w:highlight w:val="white"/>
-          <w:lang w:eastAsia="en-US"/>
-        </w:rPr>
-        <w:t>.</w:t>
-      </w:r>
-      <w:r>
-        <w:rPr>
-          <w:rFonts w:ascii="Courier New" w:eastAsiaTheme="minorHAnsi" w:hAnsi="Courier New" w:cs="Courier New"/>
-          <w:color w:val="000000"/>
-          <w:sz w:val="20"/>
-          <w:szCs w:val="20"/>
-          <w:highlight w:val="white"/>
-          <w:lang w:eastAsia="en-US"/>
-        </w:rPr>
-        <w:t xml:space="preserve">packet_type </w:t>
-      </w:r>
-      <w:r>
-        <w:rPr>
-          <w:rFonts w:ascii="Courier New" w:eastAsiaTheme="minorHAnsi" w:hAnsi="Courier New" w:cs="Courier New"/>
-          <w:b/>
-          <w:bCs/>
-          <w:color w:val="000080"/>
-          <w:sz w:val="20"/>
-          <w:szCs w:val="20"/>
-          <w:highlight w:val="white"/>
-          <w:lang w:eastAsia="en-US"/>
-        </w:rPr>
-        <w:t>+</w:t>
-      </w:r>
-      <w:r>
-        <w:rPr>
-          <w:rFonts w:ascii="Courier New" w:eastAsiaTheme="minorHAnsi" w:hAnsi="Courier New" w:cs="Courier New"/>
-          <w:color w:val="000000"/>
-          <w:sz w:val="20"/>
-          <w:szCs w:val="20"/>
-          <w:highlight w:val="white"/>
-          <w:lang w:eastAsia="en-US"/>
-        </w:rPr>
-        <w:t>self</w:t>
-      </w:r>
-      <w:r>
-        <w:rPr>
-          <w:rFonts w:ascii="Courier New" w:eastAsiaTheme="minorHAnsi" w:hAnsi="Courier New" w:cs="Courier New"/>
-          <w:b/>
-          <w:bCs/>
-          <w:color w:val="000080"/>
-          <w:sz w:val="20"/>
-          <w:szCs w:val="20"/>
-          <w:highlight w:val="white"/>
-          <w:lang w:eastAsia="en-US"/>
-        </w:rPr>
-        <w:t>.</w:t>
-      </w:r>
-      <w:r>
-        <w:rPr>
-          <w:rFonts w:ascii="Courier New" w:eastAsiaTheme="minorHAnsi" w:hAnsi="Courier New" w:cs="Courier New"/>
-          <w:color w:val="000000"/>
-          <w:sz w:val="20"/>
-          <w:szCs w:val="20"/>
-          <w:highlight w:val="white"/>
-          <w:lang w:eastAsia="en-US"/>
-        </w:rPr>
-        <w:t xml:space="preserve">seq_no </w:t>
-      </w:r>
-      <w:r>
-        <w:rPr>
-          <w:rFonts w:ascii="Courier New" w:eastAsiaTheme="minorHAnsi" w:hAnsi="Courier New" w:cs="Courier New"/>
-          <w:b/>
-          <w:bCs/>
-          <w:color w:val="000080"/>
-          <w:sz w:val="20"/>
-          <w:szCs w:val="20"/>
-          <w:highlight w:val="white"/>
-          <w:lang w:eastAsia="en-US"/>
-        </w:rPr>
-        <w:t>+</w:t>
-      </w:r>
-      <w:r>
-        <w:rPr>
-          <w:rFonts w:ascii="Courier New" w:eastAsiaTheme="minorHAnsi" w:hAnsi="Courier New" w:cs="Courier New"/>
-          <w:color w:val="000000"/>
-          <w:sz w:val="20"/>
-          <w:szCs w:val="20"/>
-          <w:highlight w:val="white"/>
-          <w:lang w:eastAsia="en-US"/>
-        </w:rPr>
-        <w:t xml:space="preserve"> self</w:t>
-      </w:r>
-      <w:r>
-        <w:rPr>
-          <w:rFonts w:ascii="Courier New" w:eastAsiaTheme="minorHAnsi" w:hAnsi="Courier New" w:cs="Courier New"/>
-          <w:b/>
-          <w:bCs/>
-          <w:color w:val="000080"/>
-          <w:sz w:val="20"/>
-          <w:szCs w:val="20"/>
-          <w:highlight w:val="white"/>
-          <w:lang w:eastAsia="en-US"/>
-        </w:rPr>
-        <w:t>.</w:t>
-      </w:r>
-      <w:r>
-        <w:rPr>
-          <w:rFonts w:ascii="Courier New" w:eastAsiaTheme="minorHAnsi" w:hAnsi="Courier New" w:cs="Courier New"/>
-          <w:color w:val="000000"/>
-          <w:sz w:val="20"/>
-          <w:szCs w:val="20"/>
-          <w:highlight w:val="white"/>
-          <w:lang w:eastAsia="en-US"/>
-        </w:rPr>
-        <w:t>data_len</w:t>
-      </w:r>
-      <w:r>
-        <w:rPr>
-          <w:rFonts w:ascii="Courier New" w:eastAsiaTheme="minorHAnsi" w:hAnsi="Courier New" w:cs="Courier New"/>
-          <w:b/>
-          <w:bCs/>
-          <w:color w:val="000080"/>
-          <w:sz w:val="20"/>
-          <w:szCs w:val="20"/>
-          <w:highlight w:val="white"/>
-          <w:lang w:eastAsia="en-US"/>
-        </w:rPr>
-        <w:t>)</w:t>
-      </w:r>
-      <w:r>
-        <w:rPr>
-          <w:rFonts w:ascii="Courier New" w:eastAsiaTheme="minorHAnsi" w:hAnsi="Courier New" w:cs="Courier New"/>
-          <w:color w:val="000000"/>
-          <w:sz w:val="20"/>
-          <w:szCs w:val="20"/>
-          <w:highlight w:val="white"/>
-          <w:lang w:eastAsia="en-US"/>
-        </w:rPr>
-        <w:t xml:space="preserve"> </w:t>
-      </w:r>
-      <w:r>
-        <w:rPr>
-          <w:rFonts w:ascii="Courier New" w:eastAsiaTheme="minorHAnsi" w:hAnsi="Courier New" w:cs="Courier New"/>
-          <w:b/>
-          <w:bCs/>
-          <w:color w:val="000080"/>
-          <w:sz w:val="20"/>
-          <w:szCs w:val="20"/>
-          <w:highlight w:val="white"/>
-          <w:lang w:eastAsia="en-US"/>
-        </w:rPr>
-        <w:t>%</w:t>
-      </w:r>
-      <w:r>
-        <w:rPr>
-          <w:rFonts w:ascii="Courier New" w:eastAsiaTheme="minorHAnsi" w:hAnsi="Courier New" w:cs="Courier New"/>
-          <w:color w:val="000000"/>
-          <w:sz w:val="20"/>
-          <w:szCs w:val="20"/>
-          <w:highlight w:val="white"/>
-          <w:lang w:eastAsia="en-US"/>
-        </w:rPr>
-        <w:t xml:space="preserve"> </w:t>
-      </w:r>
-      <w:r>
-        <w:rPr>
-          <w:rFonts w:ascii="Courier New" w:eastAsiaTheme="minorHAnsi" w:hAnsi="Courier New" w:cs="Courier New"/>
-          <w:color w:val="FF0000"/>
-          <w:sz w:val="20"/>
-          <w:szCs w:val="20"/>
-          <w:highlight w:val="white"/>
-          <w:lang w:eastAsia="en-US"/>
-        </w:rPr>
-        <w:t>1000</w:t>
-      </w:r>
-    </w:p>
-    <w:p>
-      <w:pPr>
-        <w:autoSpaceDE w:val="0"/>
-        <w:autoSpaceDN w:val="0"/>
-        <w:adjustRightInd w:val="0"/>
-        <w:rPr>
-          <w:rFonts w:ascii="Courier New" w:eastAsiaTheme="minorHAnsi" w:hAnsi="Courier New" w:cs="Courier New"/>
-          <w:color w:val="000000"/>
-          <w:sz w:val="20"/>
-          <w:szCs w:val="20"/>
-          <w:highlight w:val="white"/>
-          <w:lang w:eastAsia="en-US"/>
-        </w:rPr>
-      </w:pPr>
-    </w:p>
-    <w:p>
-      <w:pPr>
-        <w:rPr>
-          <w:rFonts w:ascii="Courier New" w:eastAsiaTheme="minorHAnsi" w:hAnsi="Courier New" w:cs="Courier New"/>
-          <w:color w:val="000000"/>
-          <w:sz w:val="20"/>
-          <w:szCs w:val="20"/>
-          <w:lang w:eastAsia="en-US"/>
-        </w:rPr>
-      </w:pPr>
-      <w:r>
-        <w:rPr>
-          <w:rFonts w:ascii="Courier New" w:eastAsiaTheme="minorHAnsi" w:hAnsi="Courier New" w:cs="Courier New"/>
-          <w:color w:val="000000"/>
-          <w:sz w:val="20"/>
-          <w:szCs w:val="20"/>
-          <w:highlight w:val="white"/>
-          <w:lang w:eastAsia="en-US"/>
-        </w:rPr>
-        <w:t xml:space="preserve">        </w:t>
-      </w:r>
-      <w:r>
-        <w:rPr>
-          <w:rFonts w:ascii="Courier New" w:eastAsiaTheme="minorHAnsi" w:hAnsi="Courier New" w:cs="Courier New"/>
-          <w:b/>
-          <w:bCs/>
-          <w:color w:val="0000FF"/>
-          <w:sz w:val="20"/>
-          <w:szCs w:val="20"/>
-          <w:highlight w:val="white"/>
-          <w:lang w:eastAsia="en-US"/>
-        </w:rPr>
-        <w:t>return</w:t>
-      </w:r>
-      <w:r>
-        <w:rPr>
-          <w:rFonts w:ascii="Courier New" w:eastAsiaTheme="minorHAnsi" w:hAnsi="Courier New" w:cs="Courier New"/>
-          <w:color w:val="000000"/>
-          <w:sz w:val="20"/>
-          <w:szCs w:val="20"/>
-          <w:highlight w:val="white"/>
-          <w:lang w:eastAsia="en-US"/>
-        </w:rPr>
-        <w:t xml:space="preserve"> valid_magic </w:t>
-      </w:r>
-      <w:r>
-        <w:rPr>
-          <w:rFonts w:ascii="Courier New" w:eastAsiaTheme="minorHAnsi" w:hAnsi="Courier New" w:cs="Courier New"/>
-          <w:b/>
-          <w:bCs/>
-          <w:color w:val="0000FF"/>
-          <w:sz w:val="20"/>
-          <w:szCs w:val="20"/>
-          <w:highlight w:val="white"/>
-          <w:lang w:eastAsia="en-US"/>
-        </w:rPr>
-        <w:t>and</w:t>
-      </w:r>
-      <w:r>
-        <w:rPr>
-          <w:rFonts w:ascii="Courier New" w:eastAsiaTheme="minorHAnsi" w:hAnsi="Courier New" w:cs="Courier New"/>
-          <w:color w:val="000000"/>
-          <w:sz w:val="20"/>
-          <w:szCs w:val="20"/>
-          <w:highlight w:val="white"/>
-          <w:lang w:eastAsia="en-US"/>
-        </w:rPr>
-        <w:t xml:space="preserve"> valid_type </w:t>
-      </w:r>
-      <w:r>
-        <w:rPr>
-          <w:rFonts w:ascii="Courier New" w:eastAsiaTheme="minorHAnsi" w:hAnsi="Courier New" w:cs="Courier New"/>
-          <w:b/>
-          <w:bCs/>
-          <w:color w:val="0000FF"/>
-          <w:sz w:val="20"/>
-          <w:szCs w:val="20"/>
-          <w:highlight w:val="white"/>
-          <w:lang w:eastAsia="en-US"/>
-        </w:rPr>
-        <w:t>and</w:t>
-      </w:r>
-      <w:r>
-        <w:rPr>
-          <w:rFonts w:ascii="Courier New" w:eastAsiaTheme="minorHAnsi" w:hAnsi="Courier New" w:cs="Courier New"/>
-          <w:color w:val="000000"/>
-          <w:sz w:val="20"/>
-          <w:szCs w:val="20"/>
-          <w:highlight w:val="white"/>
-          <w:lang w:eastAsia="en-US"/>
-        </w:rPr>
-        <w:t xml:space="preserve"> valid_checksum</w:t>
-      </w:r>
-    </w:p>
-    <w:p>
-      <w:pPr>
-        <w:spacing w:after="160" w:line="259" w:lineRule="auto"/>
-        <w:rPr>
-          <w:rFonts w:ascii="Courier New" w:eastAsiaTheme="minorHAnsi" w:hAnsi="Courier New" w:cs="Courier New"/>
-          <w:color w:val="000000"/>
-          <w:sz w:val="20"/>
-          <w:szCs w:val="20"/>
-          <w:lang w:eastAsia="en-US"/>
-        </w:rPr>
-      </w:pPr>
-      <w:r>
-        <w:rPr>
-          <w:rFonts w:ascii="Courier New" w:eastAsiaTheme="minorHAnsi" w:hAnsi="Courier New" w:cs="Courier New"/>
-          <w:color w:val="000000"/>
-          <w:sz w:val="20"/>
-          <w:szCs w:val="20"/>
-          <w:lang w:eastAsia="en-US"/>
-        </w:rPr>
-        <w:br w:type="page"/>
-      </w:r>
-    </w:p>
-    <w:p>
-      <w:pPr>
-        <w:pStyle w:val="Heading1"/>
-        <w:rPr>
-          <w:rFonts w:eastAsiaTheme="minorHAnsi"/>
-          <w:lang w:eastAsia="en-US"/>
-        </w:rPr>
-      </w:pPr>
-      <w:r>
-        <w:rPr>
-          <w:rFonts w:eastAsiaTheme="minorHAnsi"/>
-          <w:lang w:eastAsia="en-US"/>
-        </w:rPr>
-        <w:lastRenderedPageBreak/>
-        <w:t>Appendix 2 – socketenerator.py</w:t>
-      </w:r>
-    </w:p>
-    <w:p>
-      <w:pPr>
-        <w:autoSpaceDE w:val="0"/>
-        <w:autoSpaceDN w:val="0"/>
-        <w:adjustRightInd w:val="0"/>
-        <w:rPr>
-          <w:rFonts w:ascii="Courier New" w:eastAsiaTheme="minorHAnsi" w:hAnsi="Courier New" w:cs="Courier New"/>
           <w:color w:val="FF8000"/>
           <w:sz w:val="20"/>
           <w:szCs w:val="20"/>
           <w:highlight w:val="white"/>
           <w:lang w:eastAsia="en-US"/>
         </w:rPr>
-      </w:pPr>
-      <w:r>
-        <w:rPr>
-          <w:rFonts w:ascii="Courier New" w:eastAsiaTheme="minorHAnsi" w:hAnsi="Courier New" w:cs="Courier New"/>
-          <w:color w:val="FF8000"/>
-          <w:sz w:val="20"/>
-          <w:szCs w:val="20"/>
-          <w:highlight w:val="white"/>
-          <w:lang w:eastAsia="en-US"/>
-        </w:rPr>
-        <w:t>"""</w:t>
-      </w:r>
-    </w:p>
-    <w:p>
-      <w:pPr>
-        <w:autoSpaceDE w:val="0"/>
-        <w:autoSpaceDN w:val="0"/>
-        <w:adjustRightInd w:val="0"/>
-        <w:rPr>
-          <w:rFonts w:ascii="Courier New" w:eastAsiaTheme="minorHAnsi" w:hAnsi="Courier New" w:cs="Courier New"/>
-          <w:color w:val="FF8000"/>
-          <w:sz w:val="20"/>
-          <w:szCs w:val="20"/>
-          <w:highlight w:val="white"/>
-          <w:lang w:eastAsia="en-US"/>
-        </w:rPr>
-      </w:pPr>
-      <w:r>
-        <w:rPr>
-          <w:rFonts w:ascii="Courier New" w:eastAsiaTheme="minorHAnsi" w:hAnsi="Courier New" w:cs="Courier New"/>
-          <w:color w:val="FF8000"/>
-          <w:sz w:val="20"/>
-          <w:szCs w:val="20"/>
-          <w:highlight w:val="white"/>
-          <w:lang w:eastAsia="en-US"/>
-        </w:rPr>
-        <w:t xml:space="preserve">   Socket generator</w:t>
-      </w:r>
-    </w:p>
-    <w:p>
-      <w:pPr>
-        <w:autoSpaceDE w:val="0"/>
-        <w:autoSpaceDN w:val="0"/>
-        <w:adjustRightInd w:val="0"/>
-        <w:rPr>
-          <w:rFonts w:ascii="Courier New" w:eastAsiaTheme="minorHAnsi" w:hAnsi="Courier New" w:cs="Courier New"/>
-          <w:color w:val="FF8000"/>
-          <w:sz w:val="20"/>
-          <w:szCs w:val="20"/>
-          <w:highlight w:val="white"/>
-          <w:lang w:eastAsia="en-US"/>
-        </w:rPr>
-      </w:pPr>
-      <w:r>
-        <w:rPr>
-          <w:rFonts w:ascii="Courier New" w:eastAsiaTheme="minorHAnsi" w:hAnsi="Courier New" w:cs="Courier New"/>
-          <w:color w:val="FF8000"/>
-          <w:sz w:val="20"/>
-          <w:szCs w:val="20"/>
-          <w:highlight w:val="white"/>
-          <w:lang w:eastAsia="en-US"/>
-        </w:rPr>
-        <w:t xml:space="preserve">   Program to generate sending and listening sockets.</w:t>
-      </w:r>
-    </w:p>
-    <w:p>
-      <w:pPr>
-        <w:autoSpaceDE w:val="0"/>
-        <w:autoSpaceDN w:val="0"/>
-        <w:adjustRightInd w:val="0"/>
-        <w:rPr>
-          <w:rFonts w:ascii="Courier New" w:eastAsiaTheme="minorHAnsi" w:hAnsi="Courier New" w:cs="Courier New"/>
-          <w:color w:val="FF8000"/>
-          <w:sz w:val="20"/>
-          <w:szCs w:val="20"/>
-          <w:highlight w:val="white"/>
-          <w:lang w:eastAsia="en-US"/>
-        </w:rPr>
-      </w:pPr>
-      <w:r>
-        <w:rPr>
-          <w:rFonts w:ascii="Courier New" w:eastAsiaTheme="minorHAnsi" w:hAnsi="Courier New" w:cs="Courier New"/>
-          <w:color w:val="FF8000"/>
-          <w:sz w:val="20"/>
-          <w:szCs w:val="20"/>
-          <w:highlight w:val="white"/>
-          <w:lang w:eastAsia="en-US"/>
-        </w:rPr>
-        <w:t xml:space="preserve">   Authors: Samuel Pell and Ollie Chick</w:t>
-      </w:r>
-    </w:p>
-    <w:p>
-      <w:pPr>
-        <w:autoSpaceDE w:val="0"/>
-        <w:autoSpaceDN w:val="0"/>
-        <w:adjustRightInd w:val="0"/>
-        <w:rPr>
-          <w:rFonts w:ascii="Courier New" w:eastAsiaTheme="minorHAnsi" w:hAnsi="Courier New" w:cs="Courier New"/>
-          <w:color w:val="FF8000"/>
-          <w:sz w:val="20"/>
-          <w:szCs w:val="20"/>
-          <w:highlight w:val="white"/>
-          <w:lang w:eastAsia="en-US"/>
-        </w:rPr>
-      </w:pPr>
-      <w:r>
-        <w:rPr>
-          <w:rFonts w:ascii="Courier New" w:eastAsiaTheme="minorHAnsi" w:hAnsi="Courier New" w:cs="Courier New"/>
-          <w:color w:val="FF8000"/>
-          <w:sz w:val="20"/>
-          <w:szCs w:val="20"/>
-          <w:highlight w:val="white"/>
-          <w:lang w:eastAsia="en-US"/>
-        </w:rPr>
-        <w:t xml:space="preserve">   Date modified: 29 August 2017</w:t>
-      </w:r>
-    </w:p>
-    <w:p>
-      <w:pPr>
-        <w:autoSpaceDE w:val="0"/>
-        <w:autoSpaceDN w:val="0"/>
-        <w:adjustRightInd w:val="0"/>
-        <w:rPr>
-          <w:rFonts w:ascii="Courier New" w:eastAsiaTheme="minorHAnsi" w:hAnsi="Courier New" w:cs="Courier New"/>
-          <w:color w:val="000000"/>
-          <w:sz w:val="20"/>
-          <w:szCs w:val="20"/>
-          <w:highlight w:val="white"/>
-          <w:lang w:eastAsia="en-US"/>
-        </w:rPr>
-      </w:pPr>
-      <w:r>
-        <w:rPr>
-          <w:rFonts w:ascii="Courier New" w:eastAsiaTheme="minorHAnsi" w:hAnsi="Courier New" w:cs="Courier New"/>
-          <w:color w:val="FF8000"/>
-          <w:sz w:val="20"/>
-          <w:szCs w:val="20"/>
-          <w:highlight w:val="white"/>
-          <w:lang w:eastAsia="en-US"/>
-        </w:rPr>
-        <w:t>"""</w:t>
-      </w:r>
-    </w:p>
-    <w:p>
-      <w:pPr>
-        <w:autoSpaceDE w:val="0"/>
-        <w:autoSpaceDN w:val="0"/>
-        <w:adjustRightInd w:val="0"/>
-        <w:rPr>
-          <w:rFonts w:ascii="Courier New" w:eastAsiaTheme="minorHAnsi" w:hAnsi="Courier New" w:cs="Courier New"/>
-          <w:color w:val="000000"/>
-          <w:sz w:val="20"/>
-          <w:szCs w:val="20"/>
-          <w:highlight w:val="white"/>
-          <w:lang w:eastAsia="en-US"/>
-        </w:rPr>
-      </w:pPr>
-      <w:r>
-        <w:rPr>
-          <w:rFonts w:ascii="Courier New" w:eastAsiaTheme="minorHAnsi" w:hAnsi="Courier New" w:cs="Courier New"/>
-          <w:b/>
-          <w:bCs/>
-          <w:color w:val="0000FF"/>
-          <w:sz w:val="20"/>
-          <w:szCs w:val="20"/>
-          <w:highlight w:val="white"/>
-          <w:lang w:eastAsia="en-US"/>
-        </w:rPr>
-        <w:t>import</w:t>
-      </w:r>
-      <w:r>
-        <w:rPr>
-          <w:rFonts w:ascii="Courier New" w:eastAsiaTheme="minorHAnsi" w:hAnsi="Courier New" w:cs="Courier New"/>
-          <w:color w:val="000000"/>
-          <w:sz w:val="20"/>
-          <w:szCs w:val="20"/>
-          <w:highlight w:val="white"/>
-          <w:lang w:eastAsia="en-US"/>
-        </w:rPr>
-        <w:t xml:space="preserve"> socket</w:t>
-      </w:r>
-    </w:p>
-    <w:p>
-      <w:pPr>
-        <w:autoSpaceDE w:val="0"/>
-        <w:autoSpaceDN w:val="0"/>
-        <w:adjustRightInd w:val="0"/>
-        <w:rPr>
-          <w:rFonts w:ascii="Courier New" w:eastAsiaTheme="minorHAnsi" w:hAnsi="Courier New" w:cs="Courier New"/>
-          <w:color w:val="000000"/>
-          <w:sz w:val="20"/>
-          <w:szCs w:val="20"/>
-          <w:highlight w:val="white"/>
-          <w:lang w:eastAsia="en-US"/>
-        </w:rPr>
-      </w:pPr>
-    </w:p>
-    <w:p>
-      <w:pPr>
-        <w:autoSpaceDE w:val="0"/>
-        <w:autoSpaceDN w:val="0"/>
-        <w:adjustRightInd w:val="0"/>
-        <w:rPr>
-          <w:rFonts w:ascii="Courier New" w:eastAsiaTheme="minorHAnsi" w:hAnsi="Courier New" w:cs="Courier New"/>
-          <w:color w:val="000000"/>
-          <w:sz w:val="20"/>
-          <w:szCs w:val="20"/>
-          <w:highlight w:val="white"/>
-          <w:lang w:eastAsia="en-US"/>
-        </w:rPr>
-      </w:pPr>
-      <w:r>
-        <w:rPr>
-          <w:rFonts w:ascii="Courier New" w:eastAsiaTheme="minorHAnsi" w:hAnsi="Courier New" w:cs="Courier New"/>
-          <w:color w:val="000000"/>
-          <w:sz w:val="20"/>
-          <w:szCs w:val="20"/>
-          <w:highlight w:val="white"/>
-          <w:lang w:eastAsia="en-US"/>
-        </w:rPr>
-        <w:t xml:space="preserve">IP </w:t>
-      </w:r>
-      <w:r>
-        <w:rPr>
-          <w:rFonts w:ascii="Courier New" w:eastAsiaTheme="minorHAnsi" w:hAnsi="Courier New" w:cs="Courier New"/>
-          <w:b/>
-          <w:bCs/>
-          <w:color w:val="000080"/>
-          <w:sz w:val="20"/>
-          <w:szCs w:val="20"/>
-          <w:highlight w:val="white"/>
-          <w:lang w:eastAsia="en-US"/>
-        </w:rPr>
-        <w:t>=</w:t>
-      </w:r>
-      <w:r>
-        <w:rPr>
-          <w:rFonts w:ascii="Courier New" w:eastAsiaTheme="minorHAnsi" w:hAnsi="Courier New" w:cs="Courier New"/>
-          <w:color w:val="000000"/>
-          <w:sz w:val="20"/>
-          <w:szCs w:val="20"/>
-          <w:highlight w:val="white"/>
-          <w:lang w:eastAsia="en-US"/>
-        </w:rPr>
-        <w:t xml:space="preserve"> </w:t>
-      </w:r>
-      <w:r>
-        <w:rPr>
-          <w:rFonts w:ascii="Courier New" w:eastAsiaTheme="minorHAnsi" w:hAnsi="Courier New" w:cs="Courier New"/>
-          <w:color w:val="808080"/>
-          <w:sz w:val="20"/>
-          <w:szCs w:val="20"/>
-          <w:highlight w:val="white"/>
-          <w:lang w:eastAsia="en-US"/>
-        </w:rPr>
-        <w:t>'127.0.0.1'</w:t>
-      </w:r>
-    </w:p>
-    <w:p>
-      <w:pPr>
-        <w:autoSpaceDE w:val="0"/>
-        <w:autoSpaceDN w:val="0"/>
-        <w:adjustRightInd w:val="0"/>
-        <w:rPr>
-          <w:rFonts w:ascii="Courier New" w:eastAsiaTheme="minorHAnsi" w:hAnsi="Courier New" w:cs="Courier New"/>
-          <w:color w:val="000000"/>
-          <w:sz w:val="20"/>
-          <w:szCs w:val="20"/>
-          <w:highlight w:val="white"/>
-          <w:lang w:eastAsia="en-US"/>
-        </w:rPr>
-      </w:pPr>
-    </w:p>
-    <w:p>
-      <w:pPr>
-        <w:autoSpaceDE w:val="0"/>
-        <w:autoSpaceDN w:val="0"/>
-        <w:adjustRightInd w:val="0"/>
-        <w:rPr>
-          <w:rFonts w:ascii="Courier New" w:eastAsiaTheme="minorHAnsi" w:hAnsi="Courier New" w:cs="Courier New"/>
-          <w:color w:val="000000"/>
-          <w:sz w:val="20"/>
-          <w:szCs w:val="20"/>
-          <w:highlight w:val="white"/>
-          <w:lang w:eastAsia="en-US"/>
-        </w:rPr>
-      </w:pPr>
-      <w:r>
-        <w:rPr>
-          <w:rFonts w:ascii="Courier New" w:eastAsiaTheme="minorHAnsi" w:hAnsi="Courier New" w:cs="Courier New"/>
-          <w:b/>
-          <w:bCs/>
-          <w:color w:val="0000FF"/>
-          <w:sz w:val="20"/>
-          <w:szCs w:val="20"/>
-          <w:highlight w:val="white"/>
-          <w:lang w:eastAsia="en-US"/>
-        </w:rPr>
-        <w:t>def</w:t>
-      </w:r>
-      <w:r>
-        <w:rPr>
-          <w:rFonts w:ascii="Courier New" w:eastAsiaTheme="minorHAnsi" w:hAnsi="Courier New" w:cs="Courier New"/>
-          <w:color w:val="000000"/>
-          <w:sz w:val="20"/>
-          <w:szCs w:val="20"/>
-          <w:highlight w:val="white"/>
-          <w:lang w:eastAsia="en-US"/>
-        </w:rPr>
-        <w:t xml:space="preserve"> </w:t>
-      </w:r>
-      <w:r>
-        <w:rPr>
-          <w:rFonts w:ascii="Courier New" w:eastAsiaTheme="minorHAnsi" w:hAnsi="Courier New" w:cs="Courier New"/>
-          <w:color w:val="FF00FF"/>
-          <w:sz w:val="20"/>
-          <w:szCs w:val="20"/>
-          <w:highlight w:val="white"/>
-          <w:lang w:eastAsia="en-US"/>
-        </w:rPr>
-        <w:t>create_sending_socket</w:t>
-      </w:r>
-      <w:r>
-        <w:rPr>
-          <w:rFonts w:ascii="Courier New" w:eastAsiaTheme="minorHAnsi" w:hAnsi="Courier New" w:cs="Courier New"/>
-          <w:b/>
-          <w:bCs/>
-          <w:color w:val="000080"/>
-          <w:sz w:val="20"/>
-          <w:szCs w:val="20"/>
-          <w:highlight w:val="white"/>
-          <w:lang w:eastAsia="en-US"/>
-        </w:rPr>
-        <w:t>(</w:t>
-      </w:r>
-      <w:r>
-        <w:rPr>
-          <w:rFonts w:ascii="Courier New" w:eastAsiaTheme="minorHAnsi" w:hAnsi="Courier New" w:cs="Courier New"/>
-          <w:color w:val="000000"/>
-          <w:sz w:val="20"/>
-          <w:szCs w:val="20"/>
-          <w:highlight w:val="white"/>
-          <w:lang w:eastAsia="en-US"/>
-        </w:rPr>
-        <w:t>local_port</w:t>
-      </w:r>
-      <w:r>
-        <w:rPr>
-          <w:rFonts w:ascii="Courier New" w:eastAsiaTheme="minorHAnsi" w:hAnsi="Courier New" w:cs="Courier New"/>
-          <w:b/>
-          <w:bCs/>
-          <w:color w:val="000080"/>
-          <w:sz w:val="20"/>
-          <w:szCs w:val="20"/>
-          <w:highlight w:val="white"/>
-          <w:lang w:eastAsia="en-US"/>
-        </w:rPr>
-        <w:t>,</w:t>
-      </w:r>
-      <w:r>
-        <w:rPr>
-          <w:rFonts w:ascii="Courier New" w:eastAsiaTheme="minorHAnsi" w:hAnsi="Courier New" w:cs="Courier New"/>
-          <w:color w:val="000000"/>
-          <w:sz w:val="20"/>
-          <w:szCs w:val="20"/>
-          <w:highlight w:val="white"/>
-          <w:lang w:eastAsia="en-US"/>
-        </w:rPr>
-        <w:t xml:space="preserve"> remote_port</w:t>
-      </w:r>
-      <w:r>
-        <w:rPr>
-          <w:rFonts w:ascii="Courier New" w:eastAsiaTheme="minorHAnsi" w:hAnsi="Courier New" w:cs="Courier New"/>
-          <w:b/>
-          <w:bCs/>
-          <w:color w:val="000080"/>
-          <w:sz w:val="20"/>
-          <w:szCs w:val="20"/>
-          <w:highlight w:val="white"/>
-          <w:lang w:eastAsia="en-US"/>
-        </w:rPr>
-        <w:t>):</w:t>
-      </w:r>
-    </w:p>
-    <w:p>
-      <w:pPr>
-        <w:autoSpaceDE w:val="0"/>
-        <w:autoSpaceDN w:val="0"/>
-        <w:adjustRightInd w:val="0"/>
-        <w:rPr>
-          <w:rFonts w:ascii="Courier New" w:eastAsiaTheme="minorHAnsi" w:hAnsi="Courier New" w:cs="Courier New"/>
-          <w:color w:val="FF8000"/>
-          <w:sz w:val="20"/>
-          <w:szCs w:val="20"/>
-          <w:highlight w:val="white"/>
-          <w:lang w:eastAsia="en-US"/>
-        </w:rPr>
-      </w:pPr>
-      <w:r>
-        <w:rPr>
-          <w:rFonts w:ascii="Courier New" w:eastAsiaTheme="minorHAnsi" w:hAnsi="Courier New" w:cs="Courier New"/>
-          <w:color w:val="000000"/>
-          <w:sz w:val="20"/>
-          <w:szCs w:val="20"/>
-          <w:highlight w:val="white"/>
-          <w:lang w:eastAsia="en-US"/>
-        </w:rPr>
-        <w:t xml:space="preserve">    </w:t>
-      </w:r>
-      <w:r>
-        <w:rPr>
-          <w:rFonts w:ascii="Courier New" w:eastAsiaTheme="minorHAnsi" w:hAnsi="Courier New" w:cs="Courier New"/>
-          <w:color w:val="FF8000"/>
-          <w:sz w:val="20"/>
-          <w:szCs w:val="20"/>
-          <w:highlight w:val="white"/>
-          <w:lang w:eastAsia="en-US"/>
-        </w:rPr>
-        <w:t>"""</w:t>
-      </w:r>
-    </w:p>
-    <w:p>
-      <w:pPr>
-        <w:autoSpaceDE w:val="0"/>
-        <w:autoSpaceDN w:val="0"/>
-        <w:adjustRightInd w:val="0"/>
-        <w:rPr>
-          <w:rFonts w:ascii="Courier New" w:eastAsiaTheme="minorHAnsi" w:hAnsi="Courier New" w:cs="Courier New"/>
-          <w:color w:val="FF8000"/>
-          <w:sz w:val="20"/>
-          <w:szCs w:val="20"/>
-          <w:highlight w:val="white"/>
-          <w:lang w:eastAsia="en-US"/>
-        </w:rPr>
-      </w:pPr>
-      <w:r>
-        <w:rPr>
-          <w:rFonts w:ascii="Courier New" w:eastAsiaTheme="minorHAnsi" w:hAnsi="Courier New" w:cs="Courier New"/>
-          <w:color w:val="FF8000"/>
-          <w:sz w:val="20"/>
-          <w:szCs w:val="20"/>
-          <w:highlight w:val="white"/>
-          <w:lang w:eastAsia="en-US"/>
-        </w:rPr>
-        <w:t xml:space="preserve">       Creates a socket on the local_port and connects it to the</w:t>
-      </w:r>
-    </w:p>
-    <w:p>
-      <w:pPr>
-        <w:autoSpaceDE w:val="0"/>
-        <w:autoSpaceDN w:val="0"/>
-        <w:adjustRightInd w:val="0"/>
-        <w:rPr>
-          <w:rFonts w:ascii="Courier New" w:eastAsiaTheme="minorHAnsi" w:hAnsi="Courier New" w:cs="Courier New"/>
-          <w:color w:val="FF8000"/>
-          <w:sz w:val="20"/>
-          <w:szCs w:val="20"/>
-          <w:highlight w:val="white"/>
-          <w:lang w:eastAsia="en-US"/>
-        </w:rPr>
-      </w:pPr>
-      <w:r>
-        <w:rPr>
-          <w:rFonts w:ascii="Courier New" w:eastAsiaTheme="minorHAnsi" w:hAnsi="Courier New" w:cs="Courier New"/>
-          <w:color w:val="FF8000"/>
-          <w:sz w:val="20"/>
-          <w:szCs w:val="20"/>
-          <w:highlight w:val="white"/>
-          <w:lang w:eastAsia="en-US"/>
-        </w:rPr>
-        <w:t xml:space="preserve">       remote_port socket, then returns that socket.</w:t>
-      </w:r>
-    </w:p>
-    <w:p>
-      <w:pPr>
-        <w:autoSpaceDE w:val="0"/>
-        <w:autoSpaceDN w:val="0"/>
-        <w:adjustRightInd w:val="0"/>
-        <w:rPr>
-          <w:rFonts w:ascii="Courier New" w:eastAsiaTheme="minorHAnsi" w:hAnsi="Courier New" w:cs="Courier New"/>
-          <w:color w:val="FF8000"/>
-          <w:sz w:val="20"/>
-          <w:szCs w:val="20"/>
-          <w:highlight w:val="white"/>
-          <w:lang w:eastAsia="en-US"/>
-        </w:rPr>
-      </w:pPr>
-      <w:r>
-        <w:rPr>
-          <w:rFonts w:ascii="Courier New" w:eastAsiaTheme="minorHAnsi" w:hAnsi="Courier New" w:cs="Courier New"/>
-          <w:color w:val="FF8000"/>
-          <w:sz w:val="20"/>
-          <w:szCs w:val="20"/>
-          <w:highlight w:val="white"/>
-          <w:lang w:eastAsia="en-US"/>
-        </w:rPr>
-        <w:t xml:space="preserve">       If it fails, returns None.</w:t>
-      </w:r>
-    </w:p>
-    <w:p>
-      <w:pPr>
-        <w:autoSpaceDE w:val="0"/>
-        <w:autoSpaceDN w:val="0"/>
-        <w:adjustRightInd w:val="0"/>
-        <w:rPr>
-          <w:rFonts w:ascii="Courier New" w:eastAsiaTheme="minorHAnsi" w:hAnsi="Courier New" w:cs="Courier New"/>
-          <w:color w:val="000000"/>
-          <w:sz w:val="20"/>
-          <w:szCs w:val="20"/>
-          <w:highlight w:val="white"/>
-          <w:lang w:eastAsia="en-US"/>
-        </w:rPr>
-      </w:pPr>
-      <w:r>
-        <w:rPr>
-          <w:rFonts w:ascii="Courier New" w:eastAsiaTheme="minorHAnsi" w:hAnsi="Courier New" w:cs="Courier New"/>
-          <w:color w:val="FF8000"/>
-          <w:sz w:val="20"/>
-          <w:szCs w:val="20"/>
-          <w:highlight w:val="white"/>
-          <w:lang w:eastAsia="en-US"/>
-        </w:rPr>
-        <w:t xml:space="preserve">    """</w:t>
-      </w:r>
-    </w:p>
-    <w:p>
-      <w:pPr>
-        <w:autoSpaceDE w:val="0"/>
-        <w:autoSpaceDN w:val="0"/>
-        <w:adjustRightInd w:val="0"/>
-        <w:rPr>
-          <w:rFonts w:ascii="Courier New" w:eastAsiaTheme="minorHAnsi" w:hAnsi="Courier New" w:cs="Courier New"/>
-          <w:color w:val="000000"/>
-          <w:sz w:val="20"/>
-          <w:szCs w:val="20"/>
-          <w:highlight w:val="white"/>
-          <w:lang w:eastAsia="en-US"/>
-        </w:rPr>
-      </w:pPr>
-      <w:r>
-        <w:rPr>
-          <w:rFonts w:ascii="Courier New" w:eastAsiaTheme="minorHAnsi" w:hAnsi="Courier New" w:cs="Courier New"/>
-          <w:color w:val="000000"/>
-          <w:sz w:val="20"/>
-          <w:szCs w:val="20"/>
-          <w:highlight w:val="white"/>
-          <w:lang w:eastAsia="en-US"/>
-        </w:rPr>
-        <w:t xml:space="preserve">    </w:t>
-      </w:r>
-      <w:r>
-        <w:rPr>
-          <w:rFonts w:ascii="Courier New" w:eastAsiaTheme="minorHAnsi" w:hAnsi="Courier New" w:cs="Courier New"/>
-          <w:b/>
-          <w:bCs/>
-          <w:color w:val="0000FF"/>
-          <w:sz w:val="20"/>
-          <w:szCs w:val="20"/>
-          <w:highlight w:val="white"/>
-          <w:lang w:eastAsia="en-US"/>
-        </w:rPr>
-        <w:t>try</w:t>
-      </w:r>
-      <w:r>
-        <w:rPr>
-          <w:rFonts w:ascii="Courier New" w:eastAsiaTheme="minorHAnsi" w:hAnsi="Courier New" w:cs="Courier New"/>
-          <w:b/>
-          <w:bCs/>
-          <w:color w:val="000080"/>
-          <w:sz w:val="20"/>
-          <w:szCs w:val="20"/>
-          <w:highlight w:val="white"/>
-          <w:lang w:eastAsia="en-US"/>
-        </w:rPr>
-        <w:t>:</w:t>
-      </w:r>
-    </w:p>
-    <w:p>
-      <w:pPr>
-        <w:autoSpaceDE w:val="0"/>
-        <w:autoSpaceDN w:val="0"/>
-        <w:adjustRightInd w:val="0"/>
-        <w:rPr>
-          <w:rFonts w:ascii="Courier New" w:eastAsiaTheme="minorHAnsi" w:hAnsi="Courier New" w:cs="Courier New"/>
-          <w:color w:val="000000"/>
-          <w:sz w:val="20"/>
-          <w:szCs w:val="20"/>
-          <w:highlight w:val="white"/>
-          <w:lang w:eastAsia="en-US"/>
-        </w:rPr>
-      </w:pPr>
-      <w:r>
-        <w:rPr>
-          <w:rFonts w:ascii="Courier New" w:eastAsiaTheme="minorHAnsi" w:hAnsi="Courier New" w:cs="Courier New"/>
-          <w:color w:val="000000"/>
-          <w:sz w:val="20"/>
-          <w:szCs w:val="20"/>
-          <w:highlight w:val="white"/>
-          <w:lang w:eastAsia="en-US"/>
-        </w:rPr>
-        <w:t xml:space="preserve">        new_socket </w:t>
-      </w:r>
-      <w:r>
-        <w:rPr>
-          <w:rFonts w:ascii="Courier New" w:eastAsiaTheme="minorHAnsi" w:hAnsi="Courier New" w:cs="Courier New"/>
-          <w:b/>
-          <w:bCs/>
-          <w:color w:val="000080"/>
-          <w:sz w:val="20"/>
-          <w:szCs w:val="20"/>
-          <w:highlight w:val="white"/>
-          <w:lang w:eastAsia="en-US"/>
-        </w:rPr>
-        <w:t>=</w:t>
-      </w:r>
-      <w:r>
-        <w:rPr>
-          <w:rFonts w:ascii="Courier New" w:eastAsiaTheme="minorHAnsi" w:hAnsi="Courier New" w:cs="Courier New"/>
-          <w:color w:val="000000"/>
-          <w:sz w:val="20"/>
-          <w:szCs w:val="20"/>
-          <w:highlight w:val="white"/>
-          <w:lang w:eastAsia="en-US"/>
-        </w:rPr>
-        <w:t xml:space="preserve"> socket</w:t>
-      </w:r>
-      <w:r>
-        <w:rPr>
-          <w:rFonts w:ascii="Courier New" w:eastAsiaTheme="minorHAnsi" w:hAnsi="Courier New" w:cs="Courier New"/>
-          <w:b/>
-          <w:bCs/>
-          <w:color w:val="000080"/>
-          <w:sz w:val="20"/>
-          <w:szCs w:val="20"/>
-          <w:highlight w:val="white"/>
-          <w:lang w:eastAsia="en-US"/>
-        </w:rPr>
-        <w:t>.</w:t>
-      </w:r>
-      <w:r>
-        <w:rPr>
-          <w:rFonts w:ascii="Courier New" w:eastAsiaTheme="minorHAnsi" w:hAnsi="Courier New" w:cs="Courier New"/>
-          <w:color w:val="000000"/>
-          <w:sz w:val="20"/>
-          <w:szCs w:val="20"/>
-          <w:highlight w:val="white"/>
-          <w:lang w:eastAsia="en-US"/>
-        </w:rPr>
-        <w:t>socket</w:t>
-      </w:r>
-      <w:r>
-        <w:rPr>
-          <w:rFonts w:ascii="Courier New" w:eastAsiaTheme="minorHAnsi" w:hAnsi="Courier New" w:cs="Courier New"/>
-          <w:b/>
-          <w:bCs/>
-          <w:color w:val="000080"/>
-          <w:sz w:val="20"/>
-          <w:szCs w:val="20"/>
-          <w:highlight w:val="white"/>
-          <w:lang w:eastAsia="en-US"/>
-        </w:rPr>
-        <w:t>(</w:t>
-      </w:r>
-      <w:r>
-        <w:rPr>
-          <w:rFonts w:ascii="Courier New" w:eastAsiaTheme="minorHAnsi" w:hAnsi="Courier New" w:cs="Courier New"/>
-          <w:color w:val="000000"/>
-          <w:sz w:val="20"/>
-          <w:szCs w:val="20"/>
-          <w:highlight w:val="white"/>
-          <w:lang w:eastAsia="en-US"/>
-        </w:rPr>
-        <w:t>socket</w:t>
-      </w:r>
-      <w:r>
-        <w:rPr>
-          <w:rFonts w:ascii="Courier New" w:eastAsiaTheme="minorHAnsi" w:hAnsi="Courier New" w:cs="Courier New"/>
-          <w:b/>
-          <w:bCs/>
-          <w:color w:val="000080"/>
-          <w:sz w:val="20"/>
-          <w:szCs w:val="20"/>
-          <w:highlight w:val="white"/>
-          <w:lang w:eastAsia="en-US"/>
-        </w:rPr>
-        <w:t>.</w:t>
-      </w:r>
-      <w:r>
-        <w:rPr>
-          <w:rFonts w:ascii="Courier New" w:eastAsiaTheme="minorHAnsi" w:hAnsi="Courier New" w:cs="Courier New"/>
-          <w:color w:val="000000"/>
-          <w:sz w:val="20"/>
-          <w:szCs w:val="20"/>
-          <w:highlight w:val="white"/>
-          <w:lang w:eastAsia="en-US"/>
-        </w:rPr>
-        <w:t>AF_INET</w:t>
-      </w:r>
-      <w:r>
-        <w:rPr>
-          <w:rFonts w:ascii="Courier New" w:eastAsiaTheme="minorHAnsi" w:hAnsi="Courier New" w:cs="Courier New"/>
-          <w:b/>
-          <w:bCs/>
-          <w:color w:val="000080"/>
-          <w:sz w:val="20"/>
-          <w:szCs w:val="20"/>
-          <w:highlight w:val="white"/>
-          <w:lang w:eastAsia="en-US"/>
-        </w:rPr>
-        <w:t>,</w:t>
-      </w:r>
-      <w:r>
-        <w:rPr>
-          <w:rFonts w:ascii="Courier New" w:eastAsiaTheme="minorHAnsi" w:hAnsi="Courier New" w:cs="Courier New"/>
-          <w:color w:val="000000"/>
-          <w:sz w:val="20"/>
-          <w:szCs w:val="20"/>
-          <w:highlight w:val="white"/>
-          <w:lang w:eastAsia="en-US"/>
-        </w:rPr>
-        <w:t xml:space="preserve"> socket</w:t>
-      </w:r>
-      <w:r>
-        <w:rPr>
-          <w:rFonts w:ascii="Courier New" w:eastAsiaTheme="minorHAnsi" w:hAnsi="Courier New" w:cs="Courier New"/>
-          <w:b/>
-          <w:bCs/>
-          <w:color w:val="000080"/>
-          <w:sz w:val="20"/>
-          <w:szCs w:val="20"/>
-          <w:highlight w:val="white"/>
-          <w:lang w:eastAsia="en-US"/>
-        </w:rPr>
-        <w:t>.</w:t>
-      </w:r>
-      <w:r>
-        <w:rPr>
-          <w:rFonts w:ascii="Courier New" w:eastAsiaTheme="minorHAnsi" w:hAnsi="Courier New" w:cs="Courier New"/>
-          <w:color w:val="000000"/>
-          <w:sz w:val="20"/>
-          <w:szCs w:val="20"/>
-          <w:highlight w:val="white"/>
-          <w:lang w:eastAsia="en-US"/>
-        </w:rPr>
-        <w:t>SOCK_STREAM</w:t>
-      </w:r>
-      <w:r>
-        <w:rPr>
-          <w:rFonts w:ascii="Courier New" w:eastAsiaTheme="minorHAnsi" w:hAnsi="Courier New" w:cs="Courier New"/>
-          <w:b/>
-          <w:bCs/>
-          <w:color w:val="000080"/>
-          <w:sz w:val="20"/>
-          <w:szCs w:val="20"/>
-          <w:highlight w:val="white"/>
-          <w:lang w:eastAsia="en-US"/>
-        </w:rPr>
-        <w:t>)</w:t>
-      </w:r>
-    </w:p>
-    <w:p>
-      <w:pPr>
-        <w:autoSpaceDE w:val="0"/>
-        <w:autoSpaceDN w:val="0"/>
-        <w:adjustRightInd w:val="0"/>
-        <w:rPr>
-          <w:rFonts w:ascii="Courier New" w:eastAsiaTheme="minorHAnsi" w:hAnsi="Courier New" w:cs="Courier New"/>
-          <w:color w:val="000000"/>
-          <w:sz w:val="20"/>
-          <w:szCs w:val="20"/>
-          <w:highlight w:val="white"/>
-          <w:lang w:eastAsia="en-US"/>
-        </w:rPr>
-      </w:pPr>
-      <w:r>
-        <w:rPr>
-          <w:rFonts w:ascii="Courier New" w:eastAsiaTheme="minorHAnsi" w:hAnsi="Courier New" w:cs="Courier New"/>
-          <w:color w:val="000000"/>
-          <w:sz w:val="20"/>
-          <w:szCs w:val="20"/>
-          <w:highlight w:val="white"/>
-          <w:lang w:eastAsia="en-US"/>
-        </w:rPr>
-        <w:t xml:space="preserve">        new_socket</w:t>
-      </w:r>
-      <w:r>
-        <w:rPr>
-          <w:rFonts w:ascii="Courier New" w:eastAsiaTheme="minorHAnsi" w:hAnsi="Courier New" w:cs="Courier New"/>
-          <w:b/>
-          <w:bCs/>
-          <w:color w:val="000080"/>
-          <w:sz w:val="20"/>
-          <w:szCs w:val="20"/>
-          <w:highlight w:val="white"/>
-          <w:lang w:eastAsia="en-US"/>
-        </w:rPr>
-        <w:t>.</w:t>
-      </w:r>
-      <w:r>
-        <w:rPr>
-          <w:rFonts w:ascii="Courier New" w:eastAsiaTheme="minorHAnsi" w:hAnsi="Courier New" w:cs="Courier New"/>
-          <w:color w:val="000000"/>
-          <w:sz w:val="20"/>
-          <w:szCs w:val="20"/>
-          <w:highlight w:val="white"/>
-          <w:lang w:eastAsia="en-US"/>
-        </w:rPr>
-        <w:t>bind</w:t>
-      </w:r>
-      <w:r>
-        <w:rPr>
-          <w:rFonts w:ascii="Courier New" w:eastAsiaTheme="minorHAnsi" w:hAnsi="Courier New" w:cs="Courier New"/>
-          <w:b/>
-          <w:bCs/>
-          <w:color w:val="000080"/>
-          <w:sz w:val="20"/>
-          <w:szCs w:val="20"/>
-          <w:highlight w:val="white"/>
-          <w:lang w:eastAsia="en-US"/>
-        </w:rPr>
-        <w:t>((</w:t>
-      </w:r>
-      <w:r>
-        <w:rPr>
-          <w:rFonts w:ascii="Courier New" w:eastAsiaTheme="minorHAnsi" w:hAnsi="Courier New" w:cs="Courier New"/>
-          <w:color w:val="000000"/>
-          <w:sz w:val="20"/>
-          <w:szCs w:val="20"/>
-          <w:highlight w:val="white"/>
-          <w:lang w:eastAsia="en-US"/>
-        </w:rPr>
-        <w:t>IP</w:t>
-      </w:r>
-      <w:r>
-        <w:rPr>
-          <w:rFonts w:ascii="Courier New" w:eastAsiaTheme="minorHAnsi" w:hAnsi="Courier New" w:cs="Courier New"/>
-          <w:b/>
-          <w:bCs/>
-          <w:color w:val="000080"/>
-          <w:sz w:val="20"/>
-          <w:szCs w:val="20"/>
-          <w:highlight w:val="white"/>
-          <w:lang w:eastAsia="en-US"/>
-        </w:rPr>
-        <w:t>,</w:t>
-      </w:r>
-      <w:r>
-        <w:rPr>
-          <w:rFonts w:ascii="Courier New" w:eastAsiaTheme="minorHAnsi" w:hAnsi="Courier New" w:cs="Courier New"/>
-          <w:color w:val="000000"/>
-          <w:sz w:val="20"/>
-          <w:szCs w:val="20"/>
-          <w:highlight w:val="white"/>
-          <w:lang w:eastAsia="en-US"/>
-        </w:rPr>
-        <w:t xml:space="preserve"> local_port</w:t>
-      </w:r>
-      <w:r>
-        <w:rPr>
-          <w:rFonts w:ascii="Courier New" w:eastAsiaTheme="minorHAnsi" w:hAnsi="Courier New" w:cs="Courier New"/>
-          <w:b/>
-          <w:bCs/>
-          <w:color w:val="000080"/>
-          <w:sz w:val="20"/>
-          <w:szCs w:val="20"/>
-          <w:highlight w:val="white"/>
-          <w:lang w:eastAsia="en-US"/>
-        </w:rPr>
-        <w:t>))</w:t>
-      </w:r>
-    </w:p>
-    <w:p>
-      <w:pPr>
-        <w:autoSpaceDE w:val="0"/>
-        <w:autoSpaceDN w:val="0"/>
-        <w:adjustRightInd w:val="0"/>
-        <w:rPr>
-          <w:rFonts w:ascii="Courier New" w:eastAsiaTheme="minorHAnsi" w:hAnsi="Courier New" w:cs="Courier New"/>
-          <w:color w:val="000000"/>
-          <w:sz w:val="20"/>
-          <w:szCs w:val="20"/>
-          <w:highlight w:val="white"/>
-          <w:lang w:eastAsia="en-US"/>
-        </w:rPr>
-      </w:pPr>
-      <w:r>
-        <w:rPr>
-          <w:rFonts w:ascii="Courier New" w:eastAsiaTheme="minorHAnsi" w:hAnsi="Courier New" w:cs="Courier New"/>
-          <w:color w:val="000000"/>
-          <w:sz w:val="20"/>
-          <w:szCs w:val="20"/>
-          <w:highlight w:val="white"/>
-          <w:lang w:eastAsia="en-US"/>
-        </w:rPr>
-        <w:t xml:space="preserve">        new_socket</w:t>
-      </w:r>
-      <w:r>
-        <w:rPr>
-          <w:rFonts w:ascii="Courier New" w:eastAsiaTheme="minorHAnsi" w:hAnsi="Courier New" w:cs="Courier New"/>
-          <w:b/>
-          <w:bCs/>
-          <w:color w:val="000080"/>
-          <w:sz w:val="20"/>
-          <w:szCs w:val="20"/>
-          <w:highlight w:val="white"/>
-          <w:lang w:eastAsia="en-US"/>
-        </w:rPr>
-        <w:t>.</w:t>
-      </w:r>
-      <w:r>
-        <w:rPr>
-          <w:rFonts w:ascii="Courier New" w:eastAsiaTheme="minorHAnsi" w:hAnsi="Courier New" w:cs="Courier New"/>
-          <w:color w:val="000000"/>
-          <w:sz w:val="20"/>
-          <w:szCs w:val="20"/>
-          <w:highlight w:val="white"/>
-          <w:lang w:eastAsia="en-US"/>
-        </w:rPr>
-        <w:t>connect</w:t>
-      </w:r>
-      <w:r>
-        <w:rPr>
-          <w:rFonts w:ascii="Courier New" w:eastAsiaTheme="minorHAnsi" w:hAnsi="Courier New" w:cs="Courier New"/>
-          <w:b/>
-          <w:bCs/>
-          <w:color w:val="000080"/>
-          <w:sz w:val="20"/>
-          <w:szCs w:val="20"/>
-          <w:highlight w:val="white"/>
-          <w:lang w:eastAsia="en-US"/>
-        </w:rPr>
-        <w:t>((</w:t>
-      </w:r>
-      <w:r>
-        <w:rPr>
-          <w:rFonts w:ascii="Courier New" w:eastAsiaTheme="minorHAnsi" w:hAnsi="Courier New" w:cs="Courier New"/>
-          <w:color w:val="000000"/>
-          <w:sz w:val="20"/>
-          <w:szCs w:val="20"/>
-          <w:highlight w:val="white"/>
-          <w:lang w:eastAsia="en-US"/>
-        </w:rPr>
-        <w:t>IP</w:t>
-      </w:r>
-      <w:r>
-        <w:rPr>
-          <w:rFonts w:ascii="Courier New" w:eastAsiaTheme="minorHAnsi" w:hAnsi="Courier New" w:cs="Courier New"/>
-          <w:b/>
-          <w:bCs/>
-          <w:color w:val="000080"/>
-          <w:sz w:val="20"/>
-          <w:szCs w:val="20"/>
-          <w:highlight w:val="white"/>
-          <w:lang w:eastAsia="en-US"/>
-        </w:rPr>
-        <w:t>,</w:t>
-      </w:r>
-      <w:r>
-        <w:rPr>
-          <w:rFonts w:ascii="Courier New" w:eastAsiaTheme="minorHAnsi" w:hAnsi="Courier New" w:cs="Courier New"/>
-          <w:color w:val="000000"/>
-          <w:sz w:val="20"/>
-          <w:szCs w:val="20"/>
-          <w:highlight w:val="white"/>
-          <w:lang w:eastAsia="en-US"/>
-        </w:rPr>
-        <w:t xml:space="preserve"> remote_port</w:t>
-      </w:r>
-      <w:r>
-        <w:rPr>
-          <w:rFonts w:ascii="Courier New" w:eastAsiaTheme="minorHAnsi" w:hAnsi="Courier New" w:cs="Courier New"/>
-          <w:b/>
-          <w:bCs/>
-          <w:color w:val="000080"/>
-          <w:sz w:val="20"/>
-          <w:szCs w:val="20"/>
-          <w:highlight w:val="white"/>
-          <w:lang w:eastAsia="en-US"/>
-        </w:rPr>
-        <w:t>))</w:t>
-      </w:r>
-    </w:p>
-    <w:p>
-      <w:pPr>
-        <w:autoSpaceDE w:val="0"/>
-        <w:autoSpaceDN w:val="0"/>
-        <w:adjustRightInd w:val="0"/>
-        <w:rPr>
-          <w:rFonts w:ascii="Courier New" w:eastAsiaTheme="minorHAnsi" w:hAnsi="Courier New" w:cs="Courier New"/>
-          <w:color w:val="000000"/>
-          <w:sz w:val="20"/>
-          <w:szCs w:val="20"/>
-          <w:highlight w:val="white"/>
-          <w:lang w:eastAsia="en-US"/>
-        </w:rPr>
-      </w:pPr>
-      <w:r>
-        <w:rPr>
-          <w:rFonts w:ascii="Courier New" w:eastAsiaTheme="minorHAnsi" w:hAnsi="Courier New" w:cs="Courier New"/>
-          <w:color w:val="000000"/>
-          <w:sz w:val="20"/>
-          <w:szCs w:val="20"/>
-          <w:highlight w:val="white"/>
-          <w:lang w:eastAsia="en-US"/>
-        </w:rPr>
-        <w:t xml:space="preserve">    </w:t>
-      </w:r>
-      <w:r>
-        <w:rPr>
-          <w:rFonts w:ascii="Courier New" w:eastAsiaTheme="minorHAnsi" w:hAnsi="Courier New" w:cs="Courier New"/>
-          <w:b/>
-          <w:bCs/>
-          <w:color w:val="0000FF"/>
-          <w:sz w:val="20"/>
-          <w:szCs w:val="20"/>
-          <w:highlight w:val="white"/>
-          <w:lang w:eastAsia="en-US"/>
-        </w:rPr>
-        <w:t>except</w:t>
-      </w:r>
-      <w:r>
-        <w:rPr>
-          <w:rFonts w:ascii="Courier New" w:eastAsiaTheme="minorHAnsi" w:hAnsi="Courier New" w:cs="Courier New"/>
-          <w:color w:val="000000"/>
-          <w:sz w:val="20"/>
-          <w:szCs w:val="20"/>
-          <w:highlight w:val="white"/>
-          <w:lang w:eastAsia="en-US"/>
-        </w:rPr>
-        <w:t xml:space="preserve"> IOError</w:t>
-      </w:r>
-      <w:r>
-        <w:rPr>
-          <w:rFonts w:ascii="Courier New" w:eastAsiaTheme="minorHAnsi" w:hAnsi="Courier New" w:cs="Courier New"/>
-          <w:b/>
-          <w:bCs/>
-          <w:color w:val="000080"/>
-          <w:sz w:val="20"/>
-          <w:szCs w:val="20"/>
-          <w:highlight w:val="white"/>
-          <w:lang w:eastAsia="en-US"/>
-        </w:rPr>
-        <w:t>:</w:t>
-      </w:r>
-      <w:r>
-        <w:rPr>
-          <w:rFonts w:ascii="Courier New" w:eastAsiaTheme="minorHAnsi" w:hAnsi="Courier New" w:cs="Courier New"/>
-          <w:color w:val="000000"/>
-          <w:sz w:val="20"/>
-          <w:szCs w:val="20"/>
-          <w:highlight w:val="white"/>
-          <w:lang w:eastAsia="en-US"/>
-        </w:rPr>
-        <w:t xml:space="preserve"> </w:t>
-      </w:r>
-    </w:p>
-    <w:p>
-      <w:pPr>
-        <w:autoSpaceDE w:val="0"/>
-        <w:autoSpaceDN w:val="0"/>
-        <w:adjustRightInd w:val="0"/>
-        <w:rPr>
-          <w:rFonts w:ascii="Courier New" w:eastAsiaTheme="minorHAnsi" w:hAnsi="Courier New" w:cs="Courier New"/>
-          <w:color w:val="000000"/>
-          <w:sz w:val="20"/>
-          <w:szCs w:val="20"/>
-          <w:highlight w:val="white"/>
-          <w:lang w:eastAsia="en-US"/>
-        </w:rPr>
-      </w:pPr>
-      <w:r>
-        <w:rPr>
-          <w:rFonts w:ascii="Courier New" w:eastAsiaTheme="minorHAnsi" w:hAnsi="Courier New" w:cs="Courier New"/>
-          <w:color w:val="000000"/>
-          <w:sz w:val="20"/>
-          <w:szCs w:val="20"/>
-          <w:highlight w:val="white"/>
-          <w:lang w:eastAsia="en-US"/>
-        </w:rPr>
-        <w:t xml:space="preserve">        new_socket </w:t>
-      </w:r>
-      <w:r>
-        <w:rPr>
-          <w:rFonts w:ascii="Courier New" w:eastAsiaTheme="minorHAnsi" w:hAnsi="Courier New" w:cs="Courier New"/>
-          <w:b/>
-          <w:bCs/>
-          <w:color w:val="000080"/>
-          <w:sz w:val="20"/>
-          <w:szCs w:val="20"/>
-          <w:highlight w:val="white"/>
-          <w:lang w:eastAsia="en-US"/>
-        </w:rPr>
-        <w:t>=</w:t>
-      </w:r>
-      <w:r>
-        <w:rPr>
-          <w:rFonts w:ascii="Courier New" w:eastAsiaTheme="minorHAnsi" w:hAnsi="Courier New" w:cs="Courier New"/>
-          <w:color w:val="000000"/>
-          <w:sz w:val="20"/>
-          <w:szCs w:val="20"/>
-          <w:highlight w:val="white"/>
-          <w:lang w:eastAsia="en-US"/>
-        </w:rPr>
-        <w:t xml:space="preserve"> </w:t>
-      </w:r>
-      <w:r>
-        <w:rPr>
-          <w:rFonts w:ascii="Courier New" w:eastAsiaTheme="minorHAnsi" w:hAnsi="Courier New" w:cs="Courier New"/>
-          <w:b/>
-          <w:bCs/>
-          <w:color w:val="0000FF"/>
-          <w:sz w:val="20"/>
-          <w:szCs w:val="20"/>
-          <w:highlight w:val="white"/>
-          <w:lang w:eastAsia="en-US"/>
-        </w:rPr>
-        <w:t>None</w:t>
-      </w:r>
-    </w:p>
-    <w:p>
-      <w:pPr>
-        <w:autoSpaceDE w:val="0"/>
-        <w:autoSpaceDN w:val="0"/>
-        <w:adjustRightInd w:val="0"/>
-        <w:rPr>
-          <w:rFonts w:ascii="Courier New" w:eastAsiaTheme="minorHAnsi" w:hAnsi="Courier New" w:cs="Courier New"/>
-          <w:color w:val="000000"/>
-          <w:sz w:val="20"/>
-          <w:szCs w:val="20"/>
-          <w:highlight w:val="white"/>
-          <w:lang w:eastAsia="en-US"/>
-        </w:rPr>
-      </w:pPr>
-    </w:p>
-    <w:p>
-      <w:pPr>
-        <w:autoSpaceDE w:val="0"/>
-        <w:autoSpaceDN w:val="0"/>
-        <w:adjustRightInd w:val="0"/>
-        <w:rPr>
-          <w:rFonts w:ascii="Courier New" w:eastAsiaTheme="minorHAnsi" w:hAnsi="Courier New" w:cs="Courier New"/>
-          <w:color w:val="000000"/>
-          <w:sz w:val="20"/>
-          <w:szCs w:val="20"/>
-          <w:highlight w:val="white"/>
-          <w:lang w:eastAsia="en-US"/>
-        </w:rPr>
-      </w:pPr>
-      <w:r>
-        <w:rPr>
-          <w:rFonts w:ascii="Courier New" w:eastAsiaTheme="minorHAnsi" w:hAnsi="Courier New" w:cs="Courier New"/>
-          <w:color w:val="000000"/>
-          <w:sz w:val="20"/>
-          <w:szCs w:val="20"/>
-          <w:highlight w:val="white"/>
-          <w:lang w:eastAsia="en-US"/>
-        </w:rPr>
-        <w:t xml:space="preserve">    </w:t>
-      </w:r>
-      <w:r>
-        <w:rPr>
-          <w:rFonts w:ascii="Courier New" w:eastAsiaTheme="minorHAnsi" w:hAnsi="Courier New" w:cs="Courier New"/>
-          <w:b/>
-          <w:bCs/>
-          <w:color w:val="0000FF"/>
-          <w:sz w:val="20"/>
-          <w:szCs w:val="20"/>
-          <w:highlight w:val="white"/>
-          <w:lang w:eastAsia="en-US"/>
-        </w:rPr>
-        <w:t>return</w:t>
-      </w:r>
-      <w:r>
-        <w:rPr>
-          <w:rFonts w:ascii="Courier New" w:eastAsiaTheme="minorHAnsi" w:hAnsi="Courier New" w:cs="Courier New"/>
-          <w:color w:val="000000"/>
-          <w:sz w:val="20"/>
-          <w:szCs w:val="20"/>
-          <w:highlight w:val="white"/>
-          <w:lang w:eastAsia="en-US"/>
-        </w:rPr>
-        <w:t xml:space="preserve"> new_socket</w:t>
-      </w:r>
-    </w:p>
-    <w:p>
-      <w:pPr>
-        <w:autoSpaceDE w:val="0"/>
-        <w:autoSpaceDN w:val="0"/>
-        <w:adjustRightInd w:val="0"/>
-        <w:rPr>
-          <w:rFonts w:ascii="Courier New" w:eastAsiaTheme="minorHAnsi" w:hAnsi="Courier New" w:cs="Courier New"/>
-          <w:color w:val="000000"/>
-          <w:sz w:val="20"/>
-          <w:szCs w:val="20"/>
-          <w:highlight w:val="white"/>
-          <w:lang w:eastAsia="en-US"/>
-        </w:rPr>
-      </w:pPr>
-    </w:p>
-    <w:p>
-      <w:pPr>
-        <w:autoSpaceDE w:val="0"/>
-        <w:autoSpaceDN w:val="0"/>
-        <w:adjustRightInd w:val="0"/>
-        <w:rPr>
-          <w:rFonts w:ascii="Courier New" w:eastAsiaTheme="minorHAnsi" w:hAnsi="Courier New" w:cs="Courier New"/>
-          <w:color w:val="000000"/>
-          <w:sz w:val="20"/>
-          <w:szCs w:val="20"/>
-          <w:highlight w:val="white"/>
-          <w:lang w:eastAsia="en-US"/>
-        </w:rPr>
-      </w:pPr>
-    </w:p>
-    <w:p>
-      <w:pPr>
-        <w:autoSpaceDE w:val="0"/>
-        <w:autoSpaceDN w:val="0"/>
-        <w:adjustRightInd w:val="0"/>
-        <w:rPr>
-          <w:rFonts w:ascii="Courier New" w:eastAsiaTheme="minorHAnsi" w:hAnsi="Courier New" w:cs="Courier New"/>
-          <w:color w:val="000000"/>
-          <w:sz w:val="20"/>
-          <w:szCs w:val="20"/>
-          <w:highlight w:val="white"/>
-          <w:lang w:eastAsia="en-US"/>
-        </w:rPr>
-      </w:pPr>
-      <w:r>
-        <w:rPr>
-          <w:rFonts w:ascii="Courier New" w:eastAsiaTheme="minorHAnsi" w:hAnsi="Courier New" w:cs="Courier New"/>
-          <w:b/>
-          <w:bCs/>
-          <w:color w:val="0000FF"/>
-          <w:sz w:val="20"/>
-          <w:szCs w:val="20"/>
-          <w:highlight w:val="white"/>
-          <w:lang w:eastAsia="en-US"/>
-        </w:rPr>
-        <w:t>def</w:t>
-      </w:r>
-      <w:r>
-        <w:rPr>
-          <w:rFonts w:ascii="Courier New" w:eastAsiaTheme="minorHAnsi" w:hAnsi="Courier New" w:cs="Courier New"/>
-          <w:color w:val="000000"/>
-          <w:sz w:val="20"/>
-          <w:szCs w:val="20"/>
-          <w:highlight w:val="white"/>
-          <w:lang w:eastAsia="en-US"/>
-        </w:rPr>
-        <w:t xml:space="preserve"> </w:t>
-      </w:r>
-      <w:r>
-        <w:rPr>
-          <w:rFonts w:ascii="Courier New" w:eastAsiaTheme="minorHAnsi" w:hAnsi="Courier New" w:cs="Courier New"/>
-          <w:color w:val="FF00FF"/>
-          <w:sz w:val="20"/>
-          <w:szCs w:val="20"/>
-          <w:highlight w:val="white"/>
-          <w:lang w:eastAsia="en-US"/>
-        </w:rPr>
-        <w:t>create_listening_socket</w:t>
-      </w:r>
-      <w:r>
-        <w:rPr>
-          <w:rFonts w:ascii="Courier New" w:eastAsiaTheme="minorHAnsi" w:hAnsi="Courier New" w:cs="Courier New"/>
-          <w:b/>
-          <w:bCs/>
-          <w:color w:val="000080"/>
-          <w:sz w:val="20"/>
-          <w:szCs w:val="20"/>
-          <w:highlight w:val="white"/>
-          <w:lang w:eastAsia="en-US"/>
-        </w:rPr>
-        <w:t>(</w:t>
-      </w:r>
-      <w:r>
-        <w:rPr>
-          <w:rFonts w:ascii="Courier New" w:eastAsiaTheme="minorHAnsi" w:hAnsi="Courier New" w:cs="Courier New"/>
-          <w:color w:val="000000"/>
-          <w:sz w:val="20"/>
-          <w:szCs w:val="20"/>
-          <w:highlight w:val="white"/>
-          <w:lang w:eastAsia="en-US"/>
-        </w:rPr>
-        <w:t>port</w:t>
-      </w:r>
-      <w:r>
-        <w:rPr>
-          <w:rFonts w:ascii="Courier New" w:eastAsiaTheme="minorHAnsi" w:hAnsi="Courier New" w:cs="Courier New"/>
-          <w:b/>
-          <w:bCs/>
-          <w:color w:val="000080"/>
-          <w:sz w:val="20"/>
-          <w:szCs w:val="20"/>
-          <w:highlight w:val="white"/>
-          <w:lang w:eastAsia="en-US"/>
-        </w:rPr>
-        <w:t>):</w:t>
-      </w:r>
-    </w:p>
-    <w:p>
-      <w:pPr>
-        <w:autoSpaceDE w:val="0"/>
-        <w:autoSpaceDN w:val="0"/>
-        <w:adjustRightInd w:val="0"/>
-        <w:rPr>
-          <w:rFonts w:ascii="Courier New" w:eastAsiaTheme="minorHAnsi" w:hAnsi="Courier New" w:cs="Courier New"/>
-          <w:color w:val="FF8000"/>
-          <w:sz w:val="20"/>
-          <w:szCs w:val="20"/>
-          <w:highlight w:val="white"/>
-          <w:lang w:eastAsia="en-US"/>
-        </w:rPr>
-      </w:pPr>
-      <w:r>
-        <w:rPr>
-          <w:rFonts w:ascii="Courier New" w:eastAsiaTheme="minorHAnsi" w:hAnsi="Courier New" w:cs="Courier New"/>
-          <w:color w:val="000000"/>
-          <w:sz w:val="20"/>
-          <w:szCs w:val="20"/>
-          <w:highlight w:val="white"/>
-          <w:lang w:eastAsia="en-US"/>
-        </w:rPr>
-        <w:t xml:space="preserve">    </w:t>
-      </w:r>
-      <w:r>
-        <w:rPr>
-          <w:rFonts w:ascii="Courier New" w:eastAsiaTheme="minorHAnsi" w:hAnsi="Courier New" w:cs="Courier New"/>
-          <w:color w:val="FF8000"/>
-          <w:sz w:val="20"/>
-          <w:szCs w:val="20"/>
-          <w:highlight w:val="white"/>
-          <w:lang w:eastAsia="en-US"/>
-        </w:rPr>
-        <w:t>"""</w:t>
-      </w:r>
-    </w:p>
-    <w:p>
-      <w:pPr>
-        <w:autoSpaceDE w:val="0"/>
-        <w:autoSpaceDN w:val="0"/>
-        <w:adjustRightInd w:val="0"/>
-        <w:rPr>
-          <w:rFonts w:ascii="Courier New" w:eastAsiaTheme="minorHAnsi" w:hAnsi="Courier New" w:cs="Courier New"/>
-          <w:color w:val="FF8000"/>
-          <w:sz w:val="20"/>
-          <w:szCs w:val="20"/>
-          <w:highlight w:val="white"/>
-          <w:lang w:eastAsia="en-US"/>
-        </w:rPr>
-      </w:pPr>
-      <w:r>
-        <w:rPr>
-          <w:rFonts w:ascii="Courier New" w:eastAsiaTheme="minorHAnsi" w:hAnsi="Courier New" w:cs="Courier New"/>
-          <w:color w:val="FF8000"/>
-          <w:sz w:val="20"/>
-          <w:szCs w:val="20"/>
-          <w:highlight w:val="white"/>
-          <w:lang w:eastAsia="en-US"/>
-        </w:rPr>
-        <w:t xml:space="preserve">       Creates a socket to listen on the port given, then returns that socket.</w:t>
-      </w:r>
-    </w:p>
-    <w:p>
-      <w:pPr>
-        <w:autoSpaceDE w:val="0"/>
-        <w:autoSpaceDN w:val="0"/>
-        <w:adjustRightInd w:val="0"/>
-        <w:rPr>
-          <w:rFonts w:ascii="Courier New" w:eastAsiaTheme="minorHAnsi" w:hAnsi="Courier New" w:cs="Courier New"/>
-          <w:color w:val="FF8000"/>
-          <w:sz w:val="20"/>
-          <w:szCs w:val="20"/>
-          <w:highlight w:val="white"/>
-          <w:lang w:eastAsia="en-US"/>
-        </w:rPr>
-      </w:pPr>
-      <w:r>
-        <w:rPr>
-          <w:rFonts w:ascii="Courier New" w:eastAsiaTheme="minorHAnsi" w:hAnsi="Courier New" w:cs="Courier New"/>
-          <w:color w:val="FF8000"/>
-          <w:sz w:val="20"/>
-          <w:szCs w:val="20"/>
-          <w:highlight w:val="white"/>
-          <w:lang w:eastAsia="en-US"/>
-        </w:rPr>
-        <w:t xml:space="preserve">       If it fails, returns None.</w:t>
+        <w:t>If it fails, returns None.</w:t>
       </w:r>
     </w:p>
     <w:p>
@@ -16599,9 +16693,14 @@
           <w:highlight w:val="white"/>
           <w:lang w:eastAsia="en-US"/>
         </w:rPr>
-        <w:t xml:space="preserve">       When one of the sockets indicates it h</w:t>
-      </w:r>
-      <w:r>
+        <w:t xml:space="preserve">       When one of the sockets indicates it has closed it will stop    </w:t>
+      </w:r>
+    </w:p>
+    <w:p>
+      <w:pPr>
+        <w:autoSpaceDE w:val="0"/>
+        <w:autoSpaceDN w:val="0"/>
+        <w:adjustRightInd w:val="0"/>
         <w:rPr>
           <w:rFonts w:ascii="Courier New" w:eastAsiaTheme="minorHAnsi" w:hAnsi="Courier New" w:cs="Courier New"/>
           <w:color w:val="FF8000"/>
@@ -16610,14 +16709,8 @@
           <w:highlight w:val="white"/>
           <w:lang w:eastAsia="en-US"/>
         </w:rPr>
-        <w:t xml:space="preserve">as closed it will stop    </w:t>
-      </w:r>
-    </w:p>
-    <w:p>
-      <w:pPr>
-        <w:autoSpaceDE w:val="0"/>
-        <w:autoSpaceDN w:val="0"/>
-        <w:adjustRightInd w:val="0"/>
+      </w:pPr>
+      <w:r>
         <w:rPr>
           <w:rFonts w:ascii="Courier New" w:eastAsiaTheme="minorHAnsi" w:hAnsi="Courier New" w:cs="Courier New"/>
           <w:color w:val="FF8000"/>
@@ -16626,28 +16719,7 @@
           <w:highlight w:val="white"/>
           <w:lang w:eastAsia="en-US"/>
         </w:rPr>
-      </w:pPr>
-      <w:r>
-        <w:rPr>
-          <w:rFonts w:ascii="Courier New" w:eastAsiaTheme="minorHAnsi" w:hAnsi="Courier New" w:cs="Courier New"/>
-          <w:color w:val="FF8000"/>
-          <w:sz w:val="20"/>
-          <w:szCs w:val="20"/>
-          <w:highlight w:val="white"/>
-          <w:lang w:eastAsia="en-US"/>
-        </w:rPr>
-        <w:t xml:space="preserve">       watching it </w:t>
-      </w:r>
-      <w:r>
-        <w:rPr>
-          <w:rFonts w:ascii="Courier New" w:eastAsiaTheme="minorHAnsi" w:hAnsi="Courier New" w:cs="Courier New"/>
-          <w:color w:val="FF8000"/>
-          <w:sz w:val="20"/>
-          <w:szCs w:val="20"/>
-          <w:highlight w:val="white"/>
-          <w:lang w:eastAsia="en-US"/>
-        </w:rPr>
-        <w:t>and when both sockets have closed it will return None</w:t>
+        <w:t xml:space="preserve">       watching it and when both sockets have closed it will return None</w:t>
       </w:r>
     </w:p>
     <w:p>
@@ -19485,9 +19557,14 @@
           <w:highlight w:val="white"/>
           <w:lang w:eastAsia="en-US"/>
         </w:rPr>
-        <w:t xml:space="preserve">       They </w:t>
-      </w:r>
-      <w:r>
+        <w:t xml:space="preserve">       They are valid input, then create the appropriate sockets before    </w:t>
+      </w:r>
+    </w:p>
+    <w:p>
+      <w:pPr>
+        <w:autoSpaceDE w:val="0"/>
+        <w:autoSpaceDN w:val="0"/>
+        <w:adjustRightInd w:val="0"/>
         <w:rPr>
           <w:rFonts w:ascii="Courier New" w:eastAsiaTheme="minorHAnsi" w:hAnsi="Courier New" w:cs="Courier New"/>
           <w:color w:val="FF8000"/>
@@ -19496,8 +19573,7 @@
           <w:highlight w:val="white"/>
           <w:lang w:eastAsia="en-US"/>
         </w:rPr>
-        <w:t>are valid input, then create the appr</w:t>
-      </w:r>
+      </w:pPr>
       <w:r>
         <w:rPr>
           <w:rFonts w:ascii="Courier New" w:eastAsiaTheme="minorHAnsi" w:hAnsi="Courier New" w:cs="Courier New"/>
@@ -19507,44 +19583,7 @@
           <w:highlight w:val="white"/>
           <w:lang w:eastAsia="en-US"/>
         </w:rPr>
-        <w:t xml:space="preserve">opriate sockets before    </w:t>
-      </w:r>
-    </w:p>
-    <w:p>
-      <w:pPr>
-        <w:autoSpaceDE w:val="0"/>
-        <w:autoSpaceDN w:val="0"/>
-        <w:adjustRightInd w:val="0"/>
-        <w:rPr>
-          <w:rFonts w:ascii="Courier New" w:eastAsiaTheme="minorHAnsi" w:hAnsi="Courier New" w:cs="Courier New"/>
-          <w:color w:val="FF8000"/>
-          <w:sz w:val="20"/>
-          <w:szCs w:val="20"/>
-          <w:highlight w:val="white"/>
-          <w:lang w:eastAsia="en-US"/>
-        </w:rPr>
-      </w:pPr>
-      <w:r>
-        <w:rPr>
-          <w:rFonts w:ascii="Courier New" w:eastAsiaTheme="minorHAnsi" w:hAnsi="Courier New" w:cs="Courier New"/>
-          <w:color w:val="FF8000"/>
-          <w:sz w:val="20"/>
-          <w:szCs w:val="20"/>
-          <w:highlight w:val="white"/>
-          <w:lang w:eastAsia="en-US"/>
-        </w:rPr>
-        <w:t xml:space="preserve">       entering </w:t>
-      </w:r>
-      <w:r>
-        <w:rPr>
-          <w:rFonts w:ascii="Courier New" w:eastAsiaTheme="minorHAnsi" w:hAnsi="Courier New" w:cs="Courier New"/>
-          <w:color w:val="FF8000"/>
-          <w:sz w:val="20"/>
-          <w:szCs w:val="20"/>
-          <w:highlight w:val="white"/>
-          <w:lang w:eastAsia="en-US"/>
-        </w:rPr>
-        <w:t>into the main loop</w:t>
+        <w:t xml:space="preserve">       entering into the main loop</w:t>
       </w:r>
     </w:p>
     <w:p>
@@ -28147,57 +28186,20 @@
           <w:highlight w:val="white"/>
           <w:lang w:eastAsia="en-US"/>
         </w:rPr>
-        <w:t xml:space="preserve">    </w:t>
-      </w:r>
-      <w:r>
-        <w:rPr>
-          <w:rFonts w:ascii="Courier New" w:eastAsiaTheme="minorHAnsi" w:hAnsi="Courier New" w:cs="Courier New"/>
-          <w:color w:val="000000"/>
-          <w:sz w:val="20"/>
-          <w:szCs w:val="20"/>
-          <w:highlight w:val="white"/>
-          <w:lang w:eastAsia="en-US"/>
-        </w:rPr>
-        <w:t>i</w:t>
-      </w:r>
-      <w:bookmarkStart w:id="0" w:name="_GoBack"/>
-      <w:bookmarkEnd w:id="0"/>
-      <w:r>
-        <w:rPr>
-          <w:rFonts w:ascii="Courier New" w:eastAsiaTheme="minorHAnsi" w:hAnsi="Courier New" w:cs="Courier New"/>
-          <w:color w:val="000000"/>
-          <w:sz w:val="20"/>
-          <w:szCs w:val="20"/>
-          <w:highlight w:val="white"/>
-          <w:lang w:eastAsia="en-US"/>
-        </w:rPr>
-        <w:t xml:space="preserve"> </w:t>
-      </w:r>
-      <w:r>
-        <w:rPr>
-          <w:rFonts w:ascii="Courier New" w:eastAsiaTheme="minorHAnsi" w:hAnsi="Courier New" w:cs="Courier New"/>
-          <w:b/>
-          <w:bCs/>
-          <w:color w:val="000080"/>
-          <w:sz w:val="20"/>
-          <w:szCs w:val="20"/>
-          <w:highlight w:val="white"/>
-          <w:lang w:eastAsia="en-US"/>
-        </w:rPr>
-        <w:t>=</w:t>
-      </w:r>
-      <w:r>
-        <w:rPr>
-          <w:rFonts w:ascii="Courier New" w:eastAsiaTheme="minorHAnsi" w:hAnsi="Courier New" w:cs="Courier New"/>
-          <w:b/>
-          <w:bCs/>
-          <w:color w:val="000080"/>
-          <w:sz w:val="20"/>
-          <w:szCs w:val="20"/>
-          <w:highlight w:val="white"/>
-          <w:lang w:eastAsia="en-US"/>
-        </w:rPr>
-        <w:t xml:space="preserve"> </w:t>
+        <w:t xml:space="preserve">    i </w:t>
+      </w:r>
+      <w:r>
+        <w:rPr>
+          <w:rFonts w:ascii="Courier New" w:eastAsiaTheme="minorHAnsi" w:hAnsi="Courier New" w:cs="Courier New"/>
+          <w:b/>
+          <w:bCs/>
+          <w:color w:val="000080"/>
+          <w:sz w:val="20"/>
+          <w:szCs w:val="20"/>
+          <w:highlight w:val="white"/>
+          <w:lang w:eastAsia="en-US"/>
+        </w:rPr>
+        <w:t xml:space="preserve">= </w:t>
       </w:r>
       <w:r>
         <w:rPr>

</xml_diff>